<commit_message>
changing the name from Oleksiy to Oleksandr
</commit_message>
<xml_diff>
--- a/lab1.docx
+++ b/lab1.docx
@@ -445,7 +445,16 @@
           <w:sz w:val="28"/>
           <w:szCs w:val="28"/>
         </w:rPr>
-        <w:t>Олексій, 19 років.</w:t>
+        <w:t>Олександр</w:t>
+      </w:r>
+      <w:r>
+        <w:rPr>
+          <w:rFonts w:eastAsia="Calibri" w:cs="Times New Roman"/>
+          <w:color w:val="auto"/>
+          <w:sz w:val="28"/>
+          <w:szCs w:val="28"/>
+        </w:rPr>
+        <w:t>, 19 років.</w:t>
       </w:r>
     </w:p>
     <w:p>
@@ -546,10 +555,19 @@
       </w:r>
       <w:r>
         <w:rPr>
-          <w:sz w:val="28"/>
-          <w:szCs w:val="28"/>
-        </w:rPr>
-        <w:t>Олексій не хоче щоразу переналаштовувати всю операційну систему після перевстановлення, втомився вручну встановлювати потрібне ПЗ і конфігурації, тому шукає спосіб автоматизувати цей процес.</w:t>
+          <w:rFonts w:eastAsia="Calibri" w:cs="Times New Roman"/>
+          <w:color w:val="auto"/>
+          <w:sz w:val="28"/>
+          <w:szCs w:val="28"/>
+        </w:rPr>
+        <w:t>Олександр</w:t>
+      </w:r>
+      <w:r>
+        <w:rPr>
+          <w:sz w:val="28"/>
+          <w:szCs w:val="28"/>
+        </w:rPr>
+        <w:t xml:space="preserve"> не хоче щоразу переналаштовувати всю операційну систему після перевстановлення, втомився вручну встановлювати потрібне ПЗ і конфігурації, тому шукає спосіб автоматизувати цей процес.</w:t>
       </w:r>
     </w:p>
     <w:p>
@@ -758,12 +776,23 @@
       </w:pPr>
       <w:r>
         <w:rPr>
+          <w:rFonts w:eastAsia="Calibri" w:cs="Times New Roman"/>
           <w:b w:val="false"/>
           <w:bCs w:val="false"/>
-          <w:sz w:val="28"/>
-          <w:szCs w:val="28"/>
-        </w:rPr>
-        <w:t>Олексій:</w:t>
+          <w:color w:val="auto"/>
+          <w:sz w:val="28"/>
+          <w:szCs w:val="28"/>
+        </w:rPr>
+        <w:t>Олександр</w:t>
+      </w:r>
+      <w:r>
+        <w:rPr>
+          <w:b w:val="false"/>
+          <w:bCs w:val="false"/>
+          <w:sz w:val="28"/>
+          <w:szCs w:val="28"/>
+        </w:rPr>
+        <w:t>:</w:t>
       </w:r>
     </w:p>
     <w:p>
@@ -1002,18 +1031,18 @@
         </w:tblCellMar>
       </w:tblPr>
       <w:tblGrid>
-        <w:gridCol w:w="498"/>
+        <w:gridCol w:w="497"/>
         <w:gridCol w:w="1976"/>
-        <w:gridCol w:w="2485"/>
+        <w:gridCol w:w="2486"/>
         <w:gridCol w:w="2020"/>
-        <w:gridCol w:w="1257"/>
-        <w:gridCol w:w="1682"/>
+        <w:gridCol w:w="1256"/>
+        <w:gridCol w:w="1683"/>
       </w:tblGrid>
       <w:tr>
         <w:trPr/>
         <w:tc>
           <w:tcPr>
-            <w:tcW w:w="498" w:type="dxa"/>
+            <w:tcW w:w="497" w:type="dxa"/>
             <w:tcBorders>
               <w:top w:val="single" w:sz="4" w:space="0" w:color="000000"/>
               <w:start w:val="single" w:sz="4" w:space="0" w:color="000000"/>
@@ -1068,7 +1097,7 @@
         </w:tc>
         <w:tc>
           <w:tcPr>
-            <w:tcW w:w="2485" w:type="dxa"/>
+            <w:tcW w:w="2486" w:type="dxa"/>
             <w:tcBorders>
               <w:top w:val="single" w:sz="4" w:space="0" w:color="000000"/>
               <w:start w:val="single" w:sz="4" w:space="0" w:color="000000"/>
@@ -1124,7 +1153,7 @@
         </w:tc>
         <w:tc>
           <w:tcPr>
-            <w:tcW w:w="1257" w:type="dxa"/>
+            <w:tcW w:w="1256" w:type="dxa"/>
             <w:tcBorders>
               <w:top w:val="single" w:sz="4" w:space="0" w:color="000000"/>
               <w:start w:val="single" w:sz="4" w:space="0" w:color="000000"/>
@@ -1152,7 +1181,7 @@
         </w:tc>
         <w:tc>
           <w:tcPr>
-            <w:tcW w:w="1682" w:type="dxa"/>
+            <w:tcW w:w="1683" w:type="dxa"/>
             <w:tcBorders>
               <w:top w:val="single" w:sz="4" w:space="0" w:color="000000"/>
               <w:start w:val="single" w:sz="4" w:space="0" w:color="000000"/>
@@ -1184,7 +1213,7 @@
         <w:trPr/>
         <w:tc>
           <w:tcPr>
-            <w:tcW w:w="498" w:type="dxa"/>
+            <w:tcW w:w="497" w:type="dxa"/>
             <w:tcBorders>
               <w:start w:val="single" w:sz="4" w:space="0" w:color="000000"/>
               <w:bottom w:val="single" w:sz="4" w:space="0" w:color="000000"/>
@@ -1238,7 +1267,7 @@
         </w:tc>
         <w:tc>
           <w:tcPr>
-            <w:tcW w:w="2485" w:type="dxa"/>
+            <w:tcW w:w="2486" w:type="dxa"/>
             <w:tcBorders>
               <w:start w:val="single" w:sz="4" w:space="0" w:color="000000"/>
               <w:bottom w:val="single" w:sz="4" w:space="0" w:color="000000"/>
@@ -1292,7 +1321,7 @@
         </w:tc>
         <w:tc>
           <w:tcPr>
-            <w:tcW w:w="1257" w:type="dxa"/>
+            <w:tcW w:w="1256" w:type="dxa"/>
             <w:tcBorders>
               <w:start w:val="single" w:sz="4" w:space="0" w:color="000000"/>
               <w:bottom w:val="single" w:sz="4" w:space="0" w:color="000000"/>
@@ -1319,7 +1348,7 @@
         </w:tc>
         <w:tc>
           <w:tcPr>
-            <w:tcW w:w="1682" w:type="dxa"/>
+            <w:tcW w:w="1683" w:type="dxa"/>
             <w:tcBorders>
               <w:start w:val="single" w:sz="4" w:space="0" w:color="000000"/>
               <w:bottom w:val="single" w:sz="4" w:space="0" w:color="000000"/>
@@ -1350,7 +1379,7 @@
         <w:trPr/>
         <w:tc>
           <w:tcPr>
-            <w:tcW w:w="498" w:type="dxa"/>
+            <w:tcW w:w="497" w:type="dxa"/>
             <w:tcBorders>
               <w:start w:val="single" w:sz="4" w:space="0" w:color="000000"/>
               <w:bottom w:val="single" w:sz="4" w:space="0" w:color="000000"/>
@@ -1404,7 +1433,7 @@
         </w:tc>
         <w:tc>
           <w:tcPr>
-            <w:tcW w:w="2485" w:type="dxa"/>
+            <w:tcW w:w="2486" w:type="dxa"/>
             <w:tcBorders>
               <w:start w:val="single" w:sz="4" w:space="0" w:color="000000"/>
               <w:bottom w:val="single" w:sz="4" w:space="0" w:color="000000"/>
@@ -1458,7 +1487,7 @@
         </w:tc>
         <w:tc>
           <w:tcPr>
-            <w:tcW w:w="1257" w:type="dxa"/>
+            <w:tcW w:w="1256" w:type="dxa"/>
             <w:tcBorders>
               <w:start w:val="single" w:sz="4" w:space="0" w:color="000000"/>
               <w:bottom w:val="single" w:sz="4" w:space="0" w:color="000000"/>
@@ -1485,7 +1514,7 @@
         </w:tc>
         <w:tc>
           <w:tcPr>
-            <w:tcW w:w="1682" w:type="dxa"/>
+            <w:tcW w:w="1683" w:type="dxa"/>
             <w:tcBorders>
               <w:start w:val="single" w:sz="4" w:space="0" w:color="000000"/>
               <w:bottom w:val="single" w:sz="4" w:space="0" w:color="000000"/>
@@ -1516,7 +1545,7 @@
         <w:trPr/>
         <w:tc>
           <w:tcPr>
-            <w:tcW w:w="498" w:type="dxa"/>
+            <w:tcW w:w="497" w:type="dxa"/>
             <w:tcBorders>
               <w:start w:val="single" w:sz="4" w:space="0" w:color="000000"/>
               <w:bottom w:val="single" w:sz="4" w:space="0" w:color="000000"/>
@@ -1570,7 +1599,7 @@
         </w:tc>
         <w:tc>
           <w:tcPr>
-            <w:tcW w:w="2485" w:type="dxa"/>
+            <w:tcW w:w="2486" w:type="dxa"/>
             <w:tcBorders>
               <w:start w:val="single" w:sz="4" w:space="0" w:color="000000"/>
               <w:bottom w:val="single" w:sz="4" w:space="0" w:color="000000"/>
@@ -1624,7 +1653,7 @@
         </w:tc>
         <w:tc>
           <w:tcPr>
-            <w:tcW w:w="1257" w:type="dxa"/>
+            <w:tcW w:w="1256" w:type="dxa"/>
             <w:tcBorders>
               <w:start w:val="single" w:sz="4" w:space="0" w:color="000000"/>
               <w:bottom w:val="single" w:sz="4" w:space="0" w:color="000000"/>
@@ -1651,7 +1680,7 @@
         </w:tc>
         <w:tc>
           <w:tcPr>
-            <w:tcW w:w="1682" w:type="dxa"/>
+            <w:tcW w:w="1683" w:type="dxa"/>
             <w:tcBorders>
               <w:start w:val="single" w:sz="4" w:space="0" w:color="000000"/>
               <w:bottom w:val="single" w:sz="4" w:space="0" w:color="000000"/>
@@ -1684,7 +1713,7 @@
         </w:trPr>
         <w:tc>
           <w:tcPr>
-            <w:tcW w:w="498" w:type="dxa"/>
+            <w:tcW w:w="497" w:type="dxa"/>
             <w:tcBorders>
               <w:start w:val="single" w:sz="4" w:space="0" w:color="000000"/>
               <w:bottom w:val="single" w:sz="4" w:space="0" w:color="000000"/>
@@ -1738,7 +1767,7 @@
         </w:tc>
         <w:tc>
           <w:tcPr>
-            <w:tcW w:w="2485" w:type="dxa"/>
+            <w:tcW w:w="2486" w:type="dxa"/>
             <w:tcBorders>
               <w:start w:val="single" w:sz="4" w:space="0" w:color="000000"/>
               <w:bottom w:val="single" w:sz="4" w:space="0" w:color="000000"/>
@@ -1792,7 +1821,7 @@
         </w:tc>
         <w:tc>
           <w:tcPr>
-            <w:tcW w:w="1257" w:type="dxa"/>
+            <w:tcW w:w="1256" w:type="dxa"/>
             <w:tcBorders>
               <w:start w:val="single" w:sz="4" w:space="0" w:color="000000"/>
               <w:bottom w:val="single" w:sz="4" w:space="0" w:color="000000"/>
@@ -1819,7 +1848,7 @@
         </w:tc>
         <w:tc>
           <w:tcPr>
-            <w:tcW w:w="1682" w:type="dxa"/>
+            <w:tcW w:w="1683" w:type="dxa"/>
             <w:tcBorders>
               <w:start w:val="single" w:sz="4" w:space="0" w:color="000000"/>
               <w:bottom w:val="single" w:sz="4" w:space="0" w:color="000000"/>
@@ -1857,7 +1886,7 @@
         <w:trPr/>
         <w:tc>
           <w:tcPr>
-            <w:tcW w:w="498" w:type="dxa"/>
+            <w:tcW w:w="497" w:type="dxa"/>
             <w:tcBorders>
               <w:start w:val="single" w:sz="4" w:space="0" w:color="000000"/>
               <w:bottom w:val="single" w:sz="4" w:space="0" w:color="000000"/>
@@ -1911,7 +1940,7 @@
         </w:tc>
         <w:tc>
           <w:tcPr>
-            <w:tcW w:w="2485" w:type="dxa"/>
+            <w:tcW w:w="2486" w:type="dxa"/>
             <w:tcBorders>
               <w:start w:val="single" w:sz="4" w:space="0" w:color="000000"/>
               <w:bottom w:val="single" w:sz="4" w:space="0" w:color="000000"/>
@@ -1965,7 +1994,7 @@
         </w:tc>
         <w:tc>
           <w:tcPr>
-            <w:tcW w:w="1257" w:type="dxa"/>
+            <w:tcW w:w="1256" w:type="dxa"/>
             <w:tcBorders>
               <w:start w:val="single" w:sz="4" w:space="0" w:color="000000"/>
               <w:bottom w:val="single" w:sz="4" w:space="0" w:color="000000"/>
@@ -1992,7 +2021,7 @@
         </w:tc>
         <w:tc>
           <w:tcPr>
-            <w:tcW w:w="1682" w:type="dxa"/>
+            <w:tcW w:w="1683" w:type="dxa"/>
             <w:tcBorders>
               <w:start w:val="single" w:sz="4" w:space="0" w:color="000000"/>
               <w:bottom w:val="single" w:sz="4" w:space="0" w:color="000000"/>
@@ -2023,7 +2052,7 @@
         <w:trPr/>
         <w:tc>
           <w:tcPr>
-            <w:tcW w:w="498" w:type="dxa"/>
+            <w:tcW w:w="497" w:type="dxa"/>
             <w:tcBorders>
               <w:start w:val="single" w:sz="4" w:space="0" w:color="000000"/>
               <w:bottom w:val="single" w:sz="4" w:space="0" w:color="000000"/>
@@ -2076,7 +2105,7 @@
         </w:tc>
         <w:tc>
           <w:tcPr>
-            <w:tcW w:w="2485" w:type="dxa"/>
+            <w:tcW w:w="2486" w:type="dxa"/>
             <w:tcBorders>
               <w:start w:val="single" w:sz="4" w:space="0" w:color="000000"/>
               <w:bottom w:val="single" w:sz="4" w:space="0" w:color="000000"/>
@@ -2130,7 +2159,7 @@
         </w:tc>
         <w:tc>
           <w:tcPr>
-            <w:tcW w:w="1257" w:type="dxa"/>
+            <w:tcW w:w="1256" w:type="dxa"/>
             <w:tcBorders>
               <w:start w:val="single" w:sz="4" w:space="0" w:color="000000"/>
               <w:bottom w:val="single" w:sz="4" w:space="0" w:color="000000"/>
@@ -2157,7 +2186,7 @@
         </w:tc>
         <w:tc>
           <w:tcPr>
-            <w:tcW w:w="1682" w:type="dxa"/>
+            <w:tcW w:w="1683" w:type="dxa"/>
             <w:tcBorders>
               <w:start w:val="single" w:sz="4" w:space="0" w:color="000000"/>
               <w:bottom w:val="single" w:sz="4" w:space="0" w:color="000000"/>
@@ -2337,12 +2366,14 @@
       <w:r>
         <w:rPr>
           <w:rStyle w:val="Strong"/>
+          <w:rFonts w:eastAsia="Calibri" w:cs="Times New Roman"/>
           <w:b w:val="false"/>
           <w:bCs w:val="false"/>
-          <w:sz w:val="28"/>
-          <w:szCs w:val="28"/>
-        </w:rPr>
-        <w:t>Олексій</w:t>
+          <w:color w:val="auto"/>
+          <w:sz w:val="28"/>
+          <w:szCs w:val="28"/>
+        </w:rPr>
+        <w:t>Олександр</w:t>
       </w:r>
       <w:r>
         <w:rPr>
@@ -2384,12 +2415,14 @@
       <w:r>
         <w:rPr>
           <w:rStyle w:val="Strong"/>
+          <w:rFonts w:eastAsia="Calibri" w:cs="Times New Roman"/>
           <w:b w:val="false"/>
           <w:bCs w:val="false"/>
-          <w:sz w:val="28"/>
-          <w:szCs w:val="28"/>
-        </w:rPr>
-        <w:t>Олексій</w:t>
+          <w:color w:val="auto"/>
+          <w:sz w:val="28"/>
+          <w:szCs w:val="28"/>
+        </w:rPr>
+        <w:t>Олександр</w:t>
       </w:r>
       <w:r>
         <w:rPr>
@@ -2546,12 +2579,23 @@
       </w:pPr>
       <w:r>
         <w:rPr>
+          <w:rFonts w:eastAsia="Calibri" w:cs="Times New Roman"/>
           <w:b w:val="false"/>
           <w:bCs w:val="false"/>
-          <w:sz w:val="28"/>
-          <w:szCs w:val="28"/>
-        </w:rPr>
-        <w:t>Олексій:</w:t>
+          <w:color w:val="auto"/>
+          <w:sz w:val="28"/>
+          <w:szCs w:val="28"/>
+        </w:rPr>
+        <w:t>Олександр</w:t>
+      </w:r>
+      <w:r>
+        <w:rPr>
+          <w:b w:val="false"/>
+          <w:bCs w:val="false"/>
+          <w:sz w:val="28"/>
+          <w:szCs w:val="28"/>
+        </w:rPr>
+        <w:t>:</w:t>
       </w:r>
     </w:p>
     <w:p>
@@ -2611,7 +2655,29 @@
           <w:sz w:val="28"/>
           <w:szCs w:val="28"/>
         </w:rPr>
-        <w:t>Як ми можемо надати Олексію гнучкість професійного інструменту в простому інтерфейсі?</w:t>
+        <w:t xml:space="preserve">Як ми можемо надати </w:t>
+      </w:r>
+      <w:r>
+        <w:rPr>
+          <w:rStyle w:val="Strong"/>
+          <w:rFonts w:eastAsia="Calibri" w:cs="Times New Roman"/>
+          <w:b w:val="false"/>
+          <w:bCs w:val="false"/>
+          <w:color w:val="auto"/>
+          <w:sz w:val="28"/>
+          <w:szCs w:val="28"/>
+        </w:rPr>
+        <w:t>Олександру</w:t>
+      </w:r>
+      <w:r>
+        <w:rPr>
+          <w:rStyle w:val="Strong"/>
+          <w:b w:val="false"/>
+          <w:bCs w:val="false"/>
+          <w:sz w:val="28"/>
+          <w:szCs w:val="28"/>
+        </w:rPr>
+        <w:t xml:space="preserve"> гнучкість професійного інструменту в простому інтерфейсі?</w:t>
       </w:r>
     </w:p>
     <w:p>
@@ -3143,7 +3209,21 @@
           <w:sz w:val="28"/>
           <w:szCs w:val="28"/>
         </w:rPr>
-        <w:t xml:space="preserve"> Опціонально провести швидкий скетчинг ідей реалізації рішень інтерфейсу, вирішення проблем (питання HWM будуть в нагоді аби сприяти більшій варіативності рішень).</w:t>
+        <w:t xml:space="preserve"> </w:t>
+      </w:r>
+      <w:r>
+        <w:rPr>
+          <w:sz w:val="28"/>
+          <w:szCs w:val="28"/>
+        </w:rPr>
+        <w:t>П</w:t>
+      </w:r>
+      <w:r>
+        <w:rPr>
+          <w:sz w:val="28"/>
+          <w:szCs w:val="28"/>
+        </w:rPr>
+        <w:t>ровести швидкий скетчинг ідей реалізації рішень інтерфейсу, вирішення проблем (питання HWM будуть в нагоді аби сприяти більшій варіативності рішень).</w:t>
       </w:r>
     </w:p>
     <w:p>
@@ -3169,7 +3249,23 @@
           <w:sz w:val="28"/>
           <w:szCs w:val="28"/>
         </w:rPr>
-        <w:t>Для Олексія можна створити інтуїтивний drag-and-drop конструктор дистрибутиву з блоками ядра, пакетного менеджера, програм і служб, доповнений контекстними підказками та візуальним редактором файлової системи. Інтерфейс може включати вбудовані інструкції та автоматичні поради, які допоможуть користувачу уникнути помилок і краще розуміти процес.</w:t>
+        <w:t xml:space="preserve">Для </w:t>
+      </w:r>
+      <w:r>
+        <w:rPr>
+          <w:rFonts w:eastAsia="Calibri" w:cs="Times New Roman"/>
+          <w:color w:val="auto"/>
+          <w:sz w:val="28"/>
+          <w:szCs w:val="28"/>
+        </w:rPr>
+        <w:t>Олександра</w:t>
+      </w:r>
+      <w:r>
+        <w:rPr>
+          <w:sz w:val="28"/>
+          <w:szCs w:val="28"/>
+        </w:rPr>
+        <w:t xml:space="preserve"> можна створити інтуїтивний drag-and-drop конструктор дистрибутиву з блоками ядра, пакетного менеджера, програм і служб, доповнений контекстними підказками та візуальним редактором файлової системи. Інтерфейс може включати вбудовані інструкції та автоматичні поради, які допоможуть користувачу уникнути помилок і краще розуміти процес.</w:t>
       </w:r>
     </w:p>
     <w:p>
@@ -3230,14 +3326,7 @@
           <w:sz w:val="28"/>
           <w:szCs w:val="28"/>
         </w:rPr>
-        <w:t xml:space="preserve"> </w:t>
-      </w:r>
-      <w:r>
-        <w:rPr>
-          <w:sz w:val="28"/>
-          <w:szCs w:val="28"/>
-        </w:rPr>
-        <w:t>У лабораторній роботі збір вимог та побудова плану дослідження стали важливими етапами для створення зручного і ефективного продукту. Вони допомогли визначити потреби користувачів, сформулювати цілі та розробити гіпотези для покращення функціоналу. Такий підхід закладає основу для подальшої розробки і підвищує шанси на успіх і задоволеність користувачів.</w:t>
+        <w:t xml:space="preserve"> У лабораторній роботі збір вимог та побудова плану дослідження стали важливими етапами для створення зручного і ефективного продукту. Вони допомогли визначити потреби користувачів, сформулювати цілі та розробити гіпотези для покращення функціоналу. Такий підхід закладає основу для подальшої розробки і підвищує шанси на успіх і задоволеність користувачів.</w:t>
       </w:r>
     </w:p>
     <w:sectPr>
@@ -3283,7 +3372,7 @@
       <mc:AlternateContent>
         <mc:Choice Requires="wpg">
           <w:drawing>
-            <wp:anchor behindDoc="1" distT="13335" distB="13335" distL="13335" distR="9525" simplePos="0" locked="0" layoutInCell="1" allowOverlap="1" relativeHeight="36" wp14:anchorId="10994A40">
+            <wp:anchor behindDoc="1" distT="13335" distB="13335" distL="13335" distR="9525" simplePos="0" locked="0" layoutInCell="1" allowOverlap="1" relativeHeight="46" wp14:anchorId="10994A40">
               <wp:simplePos x="0" y="0"/>
               <wp:positionH relativeFrom="column">
                 <wp:posOffset>-229235</wp:posOffset>
@@ -3313,7 +3402,7 @@
                       <wps:spPr>
                         <a:xfrm>
                           <a:off x="748080" y="9753120"/>
-                          <a:ext cx="861120" cy="172800"/>
+                          <a:ext cx="860400" cy="172080"/>
                         </a:xfrm>
                         <a:prstGeom prst="rect">
                           <a:avLst/>
@@ -3407,7 +3496,7 @@
                           <wps:spPr>
                             <a:xfrm>
                               <a:off x="0" y="0"/>
-                              <a:ext cx="6651720" cy="10287720"/>
+                              <a:ext cx="6651000" cy="10287000"/>
                             </a:xfrm>
                             <a:prstGeom prst="rect">
                               <a:avLst/>
@@ -3684,7 +3773,7 @@
                           <wps:spPr>
                             <a:xfrm>
                               <a:off x="17640" y="10120680"/>
-                              <a:ext cx="325080" cy="151200"/>
+                              <a:ext cx="324360" cy="150480"/>
                             </a:xfrm>
                             <a:prstGeom prst="rect">
                               <a:avLst/>
@@ -3731,7 +3820,7 @@
                           <wps:spPr>
                             <a:xfrm>
                               <a:off x="379080" y="10120680"/>
-                              <a:ext cx="325080" cy="151200"/>
+                              <a:ext cx="324360" cy="150480"/>
                             </a:xfrm>
                             <a:prstGeom prst="rect">
                               <a:avLst/>
@@ -3778,7 +3867,7 @@
                           <wps:spPr>
                             <a:xfrm>
                               <a:off x="754920" y="10120680"/>
-                              <a:ext cx="848520" cy="151200"/>
+                              <a:ext cx="847800" cy="150480"/>
                             </a:xfrm>
                             <a:prstGeom prst="rect">
                               <a:avLst/>
@@ -3912,7 +4001,7 @@
                           <wps:spPr>
                             <a:xfrm>
                               <a:off x="1659240" y="10120680"/>
-                              <a:ext cx="502920" cy="151200"/>
+                              <a:ext cx="502200" cy="150480"/>
                             </a:xfrm>
                             <a:prstGeom prst="rect">
                               <a:avLst/>
@@ -3959,7 +4048,7 @@
                           <wps:spPr>
                             <a:xfrm>
                               <a:off x="2198880" y="10120680"/>
-                              <a:ext cx="325080" cy="151200"/>
+                              <a:ext cx="324360" cy="150480"/>
                             </a:xfrm>
                             <a:prstGeom prst="rect">
                               <a:avLst/>
@@ -4006,7 +4095,7 @@
                           <wps:spPr>
                             <a:xfrm>
                               <a:off x="6310080" y="9769320"/>
-                              <a:ext cx="325080" cy="150480"/>
+                              <a:ext cx="324360" cy="149760"/>
                             </a:xfrm>
                             <a:prstGeom prst="rect">
                               <a:avLst/>
@@ -4053,7 +4142,7 @@
                           <wps:spPr>
                             <a:xfrm>
                               <a:off x="6310080" y="10005120"/>
-                              <a:ext cx="325080" cy="209520"/>
+                              <a:ext cx="324360" cy="208800"/>
                             </a:xfrm>
                             <a:prstGeom prst="rect">
                               <a:avLst/>
@@ -4118,7 +4207,7 @@
                                     <w:rFonts w:ascii="Times New Roman" w:hAnsi="Times New Roman"/>
                                     <w:lang w:val="ru-RU"/>
                                   </w:rPr>
-                                  <w:t>6</w:t>
+                                  <w:t>5</w:t>
                                 </w:r>
                                 <w:r>
                                   <w:rPr>
@@ -4141,7 +4230,7 @@
                           <wps:spPr>
                             <a:xfrm>
                               <a:off x="2578680" y="9894600"/>
-                              <a:ext cx="3679920" cy="237600"/>
+                              <a:ext cx="3679200" cy="236880"/>
                             </a:xfrm>
                             <a:prstGeom prst="rect">
                               <a:avLst/>
@@ -4293,7 +4382,7 @@
                         <wps:spPr>
                           <a:xfrm>
                             <a:off x="748080" y="9928080"/>
-                            <a:ext cx="875520" cy="168840"/>
+                            <a:ext cx="875160" cy="168120"/>
                           </a:xfrm>
                           <a:prstGeom prst="rect">
                             <a:avLst/>
@@ -4343,7 +4432,7 @@
         <mc:Fallback>
           <w:pict>
             <v:group id="shape_0" alt="Группа 60" style="position:absolute;margin-left:-18.05pt;margin-top:-20.95pt;width:524.1pt;height:810.2pt" coordorigin="-361,-419" coordsize="10482,16204">
-              <v:rect id="shape_0" ID="Rectangle 2" path="m0,0l-2147483645,0l-2147483645,-2147483646l0,-2147483646xe" stroked="f" o:allowincell="f" style="position:absolute;left:817;top:14940;width:1355;height:271;mso-wrap-style:square;v-text-anchor:top">
+              <v:rect id="shape_0" ID="Rectangle 2" path="m0,0l-2147483645,0l-2147483645,-2147483646l0,-2147483646xe" stroked="f" o:allowincell="f" style="position:absolute;left:817;top:14940;width:1354;height:270;mso-wrap-style:square;v-text-anchor:top">
                 <v:fill o:detectmouseclick="t" on="false"/>
                 <v:stroke color="#3465a4" joinstyle="round" endcap="flat"/>
                 <v:textbox>
@@ -4402,7 +4491,7 @@
               </v:rect>
               <v:group id="shape_0" style="position:absolute;left:-361;top:-419;width:10482;height:16204">
                 <v:group id="shape_0" style="position:absolute;left:-361;top:-419;width:10482;height:16204">
-                  <v:rect id="shape_0" ID="Rectangle 5" path="m0,0l-2147483645,0l-2147483645,-2147483646l0,-2147483646xe" stroked="t" o:allowincell="f" style="position:absolute;left:-361;top:-419;width:10474;height:16200;mso-wrap-style:none;v-text-anchor:middle">
+                  <v:rect id="shape_0" ID="Rectangle 5" path="m0,0l-2147483645,0l-2147483645,-2147483646l0,-2147483646xe" stroked="t" o:allowincell="f" style="position:absolute;left:-361;top:-419;width:10473;height:16199;mso-wrap-style:none;v-text-anchor:middle">
                     <v:fill o:detectmouseclick="t" on="false"/>
                     <v:stroke color="black" weight="25560" joinstyle="miter" endcap="flat"/>
                     <w10:wrap type="none"/>
@@ -4457,7 +4546,7 @@
                     <v:fill o:detectmouseclick="t" on="false"/>
                     <w10:wrap type="none"/>
                   </v:line>
-                  <v:rect id="shape_0" ID="Rectangle 16" path="m0,0l-2147483645,0l-2147483645,-2147483646l0,-2147483646xe" stroked="f" o:allowincell="f" style="position:absolute;left:-333;top:15519;width:511;height:237;mso-wrap-style:square;v-text-anchor:top">
+                  <v:rect id="shape_0" ID="Rectangle 16" path="m0,0l-2147483645,0l-2147483645,-2147483646l0,-2147483646xe" stroked="f" o:allowincell="f" style="position:absolute;left:-333;top:15519;width:510;height:236;mso-wrap-style:square;v-text-anchor:top">
                     <v:fill o:detectmouseclick="t" on="false"/>
                     <v:stroke color="#3465a4" joinstyle="round" endcap="flat"/>
                     <v:textbox>
@@ -4483,7 +4572,7 @@
                     </v:textbox>
                     <w10:wrap type="none"/>
                   </v:rect>
-                  <v:rect id="shape_0" ID="Rectangle 17" path="m0,0l-2147483645,0l-2147483645,-2147483646l0,-2147483646xe" stroked="f" o:allowincell="f" style="position:absolute;left:236;top:15519;width:511;height:237;mso-wrap-style:square;v-text-anchor:top">
+                  <v:rect id="shape_0" ID="Rectangle 17" path="m0,0l-2147483645,0l-2147483645,-2147483646l0,-2147483646xe" stroked="f" o:allowincell="f" style="position:absolute;left:236;top:15519;width:510;height:236;mso-wrap-style:square;v-text-anchor:top">
                     <v:fill o:detectmouseclick="t" on="false"/>
                     <v:stroke color="#3465a4" joinstyle="round" endcap="flat"/>
                     <v:textbox>
@@ -4509,7 +4598,7 @@
                     </v:textbox>
                     <w10:wrap type="none"/>
                   </v:rect>
-                  <v:rect id="shape_0" ID="Rectangle 18" path="m0,0l-2147483645,0l-2147483645,-2147483646l0,-2147483646xe" stroked="f" o:allowincell="f" style="position:absolute;left:828;top:15519;width:1335;height:237;mso-wrap-style:square;v-text-anchor:top">
+                  <v:rect id="shape_0" ID="Rectangle 18" path="m0,0l-2147483645,0l-2147483645,-2147483646l0,-2147483646xe" stroked="f" o:allowincell="f" style="position:absolute;left:828;top:15519;width:1334;height:236;mso-wrap-style:square;v-text-anchor:top">
                     <v:fill o:detectmouseclick="t" on="false"/>
                     <v:stroke color="#3465a4" joinstyle="round" endcap="flat"/>
                     <v:textbox>
@@ -4622,7 +4711,7 @@
                     </v:textbox>
                     <w10:wrap type="none"/>
                   </v:rect>
-                  <v:rect id="shape_0" ID="Rectangle 19" path="m0,0l-2147483645,0l-2147483645,-2147483646l0,-2147483646xe" stroked="f" o:allowincell="f" style="position:absolute;left:2252;top:15519;width:791;height:237;mso-wrap-style:square;v-text-anchor:top">
+                  <v:rect id="shape_0" ID="Rectangle 19" path="m0,0l-2147483645,0l-2147483645,-2147483646l0,-2147483646xe" stroked="f" o:allowincell="f" style="position:absolute;left:2252;top:15519;width:790;height:236;mso-wrap-style:square;v-text-anchor:top">
                     <v:fill o:detectmouseclick="t" on="false"/>
                     <v:stroke color="#3465a4" joinstyle="round" endcap="flat"/>
                     <v:textbox>
@@ -4648,7 +4737,7 @@
                     </v:textbox>
                     <w10:wrap type="none"/>
                   </v:rect>
-                  <v:rect id="shape_0" ID="Rectangle 20" path="m0,0l-2147483645,0l-2147483645,-2147483646l0,-2147483646xe" stroked="f" o:allowincell="f" style="position:absolute;left:3102;top:15519;width:511;height:237;mso-wrap-style:square;v-text-anchor:top">
+                  <v:rect id="shape_0" ID="Rectangle 20" path="m0,0l-2147483645,0l-2147483645,-2147483646l0,-2147483646xe" stroked="f" o:allowincell="f" style="position:absolute;left:3102;top:15519;width:510;height:236;mso-wrap-style:square;v-text-anchor:top">
                     <v:fill o:detectmouseclick="t" on="false"/>
                     <v:stroke color="#3465a4" joinstyle="round" endcap="flat"/>
                     <v:textbox>
@@ -4674,7 +4763,7 @@
                     </v:textbox>
                     <w10:wrap type="none"/>
                   </v:rect>
-                  <v:rect id="shape_0" ID="Rectangle 21" path="m0,0l-2147483645,0l-2147483645,-2147483646l0,-2147483646xe" stroked="f" o:allowincell="f" style="position:absolute;left:9576;top:14966;width:511;height:236;mso-wrap-style:square;v-text-anchor:top">
+                  <v:rect id="shape_0" ID="Rectangle 21" path="m0,0l-2147483645,0l-2147483645,-2147483646l0,-2147483646xe" stroked="f" o:allowincell="f" style="position:absolute;left:9576;top:14966;width:510;height:235;mso-wrap-style:square;v-text-anchor:top">
                     <v:fill o:detectmouseclick="t" on="false"/>
                     <v:stroke color="#3465a4" joinstyle="round" endcap="flat"/>
                     <v:textbox>
@@ -4700,7 +4789,7 @@
                     </v:textbox>
                     <w10:wrap type="none"/>
                   </v:rect>
-                  <v:rect id="shape_0" ID="Rectangle 22" path="m0,0l-2147483645,0l-2147483645,-2147483646l0,-2147483646xe" stroked="f" o:allowincell="f" style="position:absolute;left:9576;top:15337;width:511;height:329;mso-wrap-style:square;v-text-anchor:top">
+                  <v:rect id="shape_0" ID="Rectangle 22" path="m0,0l-2147483645,0l-2147483645,-2147483646l0,-2147483646xe" stroked="f" o:allowincell="f" style="position:absolute;left:9576;top:15337;width:510;height:328;mso-wrap-style:square;v-text-anchor:top">
                     <v:fill o:detectmouseclick="t" on="false"/>
                     <v:stroke color="#3465a4" joinstyle="round" endcap="flat"/>
                     <v:textbox>
@@ -4752,7 +4841,7 @@
                               <w:rFonts w:ascii="Times New Roman" w:hAnsi="Times New Roman"/>
                               <w:lang w:val="ru-RU"/>
                             </w:rPr>
-                            <w:t>6</w:t>
+                            <w:t>5</w:t>
                           </w:r>
                           <w:r>
                             <w:rPr>
@@ -4767,7 +4856,7 @@
                     </v:textbox>
                     <w10:wrap type="none"/>
                   </v:rect>
-                  <v:rect id="shape_0" ID="Rectangle 23" path="m0,0l-2147483645,0l-2147483645,-2147483646l0,-2147483646xe" stroked="f" o:allowincell="f" style="position:absolute;left:3700;top:15163;width:5794;height:373;mso-wrap-style:square;v-text-anchor:top">
+                  <v:rect id="shape_0" ID="Rectangle 23" path="m0,0l-2147483645,0l-2147483645,-2147483646l0,-2147483646xe" stroked="f" o:allowincell="f" style="position:absolute;left:3700;top:15163;width:5793;height:372;mso-wrap-style:square;v-text-anchor:top">
                     <v:fill o:detectmouseclick="t" on="false"/>
                     <v:stroke color="#3465a4" joinstyle="round" endcap="flat"/>
                     <v:textbox>
@@ -4898,7 +4987,7 @@
                     <w10:wrap type="none"/>
                   </v:rect>
                 </v:group>
-                <v:rect id="shape_0" ID="Rectangle 24" path="m0,0l-2147483645,0l-2147483645,-2147483646l0,-2147483646xe" stroked="f" o:allowincell="f" style="position:absolute;left:817;top:15216;width:1378;height:265;mso-wrap-style:none;v-text-anchor:middle">
+                <v:rect id="shape_0" ID="Rectangle 24" path="m0,0l-2147483645,0l-2147483645,-2147483646l0,-2147483646xe" stroked="f" o:allowincell="f" style="position:absolute;left:817;top:15216;width:1377;height:264;mso-wrap-style:none;v-text-anchor:middle">
                   <v:fill o:detectmouseclick="t" on="false"/>
                   <v:stroke color="#3465a4" joinstyle="round" endcap="flat"/>
                   <v:textbox>
@@ -4975,7 +5064,7 @@
                       <wps:spPr>
                         <a:xfrm>
                           <a:off x="0" y="0"/>
-                          <a:ext cx="6651720" cy="10287720"/>
+                          <a:ext cx="6651000" cy="10287000"/>
                         </a:xfrm>
                         <a:prstGeom prst="rect">
                           <a:avLst/>
@@ -5227,7 +5316,7 @@
                       <wps:spPr>
                         <a:xfrm>
                           <a:off x="17640" y="9220680"/>
-                          <a:ext cx="285840" cy="151200"/>
+                          <a:ext cx="285120" cy="150480"/>
                         </a:xfrm>
                         <a:prstGeom prst="rect">
                           <a:avLst/>
@@ -5282,7 +5371,7 @@
                       <wps:spPr>
                         <a:xfrm>
                           <a:off x="349920" y="9220680"/>
-                          <a:ext cx="358200" cy="151200"/>
+                          <a:ext cx="357480" cy="150480"/>
                         </a:xfrm>
                         <a:prstGeom prst="rect">
                           <a:avLst/>
@@ -5331,7 +5420,7 @@
                       <wps:spPr>
                         <a:xfrm>
                           <a:off x="754920" y="9220680"/>
-                          <a:ext cx="848520" cy="151200"/>
+                          <a:ext cx="847800" cy="150480"/>
                         </a:xfrm>
                         <a:prstGeom prst="rect">
                           <a:avLst/>
@@ -5388,7 +5477,7 @@
                       <wps:spPr>
                         <a:xfrm>
                           <a:off x="1659240" y="9220680"/>
-                          <a:ext cx="502920" cy="151200"/>
+                          <a:ext cx="502200" cy="150480"/>
                         </a:xfrm>
                         <a:prstGeom prst="rect">
                           <a:avLst/>
@@ -5437,7 +5526,7 @@
                       <wps:spPr>
                         <a:xfrm>
                           <a:off x="2198880" y="9220680"/>
-                          <a:ext cx="325080" cy="151200"/>
+                          <a:ext cx="324360" cy="150480"/>
                         </a:xfrm>
                         <a:prstGeom prst="rect">
                           <a:avLst/>
@@ -5486,7 +5575,7 @@
                       <wps:spPr>
                         <a:xfrm>
                           <a:off x="5304240" y="9399240"/>
-                          <a:ext cx="483120" cy="150480"/>
+                          <a:ext cx="482760" cy="149760"/>
                         </a:xfrm>
                         <a:prstGeom prst="rect">
                           <a:avLst/>
@@ -5532,7 +5621,7 @@
                       <wps:spPr>
                         <a:xfrm>
                           <a:off x="5304240" y="9587160"/>
-                          <a:ext cx="483120" cy="151200"/>
+                          <a:ext cx="482760" cy="150480"/>
                         </a:xfrm>
                         <a:prstGeom prst="rect">
                           <a:avLst/>
@@ -5579,7 +5668,7 @@
                       <wps:spPr>
                         <a:xfrm>
                           <a:off x="2585880" y="8977680"/>
-                          <a:ext cx="3984480" cy="235080"/>
+                          <a:ext cx="3984120" cy="234360"/>
                         </a:xfrm>
                         <a:prstGeom prst="rect">
                           <a:avLst/>
@@ -5832,7 +5921,7 @@
                       <wpg:grpSpPr>
                         <a:xfrm>
                           <a:off x="12600" y="9387720"/>
-                          <a:ext cx="1609560" cy="176040"/>
+                          <a:ext cx="1609200" cy="175320"/>
                         </a:xfrm>
                       </wpg:grpSpPr>
                       <wps:wsp>
@@ -5841,7 +5930,7 @@
                         <wps:spPr>
                           <a:xfrm>
                             <a:off x="0" y="15840"/>
-                            <a:ext cx="699840" cy="151200"/>
+                            <a:ext cx="699120" cy="150480"/>
                           </a:xfrm>
                           <a:prstGeom prst="rect">
                             <a:avLst/>
@@ -5899,7 +5988,7 @@
                         <wps:spPr>
                           <a:xfrm>
                             <a:off x="734040" y="0"/>
-                            <a:ext cx="875520" cy="176040"/>
+                            <a:ext cx="875160" cy="175320"/>
                           </a:xfrm>
                           <a:prstGeom prst="rect">
                             <a:avLst/>
@@ -5966,7 +6055,7 @@
                       <wpg:grpSpPr>
                         <a:xfrm>
                           <a:off x="12600" y="9582120"/>
-                          <a:ext cx="1590120" cy="151200"/>
+                          <a:ext cx="1589400" cy="150480"/>
                         </a:xfrm>
                       </wpg:grpSpPr>
                       <wps:wsp>
@@ -5975,7 +6064,7 @@
                         <wps:spPr>
                           <a:xfrm>
                             <a:off x="0" y="0"/>
-                            <a:ext cx="699840" cy="151200"/>
+                            <a:ext cx="699120" cy="150480"/>
                           </a:xfrm>
                           <a:prstGeom prst="rect">
                             <a:avLst/>
@@ -6028,7 +6117,7 @@
                         <wps:spPr>
                           <a:xfrm>
                             <a:off x="741960" y="0"/>
-                            <a:ext cx="848520" cy="151200"/>
+                            <a:ext cx="847800" cy="150480"/>
                           </a:xfrm>
                           <a:prstGeom prst="rect">
                             <a:avLst/>
@@ -6080,7 +6169,7 @@
                       <wpg:grpSpPr>
                         <a:xfrm>
                           <a:off x="12600" y="9765000"/>
-                          <a:ext cx="1590120" cy="151200"/>
+                          <a:ext cx="1589400" cy="150480"/>
                         </a:xfrm>
                       </wpg:grpSpPr>
                       <wps:wsp>
@@ -6089,7 +6178,7 @@
                         <wps:spPr>
                           <a:xfrm>
                             <a:off x="0" y="0"/>
-                            <a:ext cx="699840" cy="151200"/>
+                            <a:ext cx="699120" cy="150480"/>
                           </a:xfrm>
                           <a:prstGeom prst="rect">
                             <a:avLst/>
@@ -6139,7 +6228,7 @@
                         <wps:spPr>
                           <a:xfrm>
                             <a:off x="741960" y="0"/>
-                            <a:ext cx="848520" cy="151200"/>
+                            <a:ext cx="847800" cy="150480"/>
                           </a:xfrm>
                           <a:prstGeom prst="rect">
                             <a:avLst/>
@@ -6178,7 +6267,7 @@
                       <wpg:grpSpPr>
                         <a:xfrm>
                           <a:off x="12600" y="9942840"/>
-                          <a:ext cx="1590120" cy="151200"/>
+                          <a:ext cx="1589400" cy="150480"/>
                         </a:xfrm>
                       </wpg:grpSpPr>
                       <wps:wsp>
@@ -6187,7 +6276,7 @@
                         <wps:spPr>
                           <a:xfrm>
                             <a:off x="0" y="0"/>
-                            <a:ext cx="699840" cy="151200"/>
+                            <a:ext cx="699120" cy="150480"/>
                           </a:xfrm>
                           <a:prstGeom prst="rect">
                             <a:avLst/>
@@ -6237,7 +6326,7 @@
                         <wps:spPr>
                           <a:xfrm>
                             <a:off x="741960" y="0"/>
-                            <a:ext cx="848520" cy="151200"/>
+                            <a:ext cx="847800" cy="150480"/>
                           </a:xfrm>
                           <a:prstGeom prst="rect">
                             <a:avLst/>
@@ -6276,7 +6365,7 @@
                       <wpg:grpSpPr>
                         <a:xfrm>
                           <a:off x="12600" y="10120680"/>
-                          <a:ext cx="1590120" cy="151200"/>
+                          <a:ext cx="1589400" cy="150480"/>
                         </a:xfrm>
                       </wpg:grpSpPr>
                       <wps:wsp>
@@ -6285,7 +6374,7 @@
                         <wps:spPr>
                           <a:xfrm>
                             <a:off x="0" y="0"/>
-                            <a:ext cx="699840" cy="151200"/>
+                            <a:ext cx="699120" cy="150480"/>
                           </a:xfrm>
                           <a:prstGeom prst="rect">
                             <a:avLst/>
@@ -6335,7 +6424,7 @@
                         <wps:spPr>
                           <a:xfrm>
                             <a:off x="741960" y="0"/>
-                            <a:ext cx="848520" cy="151200"/>
+                            <a:ext cx="847800" cy="150480"/>
                           </a:xfrm>
                           <a:prstGeom prst="rect">
                             <a:avLst/>
@@ -6409,7 +6498,7 @@
                       <wps:spPr>
                         <a:xfrm>
                           <a:off x="2593440" y="9523800"/>
-                          <a:ext cx="2094840" cy="724680"/>
+                          <a:ext cx="2094120" cy="723960"/>
                         </a:xfrm>
                         <a:prstGeom prst="rect">
                           <a:avLst/>
@@ -6557,7 +6646,7 @@
                       <wps:spPr>
                         <a:xfrm>
                           <a:off x="4759920" y="9399240"/>
-                          <a:ext cx="482760" cy="150480"/>
+                          <a:ext cx="482040" cy="149760"/>
                         </a:xfrm>
                         <a:prstGeom prst="rect">
                           <a:avLst/>
@@ -6602,7 +6691,7 @@
                       <wps:spPr>
                         <a:xfrm>
                           <a:off x="5852880" y="9399240"/>
-                          <a:ext cx="767160" cy="150480"/>
+                          <a:ext cx="766440" cy="149760"/>
                         </a:xfrm>
                         <a:prstGeom prst="rect">
                           <a:avLst/>
@@ -6648,7 +6737,7 @@
                       <wps:spPr>
                         <a:xfrm>
                           <a:off x="5857920" y="9582120"/>
-                          <a:ext cx="765720" cy="150480"/>
+                          <a:ext cx="765000" cy="149760"/>
                         </a:xfrm>
                         <a:prstGeom prst="rect">
                           <a:avLst/>
@@ -6745,7 +6834,7 @@
                       <wps:spPr>
                         <a:xfrm>
                           <a:off x="4759920" y="9864720"/>
-                          <a:ext cx="1859760" cy="334800"/>
+                          <a:ext cx="1859400" cy="334080"/>
                         </a:xfrm>
                         <a:prstGeom prst="rect">
                           <a:avLst/>
@@ -6805,7 +6894,7 @@
         <mc:Fallback>
           <w:pict>
             <v:group id="shape_0" alt="Группа 10" style="position:absolute;margin-left:-18.1pt;margin-top:-19.25pt;width:524.05pt;height:810.2pt" coordorigin="-362,-385" coordsize="10481,16204">
-              <v:rect id="shape_0" ID="Rectangle 26" path="m0,0l-2147483645,0l-2147483645,-2147483646l0,-2147483646xe" stroked="t" o:allowincell="f" style="position:absolute;left:-362;top:-385;width:10474;height:16200;mso-wrap-style:none;v-text-anchor:middle">
+              <v:rect id="shape_0" ID="Rectangle 26" path="m0,0l-2147483645,0l-2147483645,-2147483646l0,-2147483646xe" stroked="t" o:allowincell="f" style="position:absolute;left:-362;top:-385;width:10473;height:16199;mso-wrap-style:none;v-text-anchor:middle">
                 <v:fill o:detectmouseclick="t" on="false"/>
                 <v:stroke color="black" weight="25560" joinstyle="miter" endcap="flat"/>
                 <w10:wrap type="none"/>
@@ -6855,7 +6944,7 @@
                 <v:fill o:detectmouseclick="t" on="false"/>
                 <w10:wrap type="none"/>
               </v:line>
-              <v:rect id="shape_0" ID="Rectangle 36" path="m0,0l-2147483645,0l-2147483645,-2147483646l0,-2147483646xe" stroked="f" o:allowincell="f" style="position:absolute;left:-334;top:14136;width:449;height:237;mso-wrap-style:square;v-text-anchor:top">
+              <v:rect id="shape_0" ID="Rectangle 36" path="m0,0l-2147483645,0l-2147483645,-2147483646l0,-2147483646xe" stroked="f" o:allowincell="f" style="position:absolute;left:-334;top:14136;width:448;height:236;mso-wrap-style:square;v-text-anchor:top">
                 <v:fill o:detectmouseclick="t" on="false"/>
                 <v:stroke color="#3465a4" joinstyle="round" endcap="flat"/>
                 <v:textbox>
@@ -6889,7 +6978,7 @@
                 </v:textbox>
                 <w10:wrap type="none"/>
               </v:rect>
-              <v:rect id="shape_0" ID="Rectangle 37" path="m0,0l-2147483645,0l-2147483645,-2147483646l0,-2147483646xe" stroked="f" o:allowincell="f" style="position:absolute;left:189;top:14136;width:563;height:237;mso-wrap-style:square;v-text-anchor:top">
+              <v:rect id="shape_0" ID="Rectangle 37" path="m0,0l-2147483645,0l-2147483645,-2147483646l0,-2147483646xe" stroked="f" o:allowincell="f" style="position:absolute;left:189;top:14136;width:562;height:236;mso-wrap-style:square;v-text-anchor:top">
                 <v:fill o:detectmouseclick="t" on="false"/>
                 <v:stroke color="#3465a4" joinstyle="round" endcap="flat"/>
                 <v:textbox>
@@ -6917,7 +7006,7 @@
                 </v:textbox>
                 <w10:wrap type="none"/>
               </v:rect>
-              <v:rect id="shape_0" ID="Rectangle 38" path="m0,0l-2147483645,0l-2147483645,-2147483646l0,-2147483646xe" stroked="f" o:allowincell="f" style="position:absolute;left:827;top:14136;width:1335;height:237;mso-wrap-style:square;v-text-anchor:top">
+              <v:rect id="shape_0" ID="Rectangle 38" path="m0,0l-2147483645,0l-2147483645,-2147483646l0,-2147483646xe" stroked="f" o:allowincell="f" style="position:absolute;left:827;top:14136;width:1334;height:236;mso-wrap-style:square;v-text-anchor:top">
                 <v:fill o:detectmouseclick="t" on="false"/>
                 <v:stroke color="#3465a4" joinstyle="round" endcap="flat"/>
                 <v:textbox>
@@ -6953,7 +7042,7 @@
                 </v:textbox>
                 <w10:wrap type="none"/>
               </v:rect>
-              <v:rect id="shape_0" ID="Rectangle 39" path="m0,0l-2147483645,0l-2147483645,-2147483646l0,-2147483646xe" stroked="f" o:allowincell="f" style="position:absolute;left:2251;top:14136;width:791;height:237;mso-wrap-style:square;v-text-anchor:top">
+              <v:rect id="shape_0" ID="Rectangle 39" path="m0,0l-2147483645,0l-2147483645,-2147483646l0,-2147483646xe" stroked="f" o:allowincell="f" style="position:absolute;left:2251;top:14136;width:790;height:236;mso-wrap-style:square;v-text-anchor:top">
                 <v:fill o:detectmouseclick="t" on="false"/>
                 <v:stroke color="#3465a4" joinstyle="round" endcap="flat"/>
                 <v:textbox>
@@ -6981,7 +7070,7 @@
                 </v:textbox>
                 <w10:wrap type="none"/>
               </v:rect>
-              <v:rect id="shape_0" ID="Rectangle 40" path="m0,0l-2147483645,0l-2147483645,-2147483646l0,-2147483646xe" stroked="f" o:allowincell="f" style="position:absolute;left:3101;top:14136;width:511;height:237;mso-wrap-style:square;v-text-anchor:top">
+              <v:rect id="shape_0" ID="Rectangle 40" path="m0,0l-2147483645,0l-2147483645,-2147483646l0,-2147483646xe" stroked="f" o:allowincell="f" style="position:absolute;left:3101;top:14136;width:510;height:236;mso-wrap-style:square;v-text-anchor:top">
                 <v:fill o:detectmouseclick="t" on="false"/>
                 <v:stroke color="#3465a4" joinstyle="round" endcap="flat"/>
                 <v:textbox>
@@ -7009,7 +7098,7 @@
                 </v:textbox>
                 <w10:wrap type="none"/>
               </v:rect>
-              <v:rect id="shape_0" ID="Rectangle 41" path="m0,0l-2147483645,0l-2147483645,-2147483646l0,-2147483646xe" stroked="f" o:allowincell="f" style="position:absolute;left:7991;top:14417;width:760;height:236;mso-wrap-style:square;v-text-anchor:top">
+              <v:rect id="shape_0" ID="Rectangle 41" path="m0,0l-2147483645,0l-2147483645,-2147483646l0,-2147483646xe" stroked="f" o:allowincell="f" style="position:absolute;left:7991;top:14417;width:759;height:235;mso-wrap-style:square;v-text-anchor:top">
                 <v:fill o:detectmouseclick="t" on="false"/>
                 <v:stroke color="#3465a4" joinstyle="round" endcap="flat"/>
                 <v:textbox>
@@ -7034,7 +7123,7 @@
                 </v:textbox>
                 <w10:wrap type="none"/>
               </v:rect>
-              <v:rect id="shape_0" ID="Rectangle 42" path="m0,0l-2147483645,0l-2147483645,-2147483646l0,-2147483646xe" stroked="f" o:allowincell="f" style="position:absolute;left:7991;top:14713;width:760;height:237;mso-wrap-style:square;v-text-anchor:top">
+              <v:rect id="shape_0" ID="Rectangle 42" path="m0,0l-2147483645,0l-2147483645,-2147483646l0,-2147483646xe" stroked="f" o:allowincell="f" style="position:absolute;left:7991;top:14713;width:759;height:236;mso-wrap-style:square;v-text-anchor:top">
                 <v:fill o:detectmouseclick="t" on="false"/>
                 <v:stroke color="#3465a4" joinstyle="round" endcap="flat"/>
                 <v:textbox>
@@ -7060,7 +7149,7 @@
                 </v:textbox>
                 <w10:wrap type="none"/>
               </v:rect>
-              <v:rect id="shape_0" ID="Rectangle 43" path="m0,0l-2147483645,0l-2147483645,-2147483646l0,-2147483646xe" stroked="f" o:allowincell="f" style="position:absolute;left:3710;top:13753;width:6274;height:369;mso-wrap-style:square;v-text-anchor:top">
+              <v:rect id="shape_0" ID="Rectangle 43" path="m0,0l-2147483645,0l-2147483645,-2147483646l0,-2147483646xe" stroked="f" o:allowincell="f" style="position:absolute;left:3710;top:13753;width:6273;height:368;mso-wrap-style:square;v-text-anchor:top">
                 <v:fill o:detectmouseclick="t" on="false"/>
                 <v:stroke color="#3465a4" joinstyle="round" endcap="flat"/>
                 <v:textbox>
@@ -7193,8 +7282,8 @@
                 <v:fill o:detectmouseclick="t" on="false"/>
                 <w10:wrap type="none"/>
               </v:line>
-              <v:group id="shape_0" style="position:absolute;left:-342;top:14399;width:2535;height:277">
-                <v:rect id="shape_0" ID="Rectangle 50" path="m0,0l-2147483645,0l-2147483645,-2147483646l0,-2147483646xe" stroked="f" o:allowincell="f" style="position:absolute;left:-342;top:14424;width:1101;height:237;mso-wrap-style:square;v-text-anchor:top">
+              <v:group id="shape_0" style="position:absolute;left:-342;top:14399;width:2534;height:276">
+                <v:rect id="shape_0" ID="Rectangle 50" path="m0,0l-2147483645,0l-2147483645,-2147483646l0,-2147483646xe" stroked="f" o:allowincell="f" style="position:absolute;left:-342;top:14424;width:1100;height:236;mso-wrap-style:square;v-text-anchor:top">
                   <v:fill o:detectmouseclick="t" on="false"/>
                   <v:stroke color="#3465a4" joinstyle="round" endcap="flat"/>
                   <v:textbox>
@@ -7231,7 +7320,7 @@
                   </v:textbox>
                   <w10:wrap type="none"/>
                 </v:rect>
-                <v:rect id="shape_0" ID="Rectangle 51" path="m0,0l-2147483645,0l-2147483645,-2147483646l0,-2147483646xe" stroked="f" o:allowincell="f" style="position:absolute;left:814;top:14399;width:1378;height:276;mso-wrap-style:square;v-text-anchor:top">
+                <v:rect id="shape_0" ID="Rectangle 51" path="m0,0l-2147483645,0l-2147483645,-2147483646l0,-2147483646xe" stroked="f" o:allowincell="f" style="position:absolute;left:814;top:14399;width:1377;height:275;mso-wrap-style:square;v-text-anchor:top">
                   <v:fill o:detectmouseclick="t" on="false"/>
                   <v:stroke color="#3465a4" joinstyle="round" endcap="flat"/>
                   <v:textbox>
@@ -7278,8 +7367,8 @@
                   <w10:wrap type="none"/>
                 </v:rect>
               </v:group>
-              <v:group id="shape_0" style="position:absolute;left:-342;top:14705;width:2505;height:238">
-                <v:rect id="shape_0" ID="Rectangle 53" path="m0,0l-2147483645,0l-2147483645,-2147483646l0,-2147483646xe" stroked="f" o:allowincell="f" style="position:absolute;left:-342;top:14705;width:1101;height:237;mso-wrap-style:square;v-text-anchor:top">
+              <v:group id="shape_0" style="position:absolute;left:-342;top:14705;width:2504;height:237">
+                <v:rect id="shape_0" ID="Rectangle 53" path="m0,0l-2147483645,0l-2147483645,-2147483646l0,-2147483646xe" stroked="f" o:allowincell="f" style="position:absolute;left:-342;top:14705;width:1100;height:236;mso-wrap-style:square;v-text-anchor:top">
                   <v:fill o:detectmouseclick="t" on="false"/>
                   <v:stroke color="#3465a4" joinstyle="round" endcap="flat"/>
                   <v:textbox>
@@ -7311,7 +7400,7 @@
                   </v:textbox>
                   <w10:wrap type="none"/>
                 </v:rect>
-                <v:rect id="shape_0" ID="Rectangle 54" path="m0,0l-2147483645,0l-2147483645,-2147483646l0,-2147483646xe" stroked="f" o:allowincell="f" style="position:absolute;left:826;top:14705;width:1335;height:237;mso-wrap-style:square;v-text-anchor:top">
+                <v:rect id="shape_0" ID="Rectangle 54" path="m0,0l-2147483645,0l-2147483645,-2147483646l0,-2147483646xe" stroked="f" o:allowincell="f" style="position:absolute;left:826;top:14705;width:1334;height:236;mso-wrap-style:square;v-text-anchor:top">
                   <v:fill o:detectmouseclick="t" on="false"/>
                   <v:stroke color="#3465a4" joinstyle="round" endcap="flat"/>
                   <v:textbox>
@@ -7343,8 +7432,8 @@
                   <w10:wrap type="none"/>
                 </v:rect>
               </v:group>
-              <v:group id="shape_0" style="position:absolute;left:-342;top:14993;width:2505;height:238">
-                <v:rect id="shape_0" ID="Rectangle 56" path="m0,0l-2147483645,0l-2147483645,-2147483646l0,-2147483646xe" stroked="f" o:allowincell="f" style="position:absolute;left:-342;top:14993;width:1101;height:237;mso-wrap-style:square;v-text-anchor:top">
+              <v:group id="shape_0" style="position:absolute;left:-342;top:14993;width:2504;height:237">
+                <v:rect id="shape_0" ID="Rectangle 56" path="m0,0l-2147483645,0l-2147483645,-2147483646l0,-2147483646xe" stroked="f" o:allowincell="f" style="position:absolute;left:-342;top:14993;width:1100;height:236;mso-wrap-style:square;v-text-anchor:top">
                   <v:fill o:detectmouseclick="t" on="false"/>
                   <v:stroke color="#3465a4" joinstyle="round" endcap="flat"/>
                   <v:textbox>
@@ -7373,7 +7462,7 @@
                   </v:textbox>
                   <w10:wrap type="none"/>
                 </v:rect>
-                <v:rect id="shape_0" ID="Rectangle 57" path="m0,0l-2147483645,0l-2147483645,-2147483646l0,-2147483646xe" stroked="f" o:allowincell="f" style="position:absolute;left:826;top:14993;width:1335;height:237;mso-wrap-style:none;v-text-anchor:middle">
+                <v:rect id="shape_0" ID="Rectangle 57" path="m0,0l-2147483645,0l-2147483645,-2147483646l0,-2147483646xe" stroked="f" o:allowincell="f" style="position:absolute;left:826;top:14993;width:1334;height:236;mso-wrap-style:none;v-text-anchor:middle">
                   <v:fill o:detectmouseclick="t" on="false"/>
                   <v:stroke color="#3465a4" joinstyle="round" endcap="flat"/>
                   <v:textbox>
@@ -7392,8 +7481,8 @@
                   <w10:wrap type="none"/>
                 </v:rect>
               </v:group>
-              <v:group id="shape_0" style="position:absolute;left:-342;top:15273;width:2505;height:238">
-                <v:rect id="shape_0" ID="Rectangle 59" path="m0,0l-2147483645,0l-2147483645,-2147483646l0,-2147483646xe" stroked="f" o:allowincell="f" style="position:absolute;left:-342;top:15273;width:1101;height:237;mso-wrap-style:square;v-text-anchor:top">
+              <v:group id="shape_0" style="position:absolute;left:-342;top:15273;width:2504;height:237">
+                <v:rect id="shape_0" ID="Rectangle 59" path="m0,0l-2147483645,0l-2147483645,-2147483646l0,-2147483646xe" stroked="f" o:allowincell="f" style="position:absolute;left:-342;top:15273;width:1100;height:236;mso-wrap-style:square;v-text-anchor:top">
                   <v:fill o:detectmouseclick="t" on="false"/>
                   <v:stroke color="#3465a4" joinstyle="round" endcap="flat"/>
                   <v:textbox>
@@ -7422,7 +7511,7 @@
                   </v:textbox>
                   <w10:wrap type="none"/>
                 </v:rect>
-                <v:rect id="shape_0" ID="Rectangle 60" path="m0,0l-2147483645,0l-2147483645,-2147483646l0,-2147483646xe" stroked="f" o:allowincell="f" style="position:absolute;left:826;top:15273;width:1335;height:237;mso-wrap-style:none;v-text-anchor:middle">
+                <v:rect id="shape_0" ID="Rectangle 60" path="m0,0l-2147483645,0l-2147483645,-2147483646l0,-2147483646xe" stroked="f" o:allowincell="f" style="position:absolute;left:826;top:15273;width:1334;height:236;mso-wrap-style:none;v-text-anchor:middle">
                   <v:fill o:detectmouseclick="t" on="false"/>
                   <v:stroke color="#3465a4" joinstyle="round" endcap="flat"/>
                   <v:textbox>
@@ -7441,8 +7530,8 @@
                   <w10:wrap type="none"/>
                 </v:rect>
               </v:group>
-              <v:group id="shape_0" style="position:absolute;left:-342;top:15553;width:2505;height:238">
-                <v:rect id="shape_0" ID="Rectangle 62" path="m0,0l-2147483645,0l-2147483645,-2147483646l0,-2147483646xe" stroked="f" o:allowincell="f" style="position:absolute;left:-342;top:15553;width:1101;height:237;mso-wrap-style:square;v-text-anchor:top">
+              <v:group id="shape_0" style="position:absolute;left:-342;top:15553;width:2504;height:237">
+                <v:rect id="shape_0" ID="Rectangle 62" path="m0,0l-2147483645,0l-2147483645,-2147483646l0,-2147483646xe" stroked="f" o:allowincell="f" style="position:absolute;left:-342;top:15553;width:1100;height:236;mso-wrap-style:square;v-text-anchor:top">
                   <v:fill o:detectmouseclick="t" on="false"/>
                   <v:stroke color="#3465a4" joinstyle="round" endcap="flat"/>
                   <v:textbox>
@@ -7471,7 +7560,7 @@
                   </v:textbox>
                   <w10:wrap type="none"/>
                 </v:rect>
-                <v:rect id="shape_0" ID="Rectangle 63" path="m0,0l-2147483645,0l-2147483645,-2147483646l0,-2147483646xe" stroked="f" o:allowincell="f" style="position:absolute;left:826;top:15553;width:1335;height:237;mso-wrap-style:none;v-text-anchor:middle">
+                <v:rect id="shape_0" ID="Rectangle 63" path="m0,0l-2147483645,0l-2147483645,-2147483646l0,-2147483646xe" stroked="f" o:allowincell="f" style="position:absolute;left:826;top:15553;width:1334;height:236;mso-wrap-style:none;v-text-anchor:middle">
                   <v:fill o:detectmouseclick="t" on="false"/>
                   <v:stroke color="#3465a4" joinstyle="round" endcap="flat"/>
                   <v:textbox>
@@ -7504,7 +7593,7 @@
                 <v:fill o:detectmouseclick="t" on="false"/>
                 <w10:wrap type="none"/>
               </v:line>
-              <v:rect id="shape_0" ID="Rectangle 65" path="m0,0l-2147483645,0l-2147483645,-2147483646l0,-2147483646xe" stroked="f" o:allowincell="f" style="position:absolute;left:3722;top:14613;width:3298;height:1140;mso-wrap-style:square;v-text-anchor:middle">
+              <v:rect id="shape_0" ID="Rectangle 65" path="m0,0l-2147483645,0l-2147483645,-2147483646l0,-2147483646xe" stroked="f" o:allowincell="f" style="position:absolute;left:3722;top:14613;width:3297;height:1139;mso-wrap-style:square;v-text-anchor:middle">
                 <v:fill o:detectmouseclick="t" on="false"/>
                 <v:stroke color="#3465a4" joinstyle="round" endcap="flat"/>
                 <v:textbox>
@@ -7571,7 +7660,7 @@
                 <v:fill o:detectmouseclick="t" on="false"/>
                 <w10:wrap type="none"/>
               </v:line>
-              <v:rect id="shape_0" ID="Rectangle 69" path="m0,0l-2147483645,0l-2147483645,-2147483646l0,-2147483646xe" stroked="f" o:allowincell="f" style="position:absolute;left:7134;top:14417;width:759;height:236;mso-wrap-style:square;v-text-anchor:top">
+              <v:rect id="shape_0" ID="Rectangle 69" path="m0,0l-2147483645,0l-2147483645,-2147483646l0,-2147483646xe" stroked="f" o:allowincell="f" style="position:absolute;left:7134;top:14417;width:758;height:235;mso-wrap-style:square;v-text-anchor:top">
                 <v:fill o:detectmouseclick="t" on="false"/>
                 <v:stroke color="#3465a4" joinstyle="round" endcap="flat"/>
                 <v:textbox>
@@ -7595,7 +7684,7 @@
                 </v:textbox>
                 <w10:wrap type="none"/>
               </v:rect>
-              <v:rect id="shape_0" ID="Rectangle 70" path="m0,0l-2147483645,0l-2147483645,-2147483646l0,-2147483646xe" stroked="f" o:allowincell="f" style="position:absolute;left:8855;top:14417;width:1207;height:236;mso-wrap-style:square;v-text-anchor:top">
+              <v:rect id="shape_0" ID="Rectangle 70" path="m0,0l-2147483645,0l-2147483645,-2147483646l0,-2147483646xe" stroked="f" o:allowincell="f" style="position:absolute;left:8855;top:14417;width:1206;height:235;mso-wrap-style:square;v-text-anchor:top">
                 <v:fill o:detectmouseclick="t" on="false"/>
                 <v:stroke color="#3465a4" joinstyle="round" endcap="flat"/>
                 <v:textbox>
@@ -7620,7 +7709,7 @@
                 </v:textbox>
                 <w10:wrap type="none"/>
               </v:rect>
-              <v:rect id="shape_0" ID="Rectangle 71" path="m0,0l-2147483645,0l-2147483645,-2147483646l0,-2147483646xe" stroked="f" o:allowincell="f" style="position:absolute;left:8863;top:14705;width:1205;height:236;mso-wrap-style:square;v-text-anchor:top">
+              <v:rect id="shape_0" ID="Rectangle 71" path="m0,0l-2147483645,0l-2147483645,-2147483646l0,-2147483646xe" stroked="f" o:allowincell="f" style="position:absolute;left:8863;top:14705;width:1204;height:235;mso-wrap-style:square;v-text-anchor:top">
                 <v:fill o:detectmouseclick="t" on="false"/>
                 <v:stroke color="#3465a4" joinstyle="round" endcap="flat"/>
                 <v:textbox>
@@ -7656,7 +7745,7 @@
                 <v:fill o:detectmouseclick="t" on="false"/>
                 <w10:wrap type="none"/>
               </v:line>
-              <v:rect id="shape_0" ID="Rectangle 74" path="m0,0l-2147483645,0l-2147483645,-2147483646l0,-2147483646xe" stroked="f" o:allowincell="f" style="position:absolute;left:7134;top:15150;width:2928;height:526;mso-wrap-style:square;v-text-anchor:top">
+              <v:rect id="shape_0" ID="Rectangle 74" path="m0,0l-2147483645,0l-2147483645,-2147483646l0,-2147483646xe" stroked="f" o:allowincell="f" style="position:absolute;left:7134;top:15150;width:2927;height:525;mso-wrap-style:square;v-text-anchor:top">
                 <v:fill o:detectmouseclick="t" on="false"/>
                 <v:stroke color="#3465a4" joinstyle="round" endcap="flat"/>
                 <v:textbox>
@@ -10626,8 +10715,8 @@
     <w:rsid w:val="00c877c5"/>
     <w:rPr/>
   </w:style>
-  <w:style w:type="character" w:styleId="Bullets">
-    <w:name w:val="Bullets"/>
+  <w:style w:type="character" w:styleId="Bulletsuser">
+    <w:name w:val="Bullets (user)"/>
     <w:qFormat/>
     <w:rPr>
       <w:rFonts w:ascii="OpenSymbol" w:hAnsi="OpenSymbol" w:eastAsia="OpenSymbol" w:cs="OpenSymbol"/>
@@ -10638,8 +10727,8 @@
     <w:qFormat/>
     <w:rPr/>
   </w:style>
-  <w:style w:type="character" w:styleId="Bulletsuser">
-    <w:name w:val="Bullets (user)"/>
+  <w:style w:type="character" w:styleId="Bullets">
+    <w:name w:val="Bullets"/>
     <w:qFormat/>
     <w:rPr>
       <w:rFonts w:ascii="OpenSymbol" w:hAnsi="OpenSymbol" w:eastAsia="OpenSymbol" w:cs="OpenSymbol"/>
@@ -10964,15 +11053,15 @@
       <w:bCs/>
     </w:rPr>
   </w:style>
-  <w:style w:type="paragraph" w:styleId="FrameContents">
-    <w:name w:val="Frame Contents"/>
+  <w:style w:type="paragraph" w:styleId="FrameContentsuser">
+    <w:name w:val="Frame Contents (user)"/>
     <w:basedOn w:val="Normal"/>
     <w:qFormat/>
     <w:pPr/>
     <w:rPr/>
   </w:style>
-  <w:style w:type="paragraph" w:styleId="FrameContentsuser">
-    <w:name w:val="Frame Contents (user)"/>
+  <w:style w:type="paragraph" w:styleId="FrameContents">
+    <w:name w:val="Frame Contents"/>
     <w:basedOn w:val="Normal"/>
     <w:qFormat/>
     <w:pPr/>

</xml_diff>

<commit_message>
adding a pdf file
</commit_message>
<xml_diff>
--- a/lab1.docx
+++ b/lab1.docx
@@ -445,16 +445,7 @@
           <w:sz w:val="28"/>
           <w:szCs w:val="28"/>
         </w:rPr>
-        <w:t>Олександр</w:t>
-      </w:r>
-      <w:r>
-        <w:rPr>
-          <w:rFonts w:eastAsia="Calibri" w:cs="Times New Roman"/>
-          <w:color w:val="auto"/>
-          <w:sz w:val="28"/>
-          <w:szCs w:val="28"/>
-        </w:rPr>
-        <w:t>, 19 років.</w:t>
+        <w:t>Олександр, 19 років.</w:t>
       </w:r>
     </w:p>
     <w:p>
@@ -551,16 +542,7 @@
           <w:sz w:val="28"/>
           <w:szCs w:val="28"/>
         </w:rPr>
-        <w:t xml:space="preserve">Болючі точки: </w:t>
-      </w:r>
-      <w:r>
-        <w:rPr>
-          <w:rFonts w:eastAsia="Calibri" w:cs="Times New Roman"/>
-          <w:color w:val="auto"/>
-          <w:sz w:val="28"/>
-          <w:szCs w:val="28"/>
-        </w:rPr>
-        <w:t>Олександр</w:t>
+        <w:t>Болючі точки: Олександр</w:t>
       </w:r>
       <w:r>
         <w:rPr>
@@ -1031,18 +1013,18 @@
         </w:tblCellMar>
       </w:tblPr>
       <w:tblGrid>
-        <w:gridCol w:w="497"/>
+        <w:gridCol w:w="496"/>
         <w:gridCol w:w="1976"/>
-        <w:gridCol w:w="2486"/>
+        <w:gridCol w:w="2487"/>
         <w:gridCol w:w="2020"/>
-        <w:gridCol w:w="1256"/>
-        <w:gridCol w:w="1683"/>
+        <w:gridCol w:w="1255"/>
+        <w:gridCol w:w="1684"/>
       </w:tblGrid>
       <w:tr>
         <w:trPr/>
         <w:tc>
           <w:tcPr>
-            <w:tcW w:w="497" w:type="dxa"/>
+            <w:tcW w:w="496" w:type="dxa"/>
             <w:tcBorders>
               <w:top w:val="single" w:sz="4" w:space="0" w:color="000000"/>
               <w:start w:val="single" w:sz="4" w:space="0" w:color="000000"/>
@@ -1097,7 +1079,7 @@
         </w:tc>
         <w:tc>
           <w:tcPr>
-            <w:tcW w:w="2486" w:type="dxa"/>
+            <w:tcW w:w="2487" w:type="dxa"/>
             <w:tcBorders>
               <w:top w:val="single" w:sz="4" w:space="0" w:color="000000"/>
               <w:start w:val="single" w:sz="4" w:space="0" w:color="000000"/>
@@ -1153,7 +1135,7 @@
         </w:tc>
         <w:tc>
           <w:tcPr>
-            <w:tcW w:w="1256" w:type="dxa"/>
+            <w:tcW w:w="1255" w:type="dxa"/>
             <w:tcBorders>
               <w:top w:val="single" w:sz="4" w:space="0" w:color="000000"/>
               <w:start w:val="single" w:sz="4" w:space="0" w:color="000000"/>
@@ -1181,7 +1163,7 @@
         </w:tc>
         <w:tc>
           <w:tcPr>
-            <w:tcW w:w="1683" w:type="dxa"/>
+            <w:tcW w:w="1684" w:type="dxa"/>
             <w:tcBorders>
               <w:top w:val="single" w:sz="4" w:space="0" w:color="000000"/>
               <w:start w:val="single" w:sz="4" w:space="0" w:color="000000"/>
@@ -1213,7 +1195,7 @@
         <w:trPr/>
         <w:tc>
           <w:tcPr>
-            <w:tcW w:w="497" w:type="dxa"/>
+            <w:tcW w:w="496" w:type="dxa"/>
             <w:tcBorders>
               <w:start w:val="single" w:sz="4" w:space="0" w:color="000000"/>
               <w:bottom w:val="single" w:sz="4" w:space="0" w:color="000000"/>
@@ -1267,7 +1249,7 @@
         </w:tc>
         <w:tc>
           <w:tcPr>
-            <w:tcW w:w="2486" w:type="dxa"/>
+            <w:tcW w:w="2487" w:type="dxa"/>
             <w:tcBorders>
               <w:start w:val="single" w:sz="4" w:space="0" w:color="000000"/>
               <w:bottom w:val="single" w:sz="4" w:space="0" w:color="000000"/>
@@ -1321,7 +1303,7 @@
         </w:tc>
         <w:tc>
           <w:tcPr>
-            <w:tcW w:w="1256" w:type="dxa"/>
+            <w:tcW w:w="1255" w:type="dxa"/>
             <w:tcBorders>
               <w:start w:val="single" w:sz="4" w:space="0" w:color="000000"/>
               <w:bottom w:val="single" w:sz="4" w:space="0" w:color="000000"/>
@@ -1348,7 +1330,7 @@
         </w:tc>
         <w:tc>
           <w:tcPr>
-            <w:tcW w:w="1683" w:type="dxa"/>
+            <w:tcW w:w="1684" w:type="dxa"/>
             <w:tcBorders>
               <w:start w:val="single" w:sz="4" w:space="0" w:color="000000"/>
               <w:bottom w:val="single" w:sz="4" w:space="0" w:color="000000"/>
@@ -1379,7 +1361,7 @@
         <w:trPr/>
         <w:tc>
           <w:tcPr>
-            <w:tcW w:w="497" w:type="dxa"/>
+            <w:tcW w:w="496" w:type="dxa"/>
             <w:tcBorders>
               <w:start w:val="single" w:sz="4" w:space="0" w:color="000000"/>
               <w:bottom w:val="single" w:sz="4" w:space="0" w:color="000000"/>
@@ -1433,7 +1415,7 @@
         </w:tc>
         <w:tc>
           <w:tcPr>
-            <w:tcW w:w="2486" w:type="dxa"/>
+            <w:tcW w:w="2487" w:type="dxa"/>
             <w:tcBorders>
               <w:start w:val="single" w:sz="4" w:space="0" w:color="000000"/>
               <w:bottom w:val="single" w:sz="4" w:space="0" w:color="000000"/>
@@ -1487,7 +1469,7 @@
         </w:tc>
         <w:tc>
           <w:tcPr>
-            <w:tcW w:w="1256" w:type="dxa"/>
+            <w:tcW w:w="1255" w:type="dxa"/>
             <w:tcBorders>
               <w:start w:val="single" w:sz="4" w:space="0" w:color="000000"/>
               <w:bottom w:val="single" w:sz="4" w:space="0" w:color="000000"/>
@@ -1514,7 +1496,7 @@
         </w:tc>
         <w:tc>
           <w:tcPr>
-            <w:tcW w:w="1683" w:type="dxa"/>
+            <w:tcW w:w="1684" w:type="dxa"/>
             <w:tcBorders>
               <w:start w:val="single" w:sz="4" w:space="0" w:color="000000"/>
               <w:bottom w:val="single" w:sz="4" w:space="0" w:color="000000"/>
@@ -1545,7 +1527,7 @@
         <w:trPr/>
         <w:tc>
           <w:tcPr>
-            <w:tcW w:w="497" w:type="dxa"/>
+            <w:tcW w:w="496" w:type="dxa"/>
             <w:tcBorders>
               <w:start w:val="single" w:sz="4" w:space="0" w:color="000000"/>
               <w:bottom w:val="single" w:sz="4" w:space="0" w:color="000000"/>
@@ -1599,7 +1581,7 @@
         </w:tc>
         <w:tc>
           <w:tcPr>
-            <w:tcW w:w="2486" w:type="dxa"/>
+            <w:tcW w:w="2487" w:type="dxa"/>
             <w:tcBorders>
               <w:start w:val="single" w:sz="4" w:space="0" w:color="000000"/>
               <w:bottom w:val="single" w:sz="4" w:space="0" w:color="000000"/>
@@ -1653,7 +1635,7 @@
         </w:tc>
         <w:tc>
           <w:tcPr>
-            <w:tcW w:w="1256" w:type="dxa"/>
+            <w:tcW w:w="1255" w:type="dxa"/>
             <w:tcBorders>
               <w:start w:val="single" w:sz="4" w:space="0" w:color="000000"/>
               <w:bottom w:val="single" w:sz="4" w:space="0" w:color="000000"/>
@@ -1680,7 +1662,7 @@
         </w:tc>
         <w:tc>
           <w:tcPr>
-            <w:tcW w:w="1683" w:type="dxa"/>
+            <w:tcW w:w="1684" w:type="dxa"/>
             <w:tcBorders>
               <w:start w:val="single" w:sz="4" w:space="0" w:color="000000"/>
               <w:bottom w:val="single" w:sz="4" w:space="0" w:color="000000"/>
@@ -1713,7 +1695,7 @@
         </w:trPr>
         <w:tc>
           <w:tcPr>
-            <w:tcW w:w="497" w:type="dxa"/>
+            <w:tcW w:w="496" w:type="dxa"/>
             <w:tcBorders>
               <w:start w:val="single" w:sz="4" w:space="0" w:color="000000"/>
               <w:bottom w:val="single" w:sz="4" w:space="0" w:color="000000"/>
@@ -1767,7 +1749,7 @@
         </w:tc>
         <w:tc>
           <w:tcPr>
-            <w:tcW w:w="2486" w:type="dxa"/>
+            <w:tcW w:w="2487" w:type="dxa"/>
             <w:tcBorders>
               <w:start w:val="single" w:sz="4" w:space="0" w:color="000000"/>
               <w:bottom w:val="single" w:sz="4" w:space="0" w:color="000000"/>
@@ -1821,7 +1803,7 @@
         </w:tc>
         <w:tc>
           <w:tcPr>
-            <w:tcW w:w="1256" w:type="dxa"/>
+            <w:tcW w:w="1255" w:type="dxa"/>
             <w:tcBorders>
               <w:start w:val="single" w:sz="4" w:space="0" w:color="000000"/>
               <w:bottom w:val="single" w:sz="4" w:space="0" w:color="000000"/>
@@ -1848,7 +1830,7 @@
         </w:tc>
         <w:tc>
           <w:tcPr>
-            <w:tcW w:w="1683" w:type="dxa"/>
+            <w:tcW w:w="1684" w:type="dxa"/>
             <w:tcBorders>
               <w:start w:val="single" w:sz="4" w:space="0" w:color="000000"/>
               <w:bottom w:val="single" w:sz="4" w:space="0" w:color="000000"/>
@@ -1886,7 +1868,7 @@
         <w:trPr/>
         <w:tc>
           <w:tcPr>
-            <w:tcW w:w="497" w:type="dxa"/>
+            <w:tcW w:w="496" w:type="dxa"/>
             <w:tcBorders>
               <w:start w:val="single" w:sz="4" w:space="0" w:color="000000"/>
               <w:bottom w:val="single" w:sz="4" w:space="0" w:color="000000"/>
@@ -1940,7 +1922,7 @@
         </w:tc>
         <w:tc>
           <w:tcPr>
-            <w:tcW w:w="2486" w:type="dxa"/>
+            <w:tcW w:w="2487" w:type="dxa"/>
             <w:tcBorders>
               <w:start w:val="single" w:sz="4" w:space="0" w:color="000000"/>
               <w:bottom w:val="single" w:sz="4" w:space="0" w:color="000000"/>
@@ -1994,7 +1976,7 @@
         </w:tc>
         <w:tc>
           <w:tcPr>
-            <w:tcW w:w="1256" w:type="dxa"/>
+            <w:tcW w:w="1255" w:type="dxa"/>
             <w:tcBorders>
               <w:start w:val="single" w:sz="4" w:space="0" w:color="000000"/>
               <w:bottom w:val="single" w:sz="4" w:space="0" w:color="000000"/>
@@ -2021,7 +2003,7 @@
         </w:tc>
         <w:tc>
           <w:tcPr>
-            <w:tcW w:w="1683" w:type="dxa"/>
+            <w:tcW w:w="1684" w:type="dxa"/>
             <w:tcBorders>
               <w:start w:val="single" w:sz="4" w:space="0" w:color="000000"/>
               <w:bottom w:val="single" w:sz="4" w:space="0" w:color="000000"/>
@@ -2052,7 +2034,7 @@
         <w:trPr/>
         <w:tc>
           <w:tcPr>
-            <w:tcW w:w="497" w:type="dxa"/>
+            <w:tcW w:w="496" w:type="dxa"/>
             <w:tcBorders>
               <w:start w:val="single" w:sz="4" w:space="0" w:color="000000"/>
               <w:bottom w:val="single" w:sz="4" w:space="0" w:color="000000"/>
@@ -2105,7 +2087,7 @@
         </w:tc>
         <w:tc>
           <w:tcPr>
-            <w:tcW w:w="2486" w:type="dxa"/>
+            <w:tcW w:w="2487" w:type="dxa"/>
             <w:tcBorders>
               <w:start w:val="single" w:sz="4" w:space="0" w:color="000000"/>
               <w:bottom w:val="single" w:sz="4" w:space="0" w:color="000000"/>
@@ -2159,7 +2141,7 @@
         </w:tc>
         <w:tc>
           <w:tcPr>
-            <w:tcW w:w="1256" w:type="dxa"/>
+            <w:tcW w:w="1255" w:type="dxa"/>
             <w:tcBorders>
               <w:start w:val="single" w:sz="4" w:space="0" w:color="000000"/>
               <w:bottom w:val="single" w:sz="4" w:space="0" w:color="000000"/>
@@ -2186,7 +2168,7 @@
         </w:tc>
         <w:tc>
           <w:tcPr>
-            <w:tcW w:w="1683" w:type="dxa"/>
+            <w:tcW w:w="1684" w:type="dxa"/>
             <w:tcBorders>
               <w:start w:val="single" w:sz="4" w:space="0" w:color="000000"/>
               <w:bottom w:val="single" w:sz="4" w:space="0" w:color="000000"/>
@@ -3209,21 +3191,7 @@
           <w:sz w:val="28"/>
           <w:szCs w:val="28"/>
         </w:rPr>
-        <w:t xml:space="preserve"> </w:t>
-      </w:r>
-      <w:r>
-        <w:rPr>
-          <w:sz w:val="28"/>
-          <w:szCs w:val="28"/>
-        </w:rPr>
-        <w:t>П</w:t>
-      </w:r>
-      <w:r>
-        <w:rPr>
-          <w:sz w:val="28"/>
-          <w:szCs w:val="28"/>
-        </w:rPr>
-        <w:t>ровести швидкий скетчинг ідей реалізації рішень інтерфейсу, вирішення проблем (питання HWM будуть в нагоді аби сприяти більшій варіативності рішень).</w:t>
+        <w:t xml:space="preserve"> Провести швидкий скетчинг ідей реалізації рішень інтерфейсу, вирішення проблем (питання HWM будуть в нагоді аби сприяти більшій варіативності рішень).</w:t>
       </w:r>
     </w:p>
     <w:p>
@@ -3402,7 +3370,7 @@
                       <wps:spPr>
                         <a:xfrm>
                           <a:off x="748080" y="9753120"/>
-                          <a:ext cx="860400" cy="172080"/>
+                          <a:ext cx="859680" cy="171360"/>
                         </a:xfrm>
                         <a:prstGeom prst="rect">
                           <a:avLst/>
@@ -3496,7 +3464,7 @@
                           <wps:spPr>
                             <a:xfrm>
                               <a:off x="0" y="0"/>
-                              <a:ext cx="6651000" cy="10287000"/>
+                              <a:ext cx="6650280" cy="10286280"/>
                             </a:xfrm>
                             <a:prstGeom prst="rect">
                               <a:avLst/>
@@ -3773,7 +3741,7 @@
                           <wps:spPr>
                             <a:xfrm>
                               <a:off x="17640" y="10120680"/>
-                              <a:ext cx="324360" cy="150480"/>
+                              <a:ext cx="324000" cy="149760"/>
                             </a:xfrm>
                             <a:prstGeom prst="rect">
                               <a:avLst/>
@@ -3820,7 +3788,7 @@
                           <wps:spPr>
                             <a:xfrm>
                               <a:off x="379080" y="10120680"/>
-                              <a:ext cx="324360" cy="150480"/>
+                              <a:ext cx="324000" cy="149760"/>
                             </a:xfrm>
                             <a:prstGeom prst="rect">
                               <a:avLst/>
@@ -3867,7 +3835,7 @@
                           <wps:spPr>
                             <a:xfrm>
                               <a:off x="754920" y="10120680"/>
-                              <a:ext cx="847800" cy="150480"/>
+                              <a:ext cx="847080" cy="149760"/>
                             </a:xfrm>
                             <a:prstGeom prst="rect">
                               <a:avLst/>
@@ -4001,7 +3969,7 @@
                           <wps:spPr>
                             <a:xfrm>
                               <a:off x="1659240" y="10120680"/>
-                              <a:ext cx="502200" cy="150480"/>
+                              <a:ext cx="501480" cy="149760"/>
                             </a:xfrm>
                             <a:prstGeom prst="rect">
                               <a:avLst/>
@@ -4048,7 +4016,7 @@
                           <wps:spPr>
                             <a:xfrm>
                               <a:off x="2198880" y="10120680"/>
-                              <a:ext cx="324360" cy="150480"/>
+                              <a:ext cx="324000" cy="149760"/>
                             </a:xfrm>
                             <a:prstGeom prst="rect">
                               <a:avLst/>
@@ -4095,7 +4063,7 @@
                           <wps:spPr>
                             <a:xfrm>
                               <a:off x="6310080" y="9769320"/>
-                              <a:ext cx="324360" cy="149760"/>
+                              <a:ext cx="324000" cy="149400"/>
                             </a:xfrm>
                             <a:prstGeom prst="rect">
                               <a:avLst/>
@@ -4142,7 +4110,7 @@
                           <wps:spPr>
                             <a:xfrm>
                               <a:off x="6310080" y="10005120"/>
-                              <a:ext cx="324360" cy="208800"/>
+                              <a:ext cx="324000" cy="208440"/>
                             </a:xfrm>
                             <a:prstGeom prst="rect">
                               <a:avLst/>
@@ -4207,7 +4175,7 @@
                                     <w:rFonts w:ascii="Times New Roman" w:hAnsi="Times New Roman"/>
                                     <w:lang w:val="ru-RU"/>
                                   </w:rPr>
-                                  <w:t>5</w:t>
+                                  <w:t>6</w:t>
                                 </w:r>
                                 <w:r>
                                   <w:rPr>
@@ -4230,7 +4198,7 @@
                           <wps:spPr>
                             <a:xfrm>
                               <a:off x="2578680" y="9894600"/>
-                              <a:ext cx="3679200" cy="236880"/>
+                              <a:ext cx="3678480" cy="236160"/>
                             </a:xfrm>
                             <a:prstGeom prst="rect">
                               <a:avLst/>
@@ -4382,7 +4350,7 @@
                         <wps:spPr>
                           <a:xfrm>
                             <a:off x="748080" y="9928080"/>
-                            <a:ext cx="875160" cy="168120"/>
+                            <a:ext cx="874440" cy="167760"/>
                           </a:xfrm>
                           <a:prstGeom prst="rect">
                             <a:avLst/>
@@ -4432,7 +4400,7 @@
         <mc:Fallback>
           <w:pict>
             <v:group id="shape_0" alt="Группа 60" style="position:absolute;margin-left:-18.05pt;margin-top:-20.95pt;width:524.1pt;height:810.2pt" coordorigin="-361,-419" coordsize="10482,16204">
-              <v:rect id="shape_0" ID="Rectangle 2" path="m0,0l-2147483645,0l-2147483645,-2147483646l0,-2147483646xe" stroked="f" o:allowincell="f" style="position:absolute;left:817;top:14940;width:1354;height:270;mso-wrap-style:square;v-text-anchor:top">
+              <v:rect id="shape_0" ID="Rectangle 2" path="m0,0l-2147483645,0l-2147483645,-2147483646l0,-2147483646xe" stroked="f" o:allowincell="f" style="position:absolute;left:817;top:14940;width:1353;height:269;mso-wrap-style:square;v-text-anchor:top">
                 <v:fill o:detectmouseclick="t" on="false"/>
                 <v:stroke color="#3465a4" joinstyle="round" endcap="flat"/>
                 <v:textbox>
@@ -4491,7 +4459,7 @@
               </v:rect>
               <v:group id="shape_0" style="position:absolute;left:-361;top:-419;width:10482;height:16204">
                 <v:group id="shape_0" style="position:absolute;left:-361;top:-419;width:10482;height:16204">
-                  <v:rect id="shape_0" ID="Rectangle 5" path="m0,0l-2147483645,0l-2147483645,-2147483646l0,-2147483646xe" stroked="t" o:allowincell="f" style="position:absolute;left:-361;top:-419;width:10473;height:16199;mso-wrap-style:none;v-text-anchor:middle">
+                  <v:rect id="shape_0" ID="Rectangle 5" path="m0,0l-2147483645,0l-2147483645,-2147483646l0,-2147483646xe" stroked="t" o:allowincell="f" style="position:absolute;left:-361;top:-419;width:10472;height:16198;mso-wrap-style:none;v-text-anchor:middle">
                     <v:fill o:detectmouseclick="t" on="false"/>
                     <v:stroke color="black" weight="25560" joinstyle="miter" endcap="flat"/>
                     <w10:wrap type="none"/>
@@ -4546,7 +4514,7 @@
                     <v:fill o:detectmouseclick="t" on="false"/>
                     <w10:wrap type="none"/>
                   </v:line>
-                  <v:rect id="shape_0" ID="Rectangle 16" path="m0,0l-2147483645,0l-2147483645,-2147483646l0,-2147483646xe" stroked="f" o:allowincell="f" style="position:absolute;left:-333;top:15519;width:510;height:236;mso-wrap-style:square;v-text-anchor:top">
+                  <v:rect id="shape_0" ID="Rectangle 16" path="m0,0l-2147483645,0l-2147483645,-2147483646l0,-2147483646xe" stroked="f" o:allowincell="f" style="position:absolute;left:-333;top:15519;width:509;height:235;mso-wrap-style:square;v-text-anchor:top">
                     <v:fill o:detectmouseclick="t" on="false"/>
                     <v:stroke color="#3465a4" joinstyle="round" endcap="flat"/>
                     <v:textbox>
@@ -4572,7 +4540,7 @@
                     </v:textbox>
                     <w10:wrap type="none"/>
                   </v:rect>
-                  <v:rect id="shape_0" ID="Rectangle 17" path="m0,0l-2147483645,0l-2147483645,-2147483646l0,-2147483646xe" stroked="f" o:allowincell="f" style="position:absolute;left:236;top:15519;width:510;height:236;mso-wrap-style:square;v-text-anchor:top">
+                  <v:rect id="shape_0" ID="Rectangle 17" path="m0,0l-2147483645,0l-2147483645,-2147483646l0,-2147483646xe" stroked="f" o:allowincell="f" style="position:absolute;left:236;top:15519;width:509;height:235;mso-wrap-style:square;v-text-anchor:top">
                     <v:fill o:detectmouseclick="t" on="false"/>
                     <v:stroke color="#3465a4" joinstyle="round" endcap="flat"/>
                     <v:textbox>
@@ -4598,7 +4566,7 @@
                     </v:textbox>
                     <w10:wrap type="none"/>
                   </v:rect>
-                  <v:rect id="shape_0" ID="Rectangle 18" path="m0,0l-2147483645,0l-2147483645,-2147483646l0,-2147483646xe" stroked="f" o:allowincell="f" style="position:absolute;left:828;top:15519;width:1334;height:236;mso-wrap-style:square;v-text-anchor:top">
+                  <v:rect id="shape_0" ID="Rectangle 18" path="m0,0l-2147483645,0l-2147483645,-2147483646l0,-2147483646xe" stroked="f" o:allowincell="f" style="position:absolute;left:828;top:15519;width:1333;height:235;mso-wrap-style:square;v-text-anchor:top">
                     <v:fill o:detectmouseclick="t" on="false"/>
                     <v:stroke color="#3465a4" joinstyle="round" endcap="flat"/>
                     <v:textbox>
@@ -4711,7 +4679,7 @@
                     </v:textbox>
                     <w10:wrap type="none"/>
                   </v:rect>
-                  <v:rect id="shape_0" ID="Rectangle 19" path="m0,0l-2147483645,0l-2147483645,-2147483646l0,-2147483646xe" stroked="f" o:allowincell="f" style="position:absolute;left:2252;top:15519;width:790;height:236;mso-wrap-style:square;v-text-anchor:top">
+                  <v:rect id="shape_0" ID="Rectangle 19" path="m0,0l-2147483645,0l-2147483645,-2147483646l0,-2147483646xe" stroked="f" o:allowincell="f" style="position:absolute;left:2252;top:15519;width:789;height:235;mso-wrap-style:square;v-text-anchor:top">
                     <v:fill o:detectmouseclick="t" on="false"/>
                     <v:stroke color="#3465a4" joinstyle="round" endcap="flat"/>
                     <v:textbox>
@@ -4737,7 +4705,7 @@
                     </v:textbox>
                     <w10:wrap type="none"/>
                   </v:rect>
-                  <v:rect id="shape_0" ID="Rectangle 20" path="m0,0l-2147483645,0l-2147483645,-2147483646l0,-2147483646xe" stroked="f" o:allowincell="f" style="position:absolute;left:3102;top:15519;width:510;height:236;mso-wrap-style:square;v-text-anchor:top">
+                  <v:rect id="shape_0" ID="Rectangle 20" path="m0,0l-2147483645,0l-2147483645,-2147483646l0,-2147483646xe" stroked="f" o:allowincell="f" style="position:absolute;left:3102;top:15519;width:509;height:235;mso-wrap-style:square;v-text-anchor:top">
                     <v:fill o:detectmouseclick="t" on="false"/>
                     <v:stroke color="#3465a4" joinstyle="round" endcap="flat"/>
                     <v:textbox>
@@ -4763,7 +4731,7 @@
                     </v:textbox>
                     <w10:wrap type="none"/>
                   </v:rect>
-                  <v:rect id="shape_0" ID="Rectangle 21" path="m0,0l-2147483645,0l-2147483645,-2147483646l0,-2147483646xe" stroked="f" o:allowincell="f" style="position:absolute;left:9576;top:14966;width:510;height:235;mso-wrap-style:square;v-text-anchor:top">
+                  <v:rect id="shape_0" ID="Rectangle 21" path="m0,0l-2147483645,0l-2147483645,-2147483646l0,-2147483646xe" stroked="f" o:allowincell="f" style="position:absolute;left:9576;top:14966;width:509;height:234;mso-wrap-style:square;v-text-anchor:top">
                     <v:fill o:detectmouseclick="t" on="false"/>
                     <v:stroke color="#3465a4" joinstyle="round" endcap="flat"/>
                     <v:textbox>
@@ -4789,7 +4757,7 @@
                     </v:textbox>
                     <w10:wrap type="none"/>
                   </v:rect>
-                  <v:rect id="shape_0" ID="Rectangle 22" path="m0,0l-2147483645,0l-2147483645,-2147483646l0,-2147483646xe" stroked="f" o:allowincell="f" style="position:absolute;left:9576;top:15337;width:510;height:328;mso-wrap-style:square;v-text-anchor:top">
+                  <v:rect id="shape_0" ID="Rectangle 22" path="m0,0l-2147483645,0l-2147483645,-2147483646l0,-2147483646xe" stroked="f" o:allowincell="f" style="position:absolute;left:9576;top:15337;width:509;height:327;mso-wrap-style:square;v-text-anchor:top">
                     <v:fill o:detectmouseclick="t" on="false"/>
                     <v:stroke color="#3465a4" joinstyle="round" endcap="flat"/>
                     <v:textbox>
@@ -4841,7 +4809,7 @@
                               <w:rFonts w:ascii="Times New Roman" w:hAnsi="Times New Roman"/>
                               <w:lang w:val="ru-RU"/>
                             </w:rPr>
-                            <w:t>5</w:t>
+                            <w:t>6</w:t>
                           </w:r>
                           <w:r>
                             <w:rPr>
@@ -4856,7 +4824,7 @@
                     </v:textbox>
                     <w10:wrap type="none"/>
                   </v:rect>
-                  <v:rect id="shape_0" ID="Rectangle 23" path="m0,0l-2147483645,0l-2147483645,-2147483646l0,-2147483646xe" stroked="f" o:allowincell="f" style="position:absolute;left:3700;top:15163;width:5793;height:372;mso-wrap-style:square;v-text-anchor:top">
+                  <v:rect id="shape_0" ID="Rectangle 23" path="m0,0l-2147483645,0l-2147483645,-2147483646l0,-2147483646xe" stroked="f" o:allowincell="f" style="position:absolute;left:3700;top:15163;width:5792;height:371;mso-wrap-style:square;v-text-anchor:top">
                     <v:fill o:detectmouseclick="t" on="false"/>
                     <v:stroke color="#3465a4" joinstyle="round" endcap="flat"/>
                     <v:textbox>
@@ -4987,7 +4955,7 @@
                     <w10:wrap type="none"/>
                   </v:rect>
                 </v:group>
-                <v:rect id="shape_0" ID="Rectangle 24" path="m0,0l-2147483645,0l-2147483645,-2147483646l0,-2147483646xe" stroked="f" o:allowincell="f" style="position:absolute;left:817;top:15216;width:1377;height:264;mso-wrap-style:none;v-text-anchor:middle">
+                <v:rect id="shape_0" ID="Rectangle 24" path="m0,0l-2147483645,0l-2147483645,-2147483646l0,-2147483646xe" stroked="f" o:allowincell="f" style="position:absolute;left:817;top:15216;width:1376;height:263;mso-wrap-style:none;v-text-anchor:middle">
                   <v:fill o:detectmouseclick="t" on="false"/>
                   <v:stroke color="#3465a4" joinstyle="round" endcap="flat"/>
                   <v:textbox>
@@ -5064,7 +5032,7 @@
                       <wps:spPr>
                         <a:xfrm>
                           <a:off x="0" y="0"/>
-                          <a:ext cx="6651000" cy="10287000"/>
+                          <a:ext cx="6650280" cy="10286280"/>
                         </a:xfrm>
                         <a:prstGeom prst="rect">
                           <a:avLst/>
@@ -5316,7 +5284,7 @@
                       <wps:spPr>
                         <a:xfrm>
                           <a:off x="17640" y="9220680"/>
-                          <a:ext cx="285120" cy="150480"/>
+                          <a:ext cx="284400" cy="149760"/>
                         </a:xfrm>
                         <a:prstGeom prst="rect">
                           <a:avLst/>
@@ -5371,7 +5339,7 @@
                       <wps:spPr>
                         <a:xfrm>
                           <a:off x="349920" y="9220680"/>
-                          <a:ext cx="357480" cy="150480"/>
+                          <a:ext cx="356760" cy="149760"/>
                         </a:xfrm>
                         <a:prstGeom prst="rect">
                           <a:avLst/>
@@ -5420,7 +5388,7 @@
                       <wps:spPr>
                         <a:xfrm>
                           <a:off x="754920" y="9220680"/>
-                          <a:ext cx="847800" cy="150480"/>
+                          <a:ext cx="847080" cy="149760"/>
                         </a:xfrm>
                         <a:prstGeom prst="rect">
                           <a:avLst/>
@@ -5477,7 +5445,7 @@
                       <wps:spPr>
                         <a:xfrm>
                           <a:off x="1659240" y="9220680"/>
-                          <a:ext cx="502200" cy="150480"/>
+                          <a:ext cx="501480" cy="149760"/>
                         </a:xfrm>
                         <a:prstGeom prst="rect">
                           <a:avLst/>
@@ -5526,7 +5494,7 @@
                       <wps:spPr>
                         <a:xfrm>
                           <a:off x="2198880" y="9220680"/>
-                          <a:ext cx="324360" cy="150480"/>
+                          <a:ext cx="324000" cy="149760"/>
                         </a:xfrm>
                         <a:prstGeom prst="rect">
                           <a:avLst/>
@@ -5575,7 +5543,7 @@
                       <wps:spPr>
                         <a:xfrm>
                           <a:off x="5304240" y="9399240"/>
-                          <a:ext cx="482760" cy="149760"/>
+                          <a:ext cx="482040" cy="149400"/>
                         </a:xfrm>
                         <a:prstGeom prst="rect">
                           <a:avLst/>
@@ -5621,7 +5589,7 @@
                       <wps:spPr>
                         <a:xfrm>
                           <a:off x="5304240" y="9587160"/>
-                          <a:ext cx="482760" cy="150480"/>
+                          <a:ext cx="482040" cy="149760"/>
                         </a:xfrm>
                         <a:prstGeom prst="rect">
                           <a:avLst/>
@@ -5668,7 +5636,7 @@
                       <wps:spPr>
                         <a:xfrm>
                           <a:off x="2585880" y="8977680"/>
-                          <a:ext cx="3984120" cy="234360"/>
+                          <a:ext cx="3983400" cy="233640"/>
                         </a:xfrm>
                         <a:prstGeom prst="rect">
                           <a:avLst/>
@@ -5921,7 +5889,7 @@
                       <wpg:grpSpPr>
                         <a:xfrm>
                           <a:off x="12600" y="9387720"/>
-                          <a:ext cx="1609200" cy="175320"/>
+                          <a:ext cx="1608480" cy="174600"/>
                         </a:xfrm>
                       </wpg:grpSpPr>
                       <wps:wsp>
@@ -5930,7 +5898,7 @@
                         <wps:spPr>
                           <a:xfrm>
                             <a:off x="0" y="15840"/>
-                            <a:ext cx="699120" cy="150480"/>
+                            <a:ext cx="698400" cy="149760"/>
                           </a:xfrm>
                           <a:prstGeom prst="rect">
                             <a:avLst/>
@@ -5988,7 +5956,7 @@
                         <wps:spPr>
                           <a:xfrm>
                             <a:off x="734040" y="0"/>
-                            <a:ext cx="875160" cy="175320"/>
+                            <a:ext cx="874440" cy="174600"/>
                           </a:xfrm>
                           <a:prstGeom prst="rect">
                             <a:avLst/>
@@ -6055,7 +6023,7 @@
                       <wpg:grpSpPr>
                         <a:xfrm>
                           <a:off x="12600" y="9582120"/>
-                          <a:ext cx="1589400" cy="150480"/>
+                          <a:ext cx="1588680" cy="149760"/>
                         </a:xfrm>
                       </wpg:grpSpPr>
                       <wps:wsp>
@@ -6064,7 +6032,7 @@
                         <wps:spPr>
                           <a:xfrm>
                             <a:off x="0" y="0"/>
-                            <a:ext cx="699120" cy="150480"/>
+                            <a:ext cx="698400" cy="149760"/>
                           </a:xfrm>
                           <a:prstGeom prst="rect">
                             <a:avLst/>
@@ -6117,7 +6085,7 @@
                         <wps:spPr>
                           <a:xfrm>
                             <a:off x="741960" y="0"/>
-                            <a:ext cx="847800" cy="150480"/>
+                            <a:ext cx="847080" cy="149760"/>
                           </a:xfrm>
                           <a:prstGeom prst="rect">
                             <a:avLst/>
@@ -6169,7 +6137,7 @@
                       <wpg:grpSpPr>
                         <a:xfrm>
                           <a:off x="12600" y="9765000"/>
-                          <a:ext cx="1589400" cy="150480"/>
+                          <a:ext cx="1588680" cy="149760"/>
                         </a:xfrm>
                       </wpg:grpSpPr>
                       <wps:wsp>
@@ -6178,7 +6146,7 @@
                         <wps:spPr>
                           <a:xfrm>
                             <a:off x="0" y="0"/>
-                            <a:ext cx="699120" cy="150480"/>
+                            <a:ext cx="698400" cy="149760"/>
                           </a:xfrm>
                           <a:prstGeom prst="rect">
                             <a:avLst/>
@@ -6228,7 +6196,7 @@
                         <wps:spPr>
                           <a:xfrm>
                             <a:off x="741960" y="0"/>
-                            <a:ext cx="847800" cy="150480"/>
+                            <a:ext cx="847080" cy="149760"/>
                           </a:xfrm>
                           <a:prstGeom prst="rect">
                             <a:avLst/>
@@ -6267,7 +6235,7 @@
                       <wpg:grpSpPr>
                         <a:xfrm>
                           <a:off x="12600" y="9942840"/>
-                          <a:ext cx="1589400" cy="150480"/>
+                          <a:ext cx="1588680" cy="149760"/>
                         </a:xfrm>
                       </wpg:grpSpPr>
                       <wps:wsp>
@@ -6276,7 +6244,7 @@
                         <wps:spPr>
                           <a:xfrm>
                             <a:off x="0" y="0"/>
-                            <a:ext cx="699120" cy="150480"/>
+                            <a:ext cx="698400" cy="149760"/>
                           </a:xfrm>
                           <a:prstGeom prst="rect">
                             <a:avLst/>
@@ -6326,7 +6294,7 @@
                         <wps:spPr>
                           <a:xfrm>
                             <a:off x="741960" y="0"/>
-                            <a:ext cx="847800" cy="150480"/>
+                            <a:ext cx="847080" cy="149760"/>
                           </a:xfrm>
                           <a:prstGeom prst="rect">
                             <a:avLst/>
@@ -6365,7 +6333,7 @@
                       <wpg:grpSpPr>
                         <a:xfrm>
                           <a:off x="12600" y="10120680"/>
-                          <a:ext cx="1589400" cy="150480"/>
+                          <a:ext cx="1588680" cy="149760"/>
                         </a:xfrm>
                       </wpg:grpSpPr>
                       <wps:wsp>
@@ -6374,7 +6342,7 @@
                         <wps:spPr>
                           <a:xfrm>
                             <a:off x="0" y="0"/>
-                            <a:ext cx="699120" cy="150480"/>
+                            <a:ext cx="698400" cy="149760"/>
                           </a:xfrm>
                           <a:prstGeom prst="rect">
                             <a:avLst/>
@@ -6424,7 +6392,7 @@
                         <wps:spPr>
                           <a:xfrm>
                             <a:off x="741960" y="0"/>
-                            <a:ext cx="847800" cy="150480"/>
+                            <a:ext cx="847080" cy="149760"/>
                           </a:xfrm>
                           <a:prstGeom prst="rect">
                             <a:avLst/>
@@ -6498,7 +6466,7 @@
                       <wps:spPr>
                         <a:xfrm>
                           <a:off x="2593440" y="9523800"/>
-                          <a:ext cx="2094120" cy="723960"/>
+                          <a:ext cx="2093760" cy="723240"/>
                         </a:xfrm>
                         <a:prstGeom prst="rect">
                           <a:avLst/>
@@ -6646,7 +6614,7 @@
                       <wps:spPr>
                         <a:xfrm>
                           <a:off x="4759920" y="9399240"/>
-                          <a:ext cx="482040" cy="149760"/>
+                          <a:ext cx="481320" cy="149400"/>
                         </a:xfrm>
                         <a:prstGeom prst="rect">
                           <a:avLst/>
@@ -6691,7 +6659,7 @@
                       <wps:spPr>
                         <a:xfrm>
                           <a:off x="5852880" y="9399240"/>
-                          <a:ext cx="766440" cy="149760"/>
+                          <a:ext cx="765720" cy="149400"/>
                         </a:xfrm>
                         <a:prstGeom prst="rect">
                           <a:avLst/>
@@ -6737,7 +6705,7 @@
                       <wps:spPr>
                         <a:xfrm>
                           <a:off x="5857920" y="9582120"/>
-                          <a:ext cx="765000" cy="149760"/>
+                          <a:ext cx="764640" cy="149400"/>
                         </a:xfrm>
                         <a:prstGeom prst="rect">
                           <a:avLst/>
@@ -6834,7 +6802,7 @@
                       <wps:spPr>
                         <a:xfrm>
                           <a:off x="4759920" y="9864720"/>
-                          <a:ext cx="1859400" cy="334080"/>
+                          <a:ext cx="1858680" cy="333360"/>
                         </a:xfrm>
                         <a:prstGeom prst="rect">
                           <a:avLst/>
@@ -6894,7 +6862,7 @@
         <mc:Fallback>
           <w:pict>
             <v:group id="shape_0" alt="Группа 10" style="position:absolute;margin-left:-18.1pt;margin-top:-19.25pt;width:524.05pt;height:810.2pt" coordorigin="-362,-385" coordsize="10481,16204">
-              <v:rect id="shape_0" ID="Rectangle 26" path="m0,0l-2147483645,0l-2147483645,-2147483646l0,-2147483646xe" stroked="t" o:allowincell="f" style="position:absolute;left:-362;top:-385;width:10473;height:16199;mso-wrap-style:none;v-text-anchor:middle">
+              <v:rect id="shape_0" ID="Rectangle 26" path="m0,0l-2147483645,0l-2147483645,-2147483646l0,-2147483646xe" stroked="t" o:allowincell="f" style="position:absolute;left:-362;top:-385;width:10472;height:16198;mso-wrap-style:none;v-text-anchor:middle">
                 <v:fill o:detectmouseclick="t" on="false"/>
                 <v:stroke color="black" weight="25560" joinstyle="miter" endcap="flat"/>
                 <w10:wrap type="none"/>
@@ -6944,7 +6912,7 @@
                 <v:fill o:detectmouseclick="t" on="false"/>
                 <w10:wrap type="none"/>
               </v:line>
-              <v:rect id="shape_0" ID="Rectangle 36" path="m0,0l-2147483645,0l-2147483645,-2147483646l0,-2147483646xe" stroked="f" o:allowincell="f" style="position:absolute;left:-334;top:14136;width:448;height:236;mso-wrap-style:square;v-text-anchor:top">
+              <v:rect id="shape_0" ID="Rectangle 36" path="m0,0l-2147483645,0l-2147483645,-2147483646l0,-2147483646xe" stroked="f" o:allowincell="f" style="position:absolute;left:-334;top:14136;width:447;height:235;mso-wrap-style:square;v-text-anchor:top">
                 <v:fill o:detectmouseclick="t" on="false"/>
                 <v:stroke color="#3465a4" joinstyle="round" endcap="flat"/>
                 <v:textbox>
@@ -6978,7 +6946,7 @@
                 </v:textbox>
                 <w10:wrap type="none"/>
               </v:rect>
-              <v:rect id="shape_0" ID="Rectangle 37" path="m0,0l-2147483645,0l-2147483645,-2147483646l0,-2147483646xe" stroked="f" o:allowincell="f" style="position:absolute;left:189;top:14136;width:562;height:236;mso-wrap-style:square;v-text-anchor:top">
+              <v:rect id="shape_0" ID="Rectangle 37" path="m0,0l-2147483645,0l-2147483645,-2147483646l0,-2147483646xe" stroked="f" o:allowincell="f" style="position:absolute;left:189;top:14136;width:561;height:235;mso-wrap-style:square;v-text-anchor:top">
                 <v:fill o:detectmouseclick="t" on="false"/>
                 <v:stroke color="#3465a4" joinstyle="round" endcap="flat"/>
                 <v:textbox>
@@ -7006,7 +6974,7 @@
                 </v:textbox>
                 <w10:wrap type="none"/>
               </v:rect>
-              <v:rect id="shape_0" ID="Rectangle 38" path="m0,0l-2147483645,0l-2147483645,-2147483646l0,-2147483646xe" stroked="f" o:allowincell="f" style="position:absolute;left:827;top:14136;width:1334;height:236;mso-wrap-style:square;v-text-anchor:top">
+              <v:rect id="shape_0" ID="Rectangle 38" path="m0,0l-2147483645,0l-2147483645,-2147483646l0,-2147483646xe" stroked="f" o:allowincell="f" style="position:absolute;left:827;top:14136;width:1333;height:235;mso-wrap-style:square;v-text-anchor:top">
                 <v:fill o:detectmouseclick="t" on="false"/>
                 <v:stroke color="#3465a4" joinstyle="round" endcap="flat"/>
                 <v:textbox>
@@ -7042,7 +7010,7 @@
                 </v:textbox>
                 <w10:wrap type="none"/>
               </v:rect>
-              <v:rect id="shape_0" ID="Rectangle 39" path="m0,0l-2147483645,0l-2147483645,-2147483646l0,-2147483646xe" stroked="f" o:allowincell="f" style="position:absolute;left:2251;top:14136;width:790;height:236;mso-wrap-style:square;v-text-anchor:top">
+              <v:rect id="shape_0" ID="Rectangle 39" path="m0,0l-2147483645,0l-2147483645,-2147483646l0,-2147483646xe" stroked="f" o:allowincell="f" style="position:absolute;left:2251;top:14136;width:789;height:235;mso-wrap-style:square;v-text-anchor:top">
                 <v:fill o:detectmouseclick="t" on="false"/>
                 <v:stroke color="#3465a4" joinstyle="round" endcap="flat"/>
                 <v:textbox>
@@ -7070,7 +7038,7 @@
                 </v:textbox>
                 <w10:wrap type="none"/>
               </v:rect>
-              <v:rect id="shape_0" ID="Rectangle 40" path="m0,0l-2147483645,0l-2147483645,-2147483646l0,-2147483646xe" stroked="f" o:allowincell="f" style="position:absolute;left:3101;top:14136;width:510;height:236;mso-wrap-style:square;v-text-anchor:top">
+              <v:rect id="shape_0" ID="Rectangle 40" path="m0,0l-2147483645,0l-2147483645,-2147483646l0,-2147483646xe" stroked="f" o:allowincell="f" style="position:absolute;left:3101;top:14136;width:509;height:235;mso-wrap-style:square;v-text-anchor:top">
                 <v:fill o:detectmouseclick="t" on="false"/>
                 <v:stroke color="#3465a4" joinstyle="round" endcap="flat"/>
                 <v:textbox>
@@ -7098,7 +7066,7 @@
                 </v:textbox>
                 <w10:wrap type="none"/>
               </v:rect>
-              <v:rect id="shape_0" ID="Rectangle 41" path="m0,0l-2147483645,0l-2147483645,-2147483646l0,-2147483646xe" stroked="f" o:allowincell="f" style="position:absolute;left:7991;top:14417;width:759;height:235;mso-wrap-style:square;v-text-anchor:top">
+              <v:rect id="shape_0" ID="Rectangle 41" path="m0,0l-2147483645,0l-2147483645,-2147483646l0,-2147483646xe" stroked="f" o:allowincell="f" style="position:absolute;left:7991;top:14417;width:758;height:234;mso-wrap-style:square;v-text-anchor:top">
                 <v:fill o:detectmouseclick="t" on="false"/>
                 <v:stroke color="#3465a4" joinstyle="round" endcap="flat"/>
                 <v:textbox>
@@ -7123,7 +7091,7 @@
                 </v:textbox>
                 <w10:wrap type="none"/>
               </v:rect>
-              <v:rect id="shape_0" ID="Rectangle 42" path="m0,0l-2147483645,0l-2147483645,-2147483646l0,-2147483646xe" stroked="f" o:allowincell="f" style="position:absolute;left:7991;top:14713;width:759;height:236;mso-wrap-style:square;v-text-anchor:top">
+              <v:rect id="shape_0" ID="Rectangle 42" path="m0,0l-2147483645,0l-2147483645,-2147483646l0,-2147483646xe" stroked="f" o:allowincell="f" style="position:absolute;left:7991;top:14713;width:758;height:235;mso-wrap-style:square;v-text-anchor:top">
                 <v:fill o:detectmouseclick="t" on="false"/>
                 <v:stroke color="#3465a4" joinstyle="round" endcap="flat"/>
                 <v:textbox>
@@ -7149,7 +7117,7 @@
                 </v:textbox>
                 <w10:wrap type="none"/>
               </v:rect>
-              <v:rect id="shape_0" ID="Rectangle 43" path="m0,0l-2147483645,0l-2147483645,-2147483646l0,-2147483646xe" stroked="f" o:allowincell="f" style="position:absolute;left:3710;top:13753;width:6273;height:368;mso-wrap-style:square;v-text-anchor:top">
+              <v:rect id="shape_0" ID="Rectangle 43" path="m0,0l-2147483645,0l-2147483645,-2147483646l0,-2147483646xe" stroked="f" o:allowincell="f" style="position:absolute;left:3710;top:13753;width:6272;height:367;mso-wrap-style:square;v-text-anchor:top">
                 <v:fill o:detectmouseclick="t" on="false"/>
                 <v:stroke color="#3465a4" joinstyle="round" endcap="flat"/>
                 <v:textbox>
@@ -7282,8 +7250,8 @@
                 <v:fill o:detectmouseclick="t" on="false"/>
                 <w10:wrap type="none"/>
               </v:line>
-              <v:group id="shape_0" style="position:absolute;left:-342;top:14399;width:2534;height:276">
-                <v:rect id="shape_0" ID="Rectangle 50" path="m0,0l-2147483645,0l-2147483645,-2147483646l0,-2147483646xe" stroked="f" o:allowincell="f" style="position:absolute;left:-342;top:14424;width:1100;height:236;mso-wrap-style:square;v-text-anchor:top">
+              <v:group id="shape_0" style="position:absolute;left:-342;top:14399;width:2533;height:275">
+                <v:rect id="shape_0" ID="Rectangle 50" path="m0,0l-2147483645,0l-2147483645,-2147483646l0,-2147483646xe" stroked="f" o:allowincell="f" style="position:absolute;left:-342;top:14424;width:1099;height:235;mso-wrap-style:square;v-text-anchor:top">
                   <v:fill o:detectmouseclick="t" on="false"/>
                   <v:stroke color="#3465a4" joinstyle="round" endcap="flat"/>
                   <v:textbox>
@@ -7320,7 +7288,7 @@
                   </v:textbox>
                   <w10:wrap type="none"/>
                 </v:rect>
-                <v:rect id="shape_0" ID="Rectangle 51" path="m0,0l-2147483645,0l-2147483645,-2147483646l0,-2147483646xe" stroked="f" o:allowincell="f" style="position:absolute;left:814;top:14399;width:1377;height:275;mso-wrap-style:square;v-text-anchor:top">
+                <v:rect id="shape_0" ID="Rectangle 51" path="m0,0l-2147483645,0l-2147483645,-2147483646l0,-2147483646xe" stroked="f" o:allowincell="f" style="position:absolute;left:814;top:14399;width:1376;height:274;mso-wrap-style:square;v-text-anchor:top">
                   <v:fill o:detectmouseclick="t" on="false"/>
                   <v:stroke color="#3465a4" joinstyle="round" endcap="flat"/>
                   <v:textbox>
@@ -7367,8 +7335,8 @@
                   <w10:wrap type="none"/>
                 </v:rect>
               </v:group>
-              <v:group id="shape_0" style="position:absolute;left:-342;top:14705;width:2504;height:237">
-                <v:rect id="shape_0" ID="Rectangle 53" path="m0,0l-2147483645,0l-2147483645,-2147483646l0,-2147483646xe" stroked="f" o:allowincell="f" style="position:absolute;left:-342;top:14705;width:1100;height:236;mso-wrap-style:square;v-text-anchor:top">
+              <v:group id="shape_0" style="position:absolute;left:-342;top:14705;width:2503;height:236">
+                <v:rect id="shape_0" ID="Rectangle 53" path="m0,0l-2147483645,0l-2147483645,-2147483646l0,-2147483646xe" stroked="f" o:allowincell="f" style="position:absolute;left:-342;top:14705;width:1099;height:235;mso-wrap-style:square;v-text-anchor:top">
                   <v:fill o:detectmouseclick="t" on="false"/>
                   <v:stroke color="#3465a4" joinstyle="round" endcap="flat"/>
                   <v:textbox>
@@ -7400,7 +7368,7 @@
                   </v:textbox>
                   <w10:wrap type="none"/>
                 </v:rect>
-                <v:rect id="shape_0" ID="Rectangle 54" path="m0,0l-2147483645,0l-2147483645,-2147483646l0,-2147483646xe" stroked="f" o:allowincell="f" style="position:absolute;left:826;top:14705;width:1334;height:236;mso-wrap-style:square;v-text-anchor:top">
+                <v:rect id="shape_0" ID="Rectangle 54" path="m0,0l-2147483645,0l-2147483645,-2147483646l0,-2147483646xe" stroked="f" o:allowincell="f" style="position:absolute;left:826;top:14705;width:1333;height:235;mso-wrap-style:square;v-text-anchor:top">
                   <v:fill o:detectmouseclick="t" on="false"/>
                   <v:stroke color="#3465a4" joinstyle="round" endcap="flat"/>
                   <v:textbox>
@@ -7432,8 +7400,8 @@
                   <w10:wrap type="none"/>
                 </v:rect>
               </v:group>
-              <v:group id="shape_0" style="position:absolute;left:-342;top:14993;width:2504;height:237">
-                <v:rect id="shape_0" ID="Rectangle 56" path="m0,0l-2147483645,0l-2147483645,-2147483646l0,-2147483646xe" stroked="f" o:allowincell="f" style="position:absolute;left:-342;top:14993;width:1100;height:236;mso-wrap-style:square;v-text-anchor:top">
+              <v:group id="shape_0" style="position:absolute;left:-342;top:14993;width:2503;height:236">
+                <v:rect id="shape_0" ID="Rectangle 56" path="m0,0l-2147483645,0l-2147483645,-2147483646l0,-2147483646xe" stroked="f" o:allowincell="f" style="position:absolute;left:-342;top:14993;width:1099;height:235;mso-wrap-style:square;v-text-anchor:top">
                   <v:fill o:detectmouseclick="t" on="false"/>
                   <v:stroke color="#3465a4" joinstyle="round" endcap="flat"/>
                   <v:textbox>
@@ -7462,7 +7430,7 @@
                   </v:textbox>
                   <w10:wrap type="none"/>
                 </v:rect>
-                <v:rect id="shape_0" ID="Rectangle 57" path="m0,0l-2147483645,0l-2147483645,-2147483646l0,-2147483646xe" stroked="f" o:allowincell="f" style="position:absolute;left:826;top:14993;width:1334;height:236;mso-wrap-style:none;v-text-anchor:middle">
+                <v:rect id="shape_0" ID="Rectangle 57" path="m0,0l-2147483645,0l-2147483645,-2147483646l0,-2147483646xe" stroked="f" o:allowincell="f" style="position:absolute;left:826;top:14993;width:1333;height:235;mso-wrap-style:none;v-text-anchor:middle">
                   <v:fill o:detectmouseclick="t" on="false"/>
                   <v:stroke color="#3465a4" joinstyle="round" endcap="flat"/>
                   <v:textbox>
@@ -7481,8 +7449,8 @@
                   <w10:wrap type="none"/>
                 </v:rect>
               </v:group>
-              <v:group id="shape_0" style="position:absolute;left:-342;top:15273;width:2504;height:237">
-                <v:rect id="shape_0" ID="Rectangle 59" path="m0,0l-2147483645,0l-2147483645,-2147483646l0,-2147483646xe" stroked="f" o:allowincell="f" style="position:absolute;left:-342;top:15273;width:1100;height:236;mso-wrap-style:square;v-text-anchor:top">
+              <v:group id="shape_0" style="position:absolute;left:-342;top:15273;width:2503;height:236">
+                <v:rect id="shape_0" ID="Rectangle 59" path="m0,0l-2147483645,0l-2147483645,-2147483646l0,-2147483646xe" stroked="f" o:allowincell="f" style="position:absolute;left:-342;top:15273;width:1099;height:235;mso-wrap-style:square;v-text-anchor:top">
                   <v:fill o:detectmouseclick="t" on="false"/>
                   <v:stroke color="#3465a4" joinstyle="round" endcap="flat"/>
                   <v:textbox>
@@ -7511,7 +7479,7 @@
                   </v:textbox>
                   <w10:wrap type="none"/>
                 </v:rect>
-                <v:rect id="shape_0" ID="Rectangle 60" path="m0,0l-2147483645,0l-2147483645,-2147483646l0,-2147483646xe" stroked="f" o:allowincell="f" style="position:absolute;left:826;top:15273;width:1334;height:236;mso-wrap-style:none;v-text-anchor:middle">
+                <v:rect id="shape_0" ID="Rectangle 60" path="m0,0l-2147483645,0l-2147483645,-2147483646l0,-2147483646xe" stroked="f" o:allowincell="f" style="position:absolute;left:826;top:15273;width:1333;height:235;mso-wrap-style:none;v-text-anchor:middle">
                   <v:fill o:detectmouseclick="t" on="false"/>
                   <v:stroke color="#3465a4" joinstyle="round" endcap="flat"/>
                   <v:textbox>
@@ -7530,8 +7498,8 @@
                   <w10:wrap type="none"/>
                 </v:rect>
               </v:group>
-              <v:group id="shape_0" style="position:absolute;left:-342;top:15553;width:2504;height:237">
-                <v:rect id="shape_0" ID="Rectangle 62" path="m0,0l-2147483645,0l-2147483645,-2147483646l0,-2147483646xe" stroked="f" o:allowincell="f" style="position:absolute;left:-342;top:15553;width:1100;height:236;mso-wrap-style:square;v-text-anchor:top">
+              <v:group id="shape_0" style="position:absolute;left:-342;top:15553;width:2503;height:236">
+                <v:rect id="shape_0" ID="Rectangle 62" path="m0,0l-2147483645,0l-2147483645,-2147483646l0,-2147483646xe" stroked="f" o:allowincell="f" style="position:absolute;left:-342;top:15553;width:1099;height:235;mso-wrap-style:square;v-text-anchor:top">
                   <v:fill o:detectmouseclick="t" on="false"/>
                   <v:stroke color="#3465a4" joinstyle="round" endcap="flat"/>
                   <v:textbox>
@@ -7560,7 +7528,7 @@
                   </v:textbox>
                   <w10:wrap type="none"/>
                 </v:rect>
-                <v:rect id="shape_0" ID="Rectangle 63" path="m0,0l-2147483645,0l-2147483645,-2147483646l0,-2147483646xe" stroked="f" o:allowincell="f" style="position:absolute;left:826;top:15553;width:1334;height:236;mso-wrap-style:none;v-text-anchor:middle">
+                <v:rect id="shape_0" ID="Rectangle 63" path="m0,0l-2147483645,0l-2147483645,-2147483646l0,-2147483646xe" stroked="f" o:allowincell="f" style="position:absolute;left:826;top:15553;width:1333;height:235;mso-wrap-style:none;v-text-anchor:middle">
                   <v:fill o:detectmouseclick="t" on="false"/>
                   <v:stroke color="#3465a4" joinstyle="round" endcap="flat"/>
                   <v:textbox>
@@ -7593,7 +7561,7 @@
                 <v:fill o:detectmouseclick="t" on="false"/>
                 <w10:wrap type="none"/>
               </v:line>
-              <v:rect id="shape_0" ID="Rectangle 65" path="m0,0l-2147483645,0l-2147483645,-2147483646l0,-2147483646xe" stroked="f" o:allowincell="f" style="position:absolute;left:3722;top:14613;width:3297;height:1139;mso-wrap-style:square;v-text-anchor:middle">
+              <v:rect id="shape_0" ID="Rectangle 65" path="m0,0l-2147483645,0l-2147483645,-2147483646l0,-2147483646xe" stroked="f" o:allowincell="f" style="position:absolute;left:3722;top:14613;width:3296;height:1138;mso-wrap-style:square;v-text-anchor:middle">
                 <v:fill o:detectmouseclick="t" on="false"/>
                 <v:stroke color="#3465a4" joinstyle="round" endcap="flat"/>
                 <v:textbox>
@@ -7660,7 +7628,7 @@
                 <v:fill o:detectmouseclick="t" on="false"/>
                 <w10:wrap type="none"/>
               </v:line>
-              <v:rect id="shape_0" ID="Rectangle 69" path="m0,0l-2147483645,0l-2147483645,-2147483646l0,-2147483646xe" stroked="f" o:allowincell="f" style="position:absolute;left:7134;top:14417;width:758;height:235;mso-wrap-style:square;v-text-anchor:top">
+              <v:rect id="shape_0" ID="Rectangle 69" path="m0,0l-2147483645,0l-2147483645,-2147483646l0,-2147483646xe" stroked="f" o:allowincell="f" style="position:absolute;left:7134;top:14417;width:757;height:234;mso-wrap-style:square;v-text-anchor:top">
                 <v:fill o:detectmouseclick="t" on="false"/>
                 <v:stroke color="#3465a4" joinstyle="round" endcap="flat"/>
                 <v:textbox>
@@ -7684,7 +7652,7 @@
                 </v:textbox>
                 <w10:wrap type="none"/>
               </v:rect>
-              <v:rect id="shape_0" ID="Rectangle 70" path="m0,0l-2147483645,0l-2147483645,-2147483646l0,-2147483646xe" stroked="f" o:allowincell="f" style="position:absolute;left:8855;top:14417;width:1206;height:235;mso-wrap-style:square;v-text-anchor:top">
+              <v:rect id="shape_0" ID="Rectangle 70" path="m0,0l-2147483645,0l-2147483645,-2147483646l0,-2147483646xe" stroked="f" o:allowincell="f" style="position:absolute;left:8855;top:14417;width:1205;height:234;mso-wrap-style:square;v-text-anchor:top">
                 <v:fill o:detectmouseclick="t" on="false"/>
                 <v:stroke color="#3465a4" joinstyle="round" endcap="flat"/>
                 <v:textbox>
@@ -7709,7 +7677,7 @@
                 </v:textbox>
                 <w10:wrap type="none"/>
               </v:rect>
-              <v:rect id="shape_0" ID="Rectangle 71" path="m0,0l-2147483645,0l-2147483645,-2147483646l0,-2147483646xe" stroked="f" o:allowincell="f" style="position:absolute;left:8863;top:14705;width:1204;height:235;mso-wrap-style:square;v-text-anchor:top">
+              <v:rect id="shape_0" ID="Rectangle 71" path="m0,0l-2147483645,0l-2147483645,-2147483646l0,-2147483646xe" stroked="f" o:allowincell="f" style="position:absolute;left:8863;top:14705;width:1203;height:234;mso-wrap-style:square;v-text-anchor:top">
                 <v:fill o:detectmouseclick="t" on="false"/>
                 <v:stroke color="#3465a4" joinstyle="round" endcap="flat"/>
                 <v:textbox>
@@ -7745,7 +7713,7 @@
                 <v:fill o:detectmouseclick="t" on="false"/>
                 <w10:wrap type="none"/>
               </v:line>
-              <v:rect id="shape_0" ID="Rectangle 74" path="m0,0l-2147483645,0l-2147483645,-2147483646l0,-2147483646xe" stroked="f" o:allowincell="f" style="position:absolute;left:7134;top:15150;width:2927;height:525;mso-wrap-style:square;v-text-anchor:top">
+              <v:rect id="shape_0" ID="Rectangle 74" path="m0,0l-2147483645,0l-2147483645,-2147483646l0,-2147483646xe" stroked="f" o:allowincell="f" style="position:absolute;left:7134;top:15150;width:2926;height:524;mso-wrap-style:square;v-text-anchor:top">
                 <v:fill o:detectmouseclick="t" on="false"/>
                 <v:stroke color="#3465a4" joinstyle="round" endcap="flat"/>
                 <v:textbox>
@@ -10715,8 +10683,8 @@
     <w:rsid w:val="00c877c5"/>
     <w:rPr/>
   </w:style>
-  <w:style w:type="character" w:styleId="Bulletsuser">
-    <w:name w:val="Bullets (user)"/>
+  <w:style w:type="character" w:styleId="Bullets">
+    <w:name w:val="Bullets"/>
     <w:qFormat/>
     <w:rPr>
       <w:rFonts w:ascii="OpenSymbol" w:hAnsi="OpenSymbol" w:eastAsia="OpenSymbol" w:cs="OpenSymbol"/>
@@ -10727,8 +10695,8 @@
     <w:qFormat/>
     <w:rPr/>
   </w:style>
-  <w:style w:type="character" w:styleId="Bullets">
-    <w:name w:val="Bullets"/>
+  <w:style w:type="character" w:styleId="Bulletsuser">
+    <w:name w:val="Bullets (user)"/>
     <w:qFormat/>
     <w:rPr>
       <w:rFonts w:ascii="OpenSymbol" w:hAnsi="OpenSymbol" w:eastAsia="OpenSymbol" w:cs="OpenSymbol"/>
@@ -11053,15 +11021,15 @@
       <w:bCs/>
     </w:rPr>
   </w:style>
-  <w:style w:type="paragraph" w:styleId="FrameContentsuser">
-    <w:name w:val="Frame Contents (user)"/>
+  <w:style w:type="paragraph" w:styleId="FrameContents">
+    <w:name w:val="Frame Contents"/>
     <w:basedOn w:val="Normal"/>
     <w:qFormat/>
     <w:pPr/>
     <w:rPr/>
   </w:style>
-  <w:style w:type="paragraph" w:styleId="FrameContents">
-    <w:name w:val="Frame Contents"/>
+  <w:style w:type="paragraph" w:styleId="FrameContentsuser">
+    <w:name w:val="Frame Contents (user)"/>
     <w:basedOn w:val="Normal"/>
     <w:qFormat/>
     <w:pPr/>

</xml_diff>

<commit_message>
adding the figma table
</commit_message>
<xml_diff>
--- a/lab1.docx
+++ b/lab1.docx
@@ -239,7 +239,106 @@
           <w:szCs w:val="28"/>
           <w:lang w:val="en-US"/>
         </w:rPr>
-        <w:t>У ролі теми було обрано візуальний конструктор дистрибутивів Linux. Головна задача програми — це спрощення процесу створення та дистрибуції кастомних версій Linux. Користувач має змогу конфігурувати такі аспекти операційної системи, як розподіл диска, встановлення пакетів, створення та редагування файлів. Наприкінці користувач отримує готовий ISO-файл операційної системи. Також додаток повинен мати змогу створювати знімки готової системи. Це може бути особливо корисним для тих, хто витратив багато часу на налаштування оптимального середовища для роботи, і не хоче проходити всі ці кроки знову під час перевстановлення системи або при встановленні її на інший пристрій.</w:t>
+        <w:t>У ролі теми було обрано візуальний конструктор дистрибутивів Linux.</w:t>
+      </w:r>
+    </w:p>
+    <w:p>
+      <w:pPr>
+        <w:pStyle w:val="Normal"/>
+        <w:widowControl/>
+        <w:tabs>
+          <w:tab w:val="clear" w:pos="567"/>
+        </w:tabs>
+        <w:suppressAutoHyphens w:val="true"/>
+        <w:bidi w:val="0"/>
+        <w:spacing w:lineRule="auto" w:line="360" w:before="0" w:after="0"/>
+        <w:ind w:hanging="0" w:start="0" w:end="0"/>
+        <w:jc w:val="both"/>
+        <w:rPr>
+          <w:rFonts w:eastAsia="Helvetica-Bold"/>
+          <w:b w:val="false"/>
+          <w:bCs w:val="false"/>
+          <w:sz w:val="28"/>
+          <w:szCs w:val="28"/>
+          <w:lang w:val="en-US"/>
+        </w:rPr>
+      </w:pPr>
+      <w:r>
+        <w:rPr>
+          <w:rFonts w:eastAsia="Helvetica-Bold"/>
+          <w:b w:val="false"/>
+          <w:bCs w:val="false"/>
+          <w:sz w:val="28"/>
+          <w:szCs w:val="28"/>
+          <w:lang w:val="en-US"/>
+        </w:rPr>
+        <w:t>Головна задача програми — це спрощення процесу створення та дистрибуції кастомних версій Linux. Користувач має змогу конфігурувати такі аспекти операційної системи, як розподіл диска, встановлення пакетів, створення та редагування файлів. Наприкінці користувач отримує готовий ISO-файл операційної системи.</w:t>
+      </w:r>
+    </w:p>
+    <w:p>
+      <w:pPr>
+        <w:pStyle w:val="Normal"/>
+        <w:widowControl/>
+        <w:tabs>
+          <w:tab w:val="clear" w:pos="567"/>
+        </w:tabs>
+        <w:suppressAutoHyphens w:val="true"/>
+        <w:bidi w:val="0"/>
+        <w:spacing w:lineRule="auto" w:line="360" w:before="0" w:after="0"/>
+        <w:ind w:firstLine="900" w:start="0" w:end="0"/>
+        <w:jc w:val="both"/>
+        <w:rPr>
+          <w:rFonts w:eastAsia="Helvetica-Bold"/>
+          <w:b w:val="false"/>
+          <w:bCs w:val="false"/>
+          <w:sz w:val="28"/>
+          <w:szCs w:val="28"/>
+          <w:lang w:val="en-US"/>
+        </w:rPr>
+      </w:pPr>
+      <w:r>
+        <w:rPr>
+          <w:rFonts w:eastAsia="Helvetica-Bold"/>
+          <w:b w:val="false"/>
+          <w:bCs w:val="false"/>
+          <w:sz w:val="28"/>
+          <w:szCs w:val="28"/>
+          <w:lang w:val="en-US"/>
+        </w:rPr>
+        <w:t>Також додаток повинен мати змогу створювати знімки готової системи. Це може бути особливо корисним для тих, хто витратив багато часу на налаштування оптимального середовища для роботи, і не хоче проходити всі ці кроки знову під час перевстановлення системи або при встановленні її на інший пристрій.</w:t>
+      </w:r>
+    </w:p>
+    <w:p>
+      <w:pPr>
+        <w:pStyle w:val="Normal"/>
+        <w:widowControl/>
+        <w:tabs>
+          <w:tab w:val="clear" w:pos="567"/>
+        </w:tabs>
+        <w:suppressAutoHyphens w:val="true"/>
+        <w:bidi w:val="0"/>
+        <w:spacing w:lineRule="auto" w:line="360" w:before="0" w:after="0"/>
+        <w:ind w:firstLine="900" w:start="0" w:end="0"/>
+        <w:jc w:val="both"/>
+        <w:rPr>
+          <w:rFonts w:eastAsia="Helvetica-Bold"/>
+          <w:b w:val="false"/>
+          <w:bCs w:val="false"/>
+          <w:sz w:val="28"/>
+          <w:szCs w:val="28"/>
+          <w:lang w:val="en-US"/>
+        </w:rPr>
+      </w:pPr>
+      <w:r>
+        <w:rPr>
+          <w:rFonts w:eastAsia="Helvetica-Bold"/>
+          <w:b w:val="false"/>
+          <w:bCs w:val="false"/>
+          <w:sz w:val="28"/>
+          <w:szCs w:val="28"/>
+          <w:lang w:val="en-US"/>
+        </w:rPr>
+        <w:t>Окрім графічного інтерфейсу, додаток підтримує також командний рядок, що дозволяє досвідченим користувачам автоматизувати процес створення дистрибутиву або інтегрувати його у власні скрипти.</w:t>
       </w:r>
     </w:p>
     <w:p>
@@ -272,6 +371,41 @@
           <w:szCs w:val="28"/>
           <w:lang w:val="en-US"/>
         </w:rPr>
+      </w:r>
+      <w:r>
+        <w:br w:type="page"/>
+      </w:r>
+    </w:p>
+    <w:p>
+      <w:pPr>
+        <w:pStyle w:val="Normal"/>
+        <w:widowControl/>
+        <w:tabs>
+          <w:tab w:val="clear" w:pos="567"/>
+        </w:tabs>
+        <w:suppressAutoHyphens w:val="true"/>
+        <w:bidi w:val="0"/>
+        <w:spacing w:lineRule="auto" w:line="360" w:before="86" w:after="0"/>
+        <w:ind w:firstLine="900" w:start="0" w:end="0"/>
+        <w:jc w:val="start"/>
+        <w:rPr>
+          <w:rFonts w:eastAsia="Helvetica-Bold"/>
+          <w:b w:val="false"/>
+          <w:bCs w:val="false"/>
+          <w:sz w:val="28"/>
+          <w:szCs w:val="28"/>
+          <w:lang w:val="en-US"/>
+        </w:rPr>
+      </w:pPr>
+      <w:r>
+        <w:rPr>
+          <w:rFonts w:eastAsia="Helvetica-Bold"/>
+          <w:b w:val="false"/>
+          <w:bCs w:val="false"/>
+          <w:sz w:val="28"/>
+          <w:szCs w:val="28"/>
+          <w:lang w:val="en-US"/>
+        </w:rPr>
         <w:t>Деякі з алтернатив є:</w:t>
       </w:r>
     </w:p>
@@ -299,13 +433,24 @@
       <w:r>
         <w:rPr>
           <w:rFonts w:eastAsia="Helvetica-Bold"/>
+          <w:b/>
+          <w:bCs/>
+          <w:sz w:val="28"/>
+          <w:szCs w:val="28"/>
+          <w:lang w:val="en-US"/>
+        </w:rPr>
+        <w:t>MX Snapshot</w:t>
+      </w:r>
+      <w:r>
+        <w:rPr>
+          <w:rFonts w:eastAsia="Helvetica-Bold"/>
           <w:b w:val="false"/>
           <w:bCs w:val="false"/>
           <w:sz w:val="28"/>
           <w:szCs w:val="28"/>
           <w:lang w:val="en-US"/>
         </w:rPr>
-        <w:t>MX Snapshot — інструмент, що дозволяє створити образ уже налаштованої системи. Для його використання потрібно мати попередньо налаштовану версію на диску, також ця програма працює виключно з дистрибутивом MX Linux.</w:t>
+        <w:t xml:space="preserve"> — інструмент, що дозволяє створити образ вже налаштованої системи на дистрибутиві MX Linux. Для його використання потрібно мати попередньо налаштовану операційну систему на диску. Програма дає можливість виключити папки та файли, зокрема папку користувача, з поточного снапшоту.</w:t>
       </w:r>
     </w:p>
     <w:p>
@@ -330,18 +475,18 @@
         </w:rPr>
       </w:pPr>
       <w:r>
+        <w:rPr>
+          <w:rFonts w:eastAsia="Helvetica-Bold"/>
+          <w:b w:val="false"/>
+          <w:bCs w:val="false"/>
+          <w:sz w:val="28"/>
+          <w:szCs w:val="28"/>
+          <w:lang w:val="en-US"/>
+        </w:rPr>
         <w:drawing>
-          <wp:anchor behindDoc="0" distT="0" distB="0" distL="0" distR="0" simplePos="0" locked="0" layoutInCell="0" allowOverlap="1" relativeHeight="103">
-            <wp:simplePos x="0" y="0"/>
-            <wp:positionH relativeFrom="column">
-              <wp:align>center</wp:align>
-            </wp:positionH>
-            <wp:positionV relativeFrom="paragraph">
-              <wp:posOffset>-1278255</wp:posOffset>
-            </wp:positionV>
-            <wp:extent cx="4828540" cy="3536950"/>
+          <wp:inline distT="0" distB="0" distL="0" distR="0">
+            <wp:extent cx="6299835" cy="2921635"/>
             <wp:effectExtent l="0" t="0" r="0" b="0"/>
-            <wp:wrapTopAndBottom/>
             <wp:docPr id="1" name="Image1"/>
             <wp:cNvGraphicFramePr>
               <a:graphicFrameLocks xmlns:a="http://schemas.openxmlformats.org/drawingml/2006/main" noChangeAspect="1"/>
@@ -364,7 +509,7 @@
                   <pic:spPr bwMode="auto">
                     <a:xfrm>
                       <a:off x="0" y="0"/>
-                      <a:ext cx="4828540" cy="3536950"/>
+                      <a:ext cx="6299835" cy="2921635"/>
                     </a:xfrm>
                     <a:prstGeom prst="rect">
                       <a:avLst/>
@@ -374,9 +519,31 @@
                 </pic:pic>
               </a:graphicData>
             </a:graphic>
-          </wp:anchor>
+          </wp:inline>
         </w:drawing>
       </w:r>
+    </w:p>
+    <w:p>
+      <w:pPr>
+        <w:pStyle w:val="Normal"/>
+        <w:widowControl/>
+        <w:tabs>
+          <w:tab w:val="clear" w:pos="567"/>
+        </w:tabs>
+        <w:suppressAutoHyphens w:val="true"/>
+        <w:bidi w:val="0"/>
+        <w:spacing w:lineRule="auto" w:line="360" w:before="0" w:after="0"/>
+        <w:ind w:hanging="0" w:start="0" w:end="0"/>
+        <w:jc w:val="center"/>
+        <w:rPr>
+          <w:rFonts w:eastAsia="Helvetica-Bold"/>
+          <w:b w:val="false"/>
+          <w:bCs w:val="false"/>
+          <w:sz w:val="28"/>
+          <w:szCs w:val="28"/>
+          <w:lang w:val="en-US"/>
+        </w:rPr>
+      </w:pPr>
       <w:r>
         <w:rPr>
           <w:rFonts w:eastAsia="Helvetica-Bold"/>
@@ -401,31 +568,26 @@
         <w:spacing w:lineRule="auto" w:line="360" w:before="0" w:after="0"/>
         <w:ind w:firstLine="809" w:start="0" w:end="0"/>
         <w:jc w:val="both"/>
-        <w:rPr/>
-      </w:pPr>
-      <w:r>
-        <w:rPr>
-          <w:sz w:val="28"/>
-          <w:szCs w:val="28"/>
-        </w:rPr>
-        <w:t xml:space="preserve">Archiso — це інструмент командного рядка, який містить усі необхідні засоби для створення повноцінної системи. Ця програма використовується в офіційному ISO-образі Arch Linux для встановлення </w:t>
-      </w:r>
-      <w:r>
-        <w:rPr>
-          <w:rStyle w:val="Strong"/>
-          <w:b w:val="false"/>
-          <w:bCs w:val="false"/>
-          <w:sz w:val="28"/>
-          <w:szCs w:val="28"/>
-        </w:rPr>
-        <w:t>виключно Arch Linux</w:t>
-      </w:r>
-      <w:r>
-        <w:rPr>
-          <w:sz w:val="28"/>
-          <w:szCs w:val="28"/>
-        </w:rPr>
-        <w:t>.</w:t>
+        <w:rPr>
+          <w:sz w:val="28"/>
+          <w:szCs w:val="28"/>
+        </w:rPr>
+      </w:pPr>
+      <w:r>
+        <w:rPr>
+          <w:b/>
+          <w:bCs/>
+          <w:sz w:val="28"/>
+          <w:szCs w:val="28"/>
+        </w:rPr>
+        <w:t>Archiso</w:t>
+      </w:r>
+      <w:r>
+        <w:rPr>
+          <w:sz w:val="28"/>
+          <w:szCs w:val="28"/>
+        </w:rPr>
+        <w:t xml:space="preserve"> — це інструмент командного рядка, який використовується для створення системи. Він є основним інсталятором дистрибутива Arch Linux. Після запису на окремий носій Archiso являє собою компактний інстанс дистрибутива, який має ряд встановлених утиліт, призначених для налаштування системи на основному носії, допоки вона сама не стане працездатною.</w:t>
       </w:r>
     </w:p>
     <w:p>
@@ -444,7 +606,7 @@
       </w:pPr>
       <w:r>
         <w:drawing>
-          <wp:anchor behindDoc="0" distT="0" distB="0" distL="0" distR="0" simplePos="0" locked="0" layoutInCell="0" allowOverlap="1" relativeHeight="104">
+          <wp:anchor behindDoc="0" distT="0" distB="0" distL="0" distR="0" simplePos="0" locked="0" layoutInCell="0" allowOverlap="1" relativeHeight="103">
             <wp:simplePos x="0" y="0"/>
             <wp:positionH relativeFrom="column">
               <wp:align>center</wp:align>
@@ -452,7 +614,7 @@
             <wp:positionV relativeFrom="paragraph">
               <wp:posOffset>635</wp:posOffset>
             </wp:positionV>
-            <wp:extent cx="5705475" cy="2867025"/>
+            <wp:extent cx="4985385" cy="2273935"/>
             <wp:effectExtent l="0" t="0" r="0" b="0"/>
             <wp:wrapTopAndBottom/>
             <wp:docPr id="2" name="Image2"/>
@@ -477,7 +639,7 @@
                   <pic:spPr bwMode="auto">
                     <a:xfrm>
                       <a:off x="0" y="0"/>
-                      <a:ext cx="5705475" cy="2867025"/>
+                      <a:ext cx="4985385" cy="2273935"/>
                     </a:xfrm>
                     <a:prstGeom prst="rect">
                       <a:avLst/>
@@ -522,22 +684,21 @@
       </w:pPr>
       <w:r>
         <w:rPr>
-          <w:rStyle w:val="Strong"/>
+          <w:b/>
+          <w:bCs/>
+          <w:sz w:val="28"/>
+          <w:szCs w:val="28"/>
+        </w:rPr>
+        <w:t>Pinguy Builder</w:t>
+      </w:r>
+      <w:r>
+        <w:rPr>
           <w:b w:val="false"/>
           <w:bCs w:val="false"/>
           <w:sz w:val="28"/>
           <w:szCs w:val="28"/>
         </w:rPr>
-        <w:t>Pinguy Builder</w:t>
-      </w:r>
-      <w:r>
-        <w:rPr>
-          <w:b w:val="false"/>
-          <w:bCs w:val="false"/>
-          <w:sz w:val="28"/>
-          <w:szCs w:val="28"/>
-        </w:rPr>
-        <w:t xml:space="preserve"> — це утиліта для створення резервних копій або власних дистрибутивів на базі Ubuntu. Вона дозволяє згенерувати встановлюваний ISO-образ вашої поточної системи з усіма налаштуваннями та додатками.</w:t>
+        <w:t xml:space="preserve"> — це утиліта для створення резервних копій або власних дистрибутивів на базі Ubuntu. Вона дозволяє згенерувати встановлюваний ISO-образ поточної системи з усіма налаштуваннями та додатками. Дає змогу включати власний брендинг, як назву та логотип.</w:t>
       </w:r>
     </w:p>
     <w:p>
@@ -563,7 +724,7 @@
       </w:pPr>
       <w:r>
         <w:drawing>
-          <wp:anchor behindDoc="0" distT="0" distB="0" distL="0" distR="0" simplePos="0" locked="0" layoutInCell="0" allowOverlap="1" relativeHeight="105">
+          <wp:anchor behindDoc="0" distT="0" distB="0" distL="0" distR="0" simplePos="0" locked="0" layoutInCell="0" allowOverlap="1" relativeHeight="104">
             <wp:simplePos x="0" y="0"/>
             <wp:positionH relativeFrom="column">
               <wp:posOffset>621030</wp:posOffset>
@@ -1247,2417 +1408,6 @@
         <w:t xml:space="preserve"> Вибрати один з ключових сценаріїв використання додатка і створити мапу подорожі користувача. Мапа має включати етапи взаємодії з додатком, думки, дії та емоції користувача на кожному етапі.</w:t>
       </w:r>
     </w:p>
-    <w:tbl>
-      <w:tblPr>
-        <w:tblW w:w="9918" w:type="dxa"/>
-        <w:jc w:val="start"/>
-        <w:tblInd w:w="-5" w:type="dxa"/>
-        <w:tblLayout w:type="fixed"/>
-        <w:tblCellMar>
-          <w:top w:w="55" w:type="dxa"/>
-          <w:start w:w="55" w:type="dxa"/>
-          <w:bottom w:w="55" w:type="dxa"/>
-          <w:end w:w="55" w:type="dxa"/>
-        </w:tblCellMar>
-      </w:tblPr>
-      <w:tblGrid>
-        <w:gridCol w:w="487"/>
-        <w:gridCol w:w="1976"/>
-        <w:gridCol w:w="2496"/>
-        <w:gridCol w:w="2020"/>
-        <w:gridCol w:w="1246"/>
-        <w:gridCol w:w="1693"/>
-      </w:tblGrid>
-      <w:tr>
-        <w:trPr/>
-        <w:tc>
-          <w:tcPr>
-            <w:tcW w:w="487" w:type="dxa"/>
-            <w:tcBorders>
-              <w:top w:val="single" w:sz="4" w:space="0" w:color="000000"/>
-              <w:start w:val="single" w:sz="4" w:space="0" w:color="000000"/>
-              <w:bottom w:val="single" w:sz="4" w:space="0" w:color="000000"/>
-            </w:tcBorders>
-            <w:vAlign w:val="center"/>
-          </w:tcPr>
-          <w:p>
-            <w:pPr>
-              <w:pStyle w:val="TableContents"/>
-              <w:jc w:val="center"/>
-              <w:rPr>
-                <w:sz w:val="20"/>
-                <w:szCs w:val="20"/>
-              </w:rPr>
-            </w:pPr>
-            <w:r>
-              <w:rPr>
-                <w:sz w:val="20"/>
-                <w:szCs w:val="20"/>
-              </w:rPr>
-            </w:r>
-          </w:p>
-        </w:tc>
-        <w:tc>
-          <w:tcPr>
-            <w:tcW w:w="1976" w:type="dxa"/>
-            <w:tcBorders>
-              <w:top w:val="single" w:sz="4" w:space="0" w:color="000000"/>
-              <w:start w:val="single" w:sz="4" w:space="0" w:color="000000"/>
-              <w:bottom w:val="single" w:sz="4" w:space="0" w:color="000000"/>
-            </w:tcBorders>
-            <w:vAlign w:val="center"/>
-          </w:tcPr>
-          <w:p>
-            <w:pPr>
-              <w:pStyle w:val="TableContents"/>
-              <w:jc w:val="center"/>
-              <w:rPr>
-                <w:sz w:val="20"/>
-                <w:szCs w:val="20"/>
-              </w:rPr>
-            </w:pPr>
-            <w:r>
-              <w:rPr>
-                <w:sz w:val="20"/>
-                <w:szCs w:val="20"/>
-              </w:rPr>
-              <w:t>Етапи</w:t>
-            </w:r>
-          </w:p>
-        </w:tc>
-        <w:tc>
-          <w:tcPr>
-            <w:tcW w:w="2496" w:type="dxa"/>
-            <w:tcBorders>
-              <w:top w:val="single" w:sz="4" w:space="0" w:color="000000"/>
-              <w:start w:val="single" w:sz="4" w:space="0" w:color="000000"/>
-              <w:bottom w:val="single" w:sz="4" w:space="0" w:color="000000"/>
-            </w:tcBorders>
-            <w:vAlign w:val="center"/>
-          </w:tcPr>
-          <w:p>
-            <w:pPr>
-              <w:pStyle w:val="TableContents"/>
-              <w:jc w:val="center"/>
-              <w:rPr>
-                <w:sz w:val="20"/>
-                <w:szCs w:val="20"/>
-              </w:rPr>
-            </w:pPr>
-            <w:r>
-              <w:rPr>
-                <w:sz w:val="20"/>
-                <w:szCs w:val="20"/>
-              </w:rPr>
-              <w:t>Дії користувача</w:t>
-            </w:r>
-          </w:p>
-        </w:tc>
-        <w:tc>
-          <w:tcPr>
-            <w:tcW w:w="2020" w:type="dxa"/>
-            <w:tcBorders>
-              <w:top w:val="single" w:sz="4" w:space="0" w:color="000000"/>
-              <w:start w:val="single" w:sz="4" w:space="0" w:color="000000"/>
-              <w:bottom w:val="single" w:sz="4" w:space="0" w:color="000000"/>
-            </w:tcBorders>
-            <w:vAlign w:val="center"/>
-          </w:tcPr>
-          <w:p>
-            <w:pPr>
-              <w:pStyle w:val="TableContents"/>
-              <w:jc w:val="center"/>
-              <w:rPr>
-                <w:sz w:val="20"/>
-                <w:szCs w:val="20"/>
-              </w:rPr>
-            </w:pPr>
-            <w:r>
-              <w:rPr>
-                <w:sz w:val="20"/>
-                <w:szCs w:val="20"/>
-              </w:rPr>
-              <w:t>Думки користувача</w:t>
-            </w:r>
-          </w:p>
-        </w:tc>
-        <w:tc>
-          <w:tcPr>
-            <w:tcW w:w="1246" w:type="dxa"/>
-            <w:tcBorders>
-              <w:top w:val="single" w:sz="4" w:space="0" w:color="000000"/>
-              <w:start w:val="single" w:sz="4" w:space="0" w:color="000000"/>
-              <w:bottom w:val="single" w:sz="4" w:space="0" w:color="000000"/>
-            </w:tcBorders>
-            <w:vAlign w:val="center"/>
-          </w:tcPr>
-          <w:p>
-            <w:pPr>
-              <w:pStyle w:val="TableContents"/>
-              <w:jc w:val="center"/>
-              <w:rPr>
-                <w:sz w:val="20"/>
-                <w:szCs w:val="20"/>
-              </w:rPr>
-            </w:pPr>
-            <w:r>
-              <w:rPr>
-                <w:sz w:val="20"/>
-                <w:szCs w:val="20"/>
-              </w:rPr>
-              <w:t>Емоції</w:t>
-            </w:r>
-          </w:p>
-        </w:tc>
-        <w:tc>
-          <w:tcPr>
-            <w:tcW w:w="1693" w:type="dxa"/>
-            <w:tcBorders>
-              <w:top w:val="single" w:sz="4" w:space="0" w:color="000000"/>
-              <w:start w:val="single" w:sz="4" w:space="0" w:color="000000"/>
-              <w:bottom w:val="single" w:sz="4" w:space="0" w:color="000000"/>
-              <w:end w:val="single" w:sz="4" w:space="0" w:color="000000"/>
-            </w:tcBorders>
-            <w:vAlign w:val="center"/>
-          </w:tcPr>
-          <w:p>
-            <w:pPr>
-              <w:pStyle w:val="TableContents"/>
-              <w:jc w:val="center"/>
-              <w:rPr>
-                <w:sz w:val="20"/>
-                <w:szCs w:val="20"/>
-              </w:rPr>
-            </w:pPr>
-            <w:r>
-              <w:rPr>
-                <w:sz w:val="20"/>
-                <w:szCs w:val="20"/>
-              </w:rPr>
-              <w:t>Можливі точки покращення</w:t>
-            </w:r>
-          </w:p>
-        </w:tc>
-      </w:tr>
-      <w:tr>
-        <w:trPr/>
-        <w:tc>
-          <w:tcPr>
-            <w:tcW w:w="487" w:type="dxa"/>
-            <w:tcBorders>
-              <w:start w:val="single" w:sz="4" w:space="0" w:color="000000"/>
-              <w:bottom w:val="single" w:sz="4" w:space="0" w:color="000000"/>
-            </w:tcBorders>
-            <w:vAlign w:val="center"/>
-          </w:tcPr>
-          <w:p>
-            <w:pPr>
-              <w:pStyle w:val="TableContents"/>
-              <w:jc w:val="center"/>
-              <w:rPr>
-                <w:sz w:val="20"/>
-                <w:szCs w:val="20"/>
-              </w:rPr>
-            </w:pPr>
-            <w:r>
-              <w:rPr>
-                <w:sz w:val="20"/>
-                <w:szCs w:val="20"/>
-              </w:rPr>
-              <w:t>1</w:t>
-            </w:r>
-          </w:p>
-        </w:tc>
-        <w:tc>
-          <w:tcPr>
-            <w:tcW w:w="1976" w:type="dxa"/>
-            <w:tcBorders>
-              <w:start w:val="single" w:sz="4" w:space="0" w:color="000000"/>
-              <w:bottom w:val="single" w:sz="4" w:space="0" w:color="000000"/>
-            </w:tcBorders>
-            <w:vAlign w:val="center"/>
-          </w:tcPr>
-          <w:p>
-            <w:pPr>
-              <w:pStyle w:val="TableContents"/>
-              <w:jc w:val="center"/>
-              <w:rPr>
-                <w:sz w:val="20"/>
-                <w:szCs w:val="20"/>
-              </w:rPr>
-            </w:pPr>
-            <w:r>
-              <w:rPr>
-                <w:sz w:val="20"/>
-                <w:szCs w:val="20"/>
-              </w:rPr>
-              <w:t>Початок роботи</w:t>
-            </w:r>
-          </w:p>
-        </w:tc>
-        <w:tc>
-          <w:tcPr>
-            <w:tcW w:w="2496" w:type="dxa"/>
-            <w:tcBorders>
-              <w:start w:val="single" w:sz="4" w:space="0" w:color="000000"/>
-              <w:bottom w:val="single" w:sz="4" w:space="0" w:color="000000"/>
-            </w:tcBorders>
-            <w:vAlign w:val="center"/>
-          </w:tcPr>
-          <w:p>
-            <w:pPr>
-              <w:pStyle w:val="TableContents"/>
-              <w:jc w:val="center"/>
-              <w:rPr>
-                <w:sz w:val="20"/>
-                <w:szCs w:val="20"/>
-              </w:rPr>
-            </w:pPr>
-            <w:r>
-              <w:rPr>
-                <w:sz w:val="20"/>
-                <w:szCs w:val="20"/>
-              </w:rPr>
-              <w:t>Запускає додаток для створення дистрибутиву</w:t>
-            </w:r>
-          </w:p>
-        </w:tc>
-        <w:tc>
-          <w:tcPr>
-            <w:tcW w:w="2020" w:type="dxa"/>
-            <w:tcBorders>
-              <w:start w:val="single" w:sz="4" w:space="0" w:color="000000"/>
-              <w:bottom w:val="single" w:sz="4" w:space="0" w:color="000000"/>
-            </w:tcBorders>
-            <w:vAlign w:val="center"/>
-          </w:tcPr>
-          <w:p>
-            <w:pPr>
-              <w:pStyle w:val="TableContents"/>
-              <w:jc w:val="center"/>
-              <w:rPr>
-                <w:sz w:val="20"/>
-                <w:szCs w:val="20"/>
-              </w:rPr>
-            </w:pPr>
-            <w:r>
-              <w:rPr>
-                <w:sz w:val="20"/>
-                <w:szCs w:val="20"/>
-              </w:rPr>
-              <w:t>Якщо це буде просто — чудово.</w:t>
-            </w:r>
-          </w:p>
-        </w:tc>
-        <w:tc>
-          <w:tcPr>
-            <w:tcW w:w="1246" w:type="dxa"/>
-            <w:tcBorders>
-              <w:start w:val="single" w:sz="4" w:space="0" w:color="000000"/>
-              <w:bottom w:val="single" w:sz="4" w:space="0" w:color="000000"/>
-            </w:tcBorders>
-            <w:vAlign w:val="center"/>
-          </w:tcPr>
-          <w:p>
-            <w:pPr>
-              <w:pStyle w:val="TableContents"/>
-              <w:jc w:val="center"/>
-              <w:rPr>
-                <w:sz w:val="20"/>
-                <w:szCs w:val="20"/>
-              </w:rPr>
-            </w:pPr>
-            <w:r>
-              <w:rPr>
-                <w:sz w:val="20"/>
-                <w:szCs w:val="20"/>
-              </w:rPr>
-              <w:t>Зацікавленість</w:t>
-            </w:r>
-          </w:p>
-        </w:tc>
-        <w:tc>
-          <w:tcPr>
-            <w:tcW w:w="1693" w:type="dxa"/>
-            <w:tcBorders>
-              <w:start w:val="single" w:sz="4" w:space="0" w:color="000000"/>
-              <w:bottom w:val="single" w:sz="4" w:space="0" w:color="000000"/>
-              <w:end w:val="single" w:sz="4" w:space="0" w:color="000000"/>
-            </w:tcBorders>
-            <w:vAlign w:val="center"/>
-          </w:tcPr>
-          <w:p>
-            <w:pPr>
-              <w:pStyle w:val="TableContents"/>
-              <w:jc w:val="center"/>
-              <w:rPr>
-                <w:sz w:val="20"/>
-                <w:szCs w:val="20"/>
-              </w:rPr>
-            </w:pPr>
-            <w:r>
-              <w:rPr>
-                <w:sz w:val="20"/>
-                <w:szCs w:val="20"/>
-              </w:rPr>
-              <w:t>Інтуїтивний інтерфейс</w:t>
-            </w:r>
-          </w:p>
-        </w:tc>
-      </w:tr>
-      <w:tr>
-        <w:trPr/>
-        <w:tc>
-          <w:tcPr>
-            <w:tcW w:w="487" w:type="dxa"/>
-            <w:tcBorders>
-              <w:start w:val="single" w:sz="4" w:space="0" w:color="000000"/>
-              <w:bottom w:val="single" w:sz="4" w:space="0" w:color="000000"/>
-            </w:tcBorders>
-            <w:vAlign w:val="center"/>
-          </w:tcPr>
-          <w:p>
-            <w:pPr>
-              <w:pStyle w:val="TableContents"/>
-              <w:jc w:val="center"/>
-              <w:rPr>
-                <w:sz w:val="20"/>
-                <w:szCs w:val="20"/>
-              </w:rPr>
-            </w:pPr>
-            <w:r>
-              <w:rPr>
-                <w:sz w:val="20"/>
-                <w:szCs w:val="20"/>
-              </w:rPr>
-              <w:t>2</w:t>
-            </w:r>
-          </w:p>
-        </w:tc>
-        <w:tc>
-          <w:tcPr>
-            <w:tcW w:w="1976" w:type="dxa"/>
-            <w:tcBorders>
-              <w:start w:val="single" w:sz="4" w:space="0" w:color="000000"/>
-              <w:bottom w:val="single" w:sz="4" w:space="0" w:color="000000"/>
-            </w:tcBorders>
-            <w:vAlign w:val="center"/>
-          </w:tcPr>
-          <w:p>
-            <w:pPr>
-              <w:pStyle w:val="TableContents"/>
-              <w:jc w:val="center"/>
-              <w:rPr>
-                <w:sz w:val="20"/>
-                <w:szCs w:val="20"/>
-              </w:rPr>
-            </w:pPr>
-            <w:r>
-              <w:rPr>
-                <w:sz w:val="20"/>
-                <w:szCs w:val="20"/>
-              </w:rPr>
-              <w:t>Вибір назви та логотипу</w:t>
-            </w:r>
-          </w:p>
-        </w:tc>
-        <w:tc>
-          <w:tcPr>
-            <w:tcW w:w="2496" w:type="dxa"/>
-            <w:tcBorders>
-              <w:start w:val="single" w:sz="4" w:space="0" w:color="000000"/>
-              <w:bottom w:val="single" w:sz="4" w:space="0" w:color="000000"/>
-            </w:tcBorders>
-            <w:vAlign w:val="center"/>
-          </w:tcPr>
-          <w:p>
-            <w:pPr>
-              <w:pStyle w:val="TableContents"/>
-              <w:jc w:val="center"/>
-              <w:rPr>
-                <w:sz w:val="20"/>
-                <w:szCs w:val="20"/>
-              </w:rPr>
-            </w:pPr>
-            <w:r>
-              <w:rPr>
-                <w:sz w:val="20"/>
-                <w:szCs w:val="20"/>
-              </w:rPr>
-              <w:t>Дозволяє задати ім’я та логотип для майбутнього дистрибутиву</w:t>
-            </w:r>
-          </w:p>
-        </w:tc>
-        <w:tc>
-          <w:tcPr>
-            <w:tcW w:w="2020" w:type="dxa"/>
-            <w:tcBorders>
-              <w:start w:val="single" w:sz="4" w:space="0" w:color="000000"/>
-              <w:bottom w:val="single" w:sz="4" w:space="0" w:color="000000"/>
-            </w:tcBorders>
-            <w:vAlign w:val="center"/>
-          </w:tcPr>
-          <w:p>
-            <w:pPr>
-              <w:pStyle w:val="TableContents"/>
-              <w:jc w:val="center"/>
-              <w:rPr>
-                <w:sz w:val="20"/>
-                <w:szCs w:val="20"/>
-              </w:rPr>
-            </w:pPr>
-            <w:r>
-              <w:rPr>
-                <w:sz w:val="20"/>
-                <w:szCs w:val="20"/>
-              </w:rPr>
-              <w:t>Це робить усе більш «моїм»</w:t>
-            </w:r>
-          </w:p>
-        </w:tc>
-        <w:tc>
-          <w:tcPr>
-            <w:tcW w:w="1246" w:type="dxa"/>
-            <w:tcBorders>
-              <w:start w:val="single" w:sz="4" w:space="0" w:color="000000"/>
-              <w:bottom w:val="single" w:sz="4" w:space="0" w:color="000000"/>
-            </w:tcBorders>
-            <w:vAlign w:val="center"/>
-          </w:tcPr>
-          <w:p>
-            <w:pPr>
-              <w:pStyle w:val="TableContents"/>
-              <w:jc w:val="center"/>
-              <w:rPr>
-                <w:sz w:val="20"/>
-                <w:szCs w:val="20"/>
-              </w:rPr>
-            </w:pPr>
-            <w:r>
-              <w:rPr>
-                <w:sz w:val="20"/>
-                <w:szCs w:val="20"/>
-              </w:rPr>
-              <w:t>Приємно бачити власне ім’я/логотип</w:t>
-            </w:r>
-          </w:p>
-        </w:tc>
-        <w:tc>
-          <w:tcPr>
-            <w:tcW w:w="1693" w:type="dxa"/>
-            <w:tcBorders>
-              <w:start w:val="single" w:sz="4" w:space="0" w:color="000000"/>
-              <w:bottom w:val="single" w:sz="4" w:space="0" w:color="000000"/>
-              <w:end w:val="single" w:sz="4" w:space="0" w:color="000000"/>
-            </w:tcBorders>
-            <w:vAlign w:val="center"/>
-          </w:tcPr>
-          <w:p>
-            <w:pPr>
-              <w:pStyle w:val="TableContents"/>
-              <w:jc w:val="center"/>
-              <w:rPr>
-                <w:sz w:val="20"/>
-                <w:szCs w:val="20"/>
-              </w:rPr>
-            </w:pPr>
-            <w:r>
-              <w:rPr>
-                <w:sz w:val="20"/>
-                <w:szCs w:val="20"/>
-              </w:rPr>
-              <w:t>Назва у завантаженні, логотип у меню і ISO</w:t>
-            </w:r>
-          </w:p>
-        </w:tc>
-      </w:tr>
-      <w:tr>
-        <w:trPr/>
-        <w:tc>
-          <w:tcPr>
-            <w:tcW w:w="487" w:type="dxa"/>
-            <w:tcBorders>
-              <w:start w:val="single" w:sz="4" w:space="0" w:color="000000"/>
-              <w:bottom w:val="single" w:sz="4" w:space="0" w:color="000000"/>
-            </w:tcBorders>
-            <w:vAlign w:val="center"/>
-          </w:tcPr>
-          <w:p>
-            <w:pPr>
-              <w:pStyle w:val="TableContents"/>
-              <w:jc w:val="center"/>
-              <w:rPr>
-                <w:sz w:val="20"/>
-                <w:szCs w:val="20"/>
-              </w:rPr>
-            </w:pPr>
-            <w:r>
-              <w:rPr>
-                <w:sz w:val="20"/>
-                <w:szCs w:val="20"/>
-              </w:rPr>
-              <w:t>3</w:t>
-            </w:r>
-          </w:p>
-        </w:tc>
-        <w:tc>
-          <w:tcPr>
-            <w:tcW w:w="1976" w:type="dxa"/>
-            <w:tcBorders>
-              <w:start w:val="single" w:sz="4" w:space="0" w:color="000000"/>
-              <w:bottom w:val="single" w:sz="4" w:space="0" w:color="000000"/>
-            </w:tcBorders>
-            <w:vAlign w:val="center"/>
-          </w:tcPr>
-          <w:p>
-            <w:pPr>
-              <w:pStyle w:val="TableContents"/>
-              <w:jc w:val="center"/>
-              <w:rPr>
-                <w:sz w:val="20"/>
-                <w:szCs w:val="20"/>
-              </w:rPr>
-            </w:pPr>
-            <w:r>
-              <w:rPr>
-                <w:sz w:val="20"/>
-                <w:szCs w:val="20"/>
-              </w:rPr>
-              <w:t>Вибір пакетного менеджера</w:t>
-            </w:r>
-          </w:p>
-        </w:tc>
-        <w:tc>
-          <w:tcPr>
-            <w:tcW w:w="2496" w:type="dxa"/>
-            <w:tcBorders>
-              <w:start w:val="single" w:sz="4" w:space="0" w:color="000000"/>
-              <w:bottom w:val="single" w:sz="4" w:space="0" w:color="000000"/>
-            </w:tcBorders>
-            <w:vAlign w:val="center"/>
-          </w:tcPr>
-          <w:p>
-            <w:pPr>
-              <w:pStyle w:val="TableContents"/>
-              <w:jc w:val="center"/>
-              <w:rPr>
-                <w:sz w:val="20"/>
-                <w:szCs w:val="20"/>
-              </w:rPr>
-            </w:pPr>
-            <w:r>
-              <w:rPr>
-                <w:sz w:val="20"/>
-                <w:szCs w:val="20"/>
-              </w:rPr>
-              <w:t>Обирає пакетний менеджер (apt, yum, pacman і т.п.)</w:t>
-            </w:r>
-          </w:p>
-        </w:tc>
-        <w:tc>
-          <w:tcPr>
-            <w:tcW w:w="2020" w:type="dxa"/>
-            <w:tcBorders>
-              <w:start w:val="single" w:sz="4" w:space="0" w:color="000000"/>
-              <w:bottom w:val="single" w:sz="4" w:space="0" w:color="000000"/>
-            </w:tcBorders>
-            <w:vAlign w:val="center"/>
-          </w:tcPr>
-          <w:p>
-            <w:pPr>
-              <w:pStyle w:val="TableContents"/>
-              <w:jc w:val="center"/>
-              <w:rPr>
-                <w:sz w:val="20"/>
-                <w:szCs w:val="20"/>
-              </w:rPr>
-            </w:pPr>
-            <w:r>
-              <w:rPr>
-                <w:sz w:val="20"/>
-                <w:szCs w:val="20"/>
-              </w:rPr>
-              <w:t>Я хочу обрати той, з яким звик працювати.</w:t>
-            </w:r>
-          </w:p>
-        </w:tc>
-        <w:tc>
-          <w:tcPr>
-            <w:tcW w:w="1246" w:type="dxa"/>
-            <w:tcBorders>
-              <w:start w:val="single" w:sz="4" w:space="0" w:color="000000"/>
-              <w:bottom w:val="single" w:sz="4" w:space="0" w:color="000000"/>
-            </w:tcBorders>
-            <w:vAlign w:val="center"/>
-          </w:tcPr>
-          <w:p>
-            <w:pPr>
-              <w:pStyle w:val="TableContents"/>
-              <w:jc w:val="center"/>
-              <w:rPr>
-                <w:sz w:val="20"/>
-                <w:szCs w:val="20"/>
-              </w:rPr>
-            </w:pPr>
-            <w:r>
-              <w:rPr>
-                <w:sz w:val="20"/>
-                <w:szCs w:val="20"/>
-              </w:rPr>
-              <w:t>Фокус</w:t>
-            </w:r>
-          </w:p>
-        </w:tc>
-        <w:tc>
-          <w:tcPr>
-            <w:tcW w:w="1693" w:type="dxa"/>
-            <w:tcBorders>
-              <w:start w:val="single" w:sz="4" w:space="0" w:color="000000"/>
-              <w:bottom w:val="single" w:sz="4" w:space="0" w:color="000000"/>
-              <w:end w:val="single" w:sz="4" w:space="0" w:color="000000"/>
-            </w:tcBorders>
-            <w:vAlign w:val="center"/>
-          </w:tcPr>
-          <w:p>
-            <w:pPr>
-              <w:pStyle w:val="TableContents"/>
-              <w:jc w:val="center"/>
-              <w:rPr>
-                <w:sz w:val="20"/>
-                <w:szCs w:val="20"/>
-              </w:rPr>
-            </w:pPr>
-            <w:r>
-              <w:rPr>
-                <w:sz w:val="20"/>
-                <w:szCs w:val="20"/>
-              </w:rPr>
-              <w:t>Пояснення відмінностей між менеджерами</w:t>
-            </w:r>
-          </w:p>
-        </w:tc>
-      </w:tr>
-      <w:tr>
-        <w:trPr/>
-        <w:tc>
-          <w:tcPr>
-            <w:tcW w:w="487" w:type="dxa"/>
-            <w:tcBorders>
-              <w:start w:val="single" w:sz="4" w:space="0" w:color="000000"/>
-              <w:bottom w:val="single" w:sz="4" w:space="0" w:color="000000"/>
-            </w:tcBorders>
-            <w:vAlign w:val="center"/>
-          </w:tcPr>
-          <w:p>
-            <w:pPr>
-              <w:pStyle w:val="TableContents"/>
-              <w:jc w:val="center"/>
-              <w:rPr>
-                <w:sz w:val="20"/>
-                <w:szCs w:val="20"/>
-              </w:rPr>
-            </w:pPr>
-            <w:r>
-              <w:rPr>
-                <w:sz w:val="20"/>
-                <w:szCs w:val="20"/>
-              </w:rPr>
-              <w:t>4</w:t>
-            </w:r>
-          </w:p>
-        </w:tc>
-        <w:tc>
-          <w:tcPr>
-            <w:tcW w:w="1976" w:type="dxa"/>
-            <w:tcBorders>
-              <w:start w:val="single" w:sz="4" w:space="0" w:color="000000"/>
-              <w:bottom w:val="single" w:sz="4" w:space="0" w:color="000000"/>
-            </w:tcBorders>
-            <w:vAlign w:val="center"/>
-          </w:tcPr>
-          <w:p>
-            <w:pPr>
-              <w:pStyle w:val="TableContents"/>
-              <w:jc w:val="center"/>
-              <w:rPr>
-                <w:sz w:val="20"/>
-                <w:szCs w:val="20"/>
-              </w:rPr>
-            </w:pPr>
-            <w:r>
-              <w:rPr>
-                <w:sz w:val="20"/>
-                <w:szCs w:val="20"/>
-              </w:rPr>
-              <w:t>Вибір пакетів</w:t>
-            </w:r>
-          </w:p>
-        </w:tc>
-        <w:tc>
-          <w:tcPr>
-            <w:tcW w:w="2496" w:type="dxa"/>
-            <w:tcBorders>
-              <w:start w:val="single" w:sz="4" w:space="0" w:color="000000"/>
-              <w:bottom w:val="single" w:sz="4" w:space="0" w:color="000000"/>
-            </w:tcBorders>
-            <w:vAlign w:val="center"/>
-          </w:tcPr>
-          <w:p>
-            <w:pPr>
-              <w:pStyle w:val="TableContents"/>
-              <w:jc w:val="center"/>
-              <w:rPr>
-                <w:sz w:val="20"/>
-                <w:szCs w:val="20"/>
-              </w:rPr>
-            </w:pPr>
-            <w:r>
-              <w:rPr>
-                <w:sz w:val="20"/>
-                <w:szCs w:val="20"/>
-              </w:rPr>
-              <w:t>Обирає необхідні пакети</w:t>
-            </w:r>
-          </w:p>
-        </w:tc>
-        <w:tc>
-          <w:tcPr>
-            <w:tcW w:w="2020" w:type="dxa"/>
-            <w:tcBorders>
-              <w:start w:val="single" w:sz="4" w:space="0" w:color="000000"/>
-              <w:bottom w:val="single" w:sz="4" w:space="0" w:color="000000"/>
-            </w:tcBorders>
-            <w:vAlign w:val="center"/>
-          </w:tcPr>
-          <w:p>
-            <w:pPr>
-              <w:pStyle w:val="TableContents"/>
-              <w:jc w:val="center"/>
-              <w:rPr>
-                <w:sz w:val="20"/>
-                <w:szCs w:val="20"/>
-              </w:rPr>
-            </w:pPr>
-            <w:r>
-              <w:rPr>
-                <w:sz w:val="20"/>
-                <w:szCs w:val="20"/>
-              </w:rPr>
-              <w:t>Чи можна додати свої?</w:t>
-            </w:r>
-          </w:p>
-        </w:tc>
-        <w:tc>
-          <w:tcPr>
-            <w:tcW w:w="1246" w:type="dxa"/>
-            <w:tcBorders>
-              <w:start w:val="single" w:sz="4" w:space="0" w:color="000000"/>
-              <w:bottom w:val="single" w:sz="4" w:space="0" w:color="000000"/>
-            </w:tcBorders>
-            <w:vAlign w:val="center"/>
-          </w:tcPr>
-          <w:p>
-            <w:pPr>
-              <w:pStyle w:val="TableContents"/>
-              <w:jc w:val="center"/>
-              <w:rPr>
-                <w:sz w:val="20"/>
-                <w:szCs w:val="20"/>
-              </w:rPr>
-            </w:pPr>
-            <w:r>
-              <w:rPr>
-                <w:sz w:val="20"/>
-                <w:szCs w:val="20"/>
-              </w:rPr>
-              <w:t>Фокус</w:t>
-            </w:r>
-          </w:p>
-        </w:tc>
-        <w:tc>
-          <w:tcPr>
-            <w:tcW w:w="1693" w:type="dxa"/>
-            <w:tcBorders>
-              <w:start w:val="single" w:sz="4" w:space="0" w:color="000000"/>
-              <w:bottom w:val="single" w:sz="4" w:space="0" w:color="000000"/>
-              <w:end w:val="single" w:sz="4" w:space="0" w:color="000000"/>
-            </w:tcBorders>
-            <w:vAlign w:val="center"/>
-          </w:tcPr>
-          <w:p>
-            <w:pPr>
-              <w:pStyle w:val="TableContents"/>
-              <w:jc w:val="center"/>
-              <w:rPr>
-                <w:sz w:val="20"/>
-                <w:szCs w:val="20"/>
-              </w:rPr>
-            </w:pPr>
-            <w:r>
-              <w:rPr>
-                <w:sz w:val="20"/>
-                <w:szCs w:val="20"/>
-              </w:rPr>
-              <w:t>Можливість додати користувацькі пакети</w:t>
-            </w:r>
-          </w:p>
-        </w:tc>
-      </w:tr>
-      <w:tr>
-        <w:trPr>
-          <w:trHeight w:val="744" w:hRule="atLeast"/>
-        </w:trPr>
-        <w:tc>
-          <w:tcPr>
-            <w:tcW w:w="487" w:type="dxa"/>
-            <w:tcBorders>
-              <w:start w:val="single" w:sz="4" w:space="0" w:color="000000"/>
-              <w:bottom w:val="single" w:sz="4" w:space="0" w:color="000000"/>
-            </w:tcBorders>
-            <w:vAlign w:val="center"/>
-          </w:tcPr>
-          <w:p>
-            <w:pPr>
-              <w:pStyle w:val="TableContents"/>
-              <w:jc w:val="center"/>
-              <w:rPr>
-                <w:sz w:val="20"/>
-                <w:szCs w:val="20"/>
-              </w:rPr>
-            </w:pPr>
-            <w:r>
-              <w:rPr>
-                <w:sz w:val="20"/>
-                <w:szCs w:val="20"/>
-              </w:rPr>
-              <w:t>5</w:t>
-            </w:r>
-          </w:p>
-        </w:tc>
-        <w:tc>
-          <w:tcPr>
-            <w:tcW w:w="1976" w:type="dxa"/>
-            <w:tcBorders>
-              <w:start w:val="single" w:sz="4" w:space="0" w:color="000000"/>
-              <w:bottom w:val="single" w:sz="4" w:space="0" w:color="000000"/>
-            </w:tcBorders>
-            <w:vAlign w:val="center"/>
-          </w:tcPr>
-          <w:p>
-            <w:pPr>
-              <w:pStyle w:val="TableContents"/>
-              <w:jc w:val="center"/>
-              <w:rPr>
-                <w:sz w:val="20"/>
-                <w:szCs w:val="20"/>
-              </w:rPr>
-            </w:pPr>
-            <w:r>
-              <w:rPr>
-                <w:sz w:val="20"/>
-                <w:szCs w:val="20"/>
-              </w:rPr>
-              <w:t>Створення файлів/папок</w:t>
-            </w:r>
-          </w:p>
-        </w:tc>
-        <w:tc>
-          <w:tcPr>
-            <w:tcW w:w="2496" w:type="dxa"/>
-            <w:tcBorders>
-              <w:start w:val="single" w:sz="4" w:space="0" w:color="000000"/>
-              <w:bottom w:val="single" w:sz="4" w:space="0" w:color="000000"/>
-            </w:tcBorders>
-            <w:vAlign w:val="center"/>
-          </w:tcPr>
-          <w:p>
-            <w:pPr>
-              <w:pStyle w:val="TableContents"/>
-              <w:jc w:val="center"/>
-              <w:rPr>
-                <w:sz w:val="20"/>
-                <w:szCs w:val="20"/>
-              </w:rPr>
-            </w:pPr>
-            <w:r>
-              <w:rPr>
-                <w:sz w:val="20"/>
-                <w:szCs w:val="20"/>
-              </w:rPr>
-              <w:t>Створює необхідні каталоги та файли в системі</w:t>
-            </w:r>
-          </w:p>
-        </w:tc>
-        <w:tc>
-          <w:tcPr>
-            <w:tcW w:w="2020" w:type="dxa"/>
-            <w:tcBorders>
-              <w:start w:val="single" w:sz="4" w:space="0" w:color="000000"/>
-              <w:bottom w:val="single" w:sz="4" w:space="0" w:color="000000"/>
-            </w:tcBorders>
-            <w:vAlign w:val="center"/>
-          </w:tcPr>
-          <w:p>
-            <w:pPr>
-              <w:pStyle w:val="TableContents"/>
-              <w:jc w:val="center"/>
-              <w:rPr>
-                <w:sz w:val="20"/>
-                <w:szCs w:val="20"/>
-              </w:rPr>
-            </w:pPr>
-            <w:r>
-              <w:rPr>
-                <w:sz w:val="20"/>
-                <w:szCs w:val="20"/>
-              </w:rPr>
-              <w:t>Хоче створити файли конфігурації.</w:t>
-            </w:r>
-          </w:p>
-        </w:tc>
-        <w:tc>
-          <w:tcPr>
-            <w:tcW w:w="1246" w:type="dxa"/>
-            <w:tcBorders>
-              <w:start w:val="single" w:sz="4" w:space="0" w:color="000000"/>
-              <w:bottom w:val="single" w:sz="4" w:space="0" w:color="000000"/>
-            </w:tcBorders>
-            <w:vAlign w:val="center"/>
-          </w:tcPr>
-          <w:p>
-            <w:pPr>
-              <w:pStyle w:val="TableContents"/>
-              <w:jc w:val="center"/>
-              <w:rPr>
-                <w:sz w:val="20"/>
-                <w:szCs w:val="20"/>
-              </w:rPr>
-            </w:pPr>
-            <w:r>
-              <w:rPr>
-                <w:sz w:val="20"/>
-                <w:szCs w:val="20"/>
-              </w:rPr>
-              <w:t>Творчий підйом</w:t>
-            </w:r>
-          </w:p>
-        </w:tc>
-        <w:tc>
-          <w:tcPr>
-            <w:tcW w:w="1693" w:type="dxa"/>
-            <w:tcBorders>
-              <w:start w:val="single" w:sz="4" w:space="0" w:color="000000"/>
-              <w:bottom w:val="single" w:sz="4" w:space="0" w:color="000000"/>
-              <w:end w:val="single" w:sz="4" w:space="0" w:color="000000"/>
-            </w:tcBorders>
-            <w:vAlign w:val="center"/>
-          </w:tcPr>
-          <w:p>
-            <w:pPr>
-              <w:pStyle w:val="TableContents"/>
-              <w:jc w:val="center"/>
-              <w:rPr>
-                <w:sz w:val="20"/>
-                <w:szCs w:val="20"/>
-              </w:rPr>
-            </w:pPr>
-            <w:r>
-              <w:rPr>
-                <w:sz w:val="20"/>
-                <w:szCs w:val="20"/>
-              </w:rPr>
-              <w:t xml:space="preserve"> </w:t>
-            </w:r>
-            <w:r>
-              <w:rPr>
-                <w:sz w:val="20"/>
-                <w:szCs w:val="20"/>
-              </w:rPr>
-              <w:t>Редактор структури каталогів</w:t>
-            </w:r>
-          </w:p>
-        </w:tc>
-      </w:tr>
-      <w:tr>
-        <w:trPr/>
-        <w:tc>
-          <w:tcPr>
-            <w:tcW w:w="487" w:type="dxa"/>
-            <w:tcBorders>
-              <w:start w:val="single" w:sz="4" w:space="0" w:color="000000"/>
-              <w:bottom w:val="single" w:sz="4" w:space="0" w:color="000000"/>
-            </w:tcBorders>
-            <w:vAlign w:val="center"/>
-          </w:tcPr>
-          <w:p>
-            <w:pPr>
-              <w:pStyle w:val="TableContents"/>
-              <w:jc w:val="center"/>
-              <w:rPr>
-                <w:sz w:val="20"/>
-                <w:szCs w:val="20"/>
-              </w:rPr>
-            </w:pPr>
-            <w:r>
-              <w:rPr>
-                <w:sz w:val="20"/>
-                <w:szCs w:val="20"/>
-              </w:rPr>
-              <w:t>6</w:t>
-            </w:r>
-          </w:p>
-        </w:tc>
-        <w:tc>
-          <w:tcPr>
-            <w:tcW w:w="1976" w:type="dxa"/>
-            <w:tcBorders>
-              <w:start w:val="single" w:sz="4" w:space="0" w:color="000000"/>
-              <w:bottom w:val="single" w:sz="4" w:space="0" w:color="000000"/>
-            </w:tcBorders>
-            <w:vAlign w:val="center"/>
-          </w:tcPr>
-          <w:p>
-            <w:pPr>
-              <w:pStyle w:val="TableContents"/>
-              <w:jc w:val="center"/>
-              <w:rPr>
-                <w:sz w:val="20"/>
-                <w:szCs w:val="20"/>
-              </w:rPr>
-            </w:pPr>
-            <w:r>
-              <w:rPr>
-                <w:sz w:val="20"/>
-                <w:szCs w:val="20"/>
-              </w:rPr>
-              <w:t>Формування образу</w:t>
-            </w:r>
-          </w:p>
-        </w:tc>
-        <w:tc>
-          <w:tcPr>
-            <w:tcW w:w="2496" w:type="dxa"/>
-            <w:tcBorders>
-              <w:start w:val="single" w:sz="4" w:space="0" w:color="000000"/>
-              <w:bottom w:val="single" w:sz="4" w:space="0" w:color="000000"/>
-            </w:tcBorders>
-            <w:vAlign w:val="center"/>
-          </w:tcPr>
-          <w:p>
-            <w:pPr>
-              <w:pStyle w:val="TableContents"/>
-              <w:jc w:val="center"/>
-              <w:rPr>
-                <w:sz w:val="20"/>
-                <w:szCs w:val="20"/>
-              </w:rPr>
-            </w:pPr>
-            <w:r>
-              <w:rPr>
-                <w:sz w:val="20"/>
-                <w:szCs w:val="20"/>
-              </w:rPr>
-              <w:t>Натискає кнопку для створення образу ОС</w:t>
-            </w:r>
-          </w:p>
-        </w:tc>
-        <w:tc>
-          <w:tcPr>
-            <w:tcW w:w="2020" w:type="dxa"/>
-            <w:tcBorders>
-              <w:start w:val="single" w:sz="4" w:space="0" w:color="000000"/>
-              <w:bottom w:val="single" w:sz="4" w:space="0" w:color="000000"/>
-            </w:tcBorders>
-            <w:vAlign w:val="center"/>
-          </w:tcPr>
-          <w:p>
-            <w:pPr>
-              <w:pStyle w:val="TableContents"/>
-              <w:jc w:val="center"/>
-              <w:rPr>
-                <w:sz w:val="20"/>
-                <w:szCs w:val="20"/>
-              </w:rPr>
-            </w:pPr>
-            <w:r>
-              <w:rPr>
-                <w:sz w:val="20"/>
-                <w:szCs w:val="20"/>
-              </w:rPr>
-              <w:t>Сподіваюсь, процес не затягнеться.</w:t>
-            </w:r>
-          </w:p>
-        </w:tc>
-        <w:tc>
-          <w:tcPr>
-            <w:tcW w:w="1246" w:type="dxa"/>
-            <w:tcBorders>
-              <w:start w:val="single" w:sz="4" w:space="0" w:color="000000"/>
-              <w:bottom w:val="single" w:sz="4" w:space="0" w:color="000000"/>
-            </w:tcBorders>
-            <w:vAlign w:val="center"/>
-          </w:tcPr>
-          <w:p>
-            <w:pPr>
-              <w:pStyle w:val="TableContents"/>
-              <w:jc w:val="center"/>
-              <w:rPr>
-                <w:sz w:val="20"/>
-                <w:szCs w:val="20"/>
-              </w:rPr>
-            </w:pPr>
-            <w:r>
-              <w:rPr>
-                <w:sz w:val="20"/>
-                <w:szCs w:val="20"/>
-              </w:rPr>
-              <w:t>Нетерплячість, надія</w:t>
-            </w:r>
-          </w:p>
-        </w:tc>
-        <w:tc>
-          <w:tcPr>
-            <w:tcW w:w="1693" w:type="dxa"/>
-            <w:tcBorders>
-              <w:start w:val="single" w:sz="4" w:space="0" w:color="000000"/>
-              <w:bottom w:val="single" w:sz="4" w:space="0" w:color="000000"/>
-              <w:end w:val="single" w:sz="4" w:space="0" w:color="000000"/>
-            </w:tcBorders>
-            <w:vAlign w:val="center"/>
-          </w:tcPr>
-          <w:p>
-            <w:pPr>
-              <w:pStyle w:val="TableContents"/>
-              <w:jc w:val="center"/>
-              <w:rPr>
-                <w:sz w:val="20"/>
-                <w:szCs w:val="20"/>
-              </w:rPr>
-            </w:pPr>
-            <w:r>
-              <w:rPr>
-                <w:sz w:val="20"/>
-                <w:szCs w:val="20"/>
-              </w:rPr>
-              <w:t>Показ прогресу</w:t>
-            </w:r>
-          </w:p>
-        </w:tc>
-      </w:tr>
-      <w:tr>
-        <w:trPr/>
-        <w:tc>
-          <w:tcPr>
-            <w:tcW w:w="487" w:type="dxa"/>
-            <w:tcBorders>
-              <w:start w:val="single" w:sz="4" w:space="0" w:color="000000"/>
-              <w:bottom w:val="single" w:sz="4" w:space="0" w:color="000000"/>
-            </w:tcBorders>
-            <w:vAlign w:val="center"/>
-          </w:tcPr>
-          <w:p>
-            <w:pPr>
-              <w:pStyle w:val="TableContents"/>
-              <w:jc w:val="center"/>
-              <w:rPr>
-                <w:sz w:val="20"/>
-                <w:szCs w:val="20"/>
-              </w:rPr>
-            </w:pPr>
-            <w:r>
-              <w:rPr>
-                <w:sz w:val="20"/>
-                <w:szCs w:val="20"/>
-              </w:rPr>
-              <w:t>7</w:t>
-            </w:r>
-          </w:p>
-        </w:tc>
-        <w:tc>
-          <w:tcPr>
-            <w:tcW w:w="1976" w:type="dxa"/>
-            <w:tcBorders>
-              <w:start w:val="single" w:sz="4" w:space="0" w:color="000000"/>
-              <w:bottom w:val="single" w:sz="4" w:space="0" w:color="000000"/>
-            </w:tcBorders>
-            <w:vAlign w:val="center"/>
-          </w:tcPr>
-          <w:p>
-            <w:pPr>
-              <w:pStyle w:val="TableContents"/>
-              <w:jc w:val="center"/>
-              <w:rPr>
-                <w:sz w:val="20"/>
-                <w:szCs w:val="20"/>
-              </w:rPr>
-            </w:pPr>
-            <w:r>
-              <w:rPr>
-                <w:sz w:val="20"/>
-                <w:szCs w:val="20"/>
-              </w:rPr>
-              <w:t>6. Завершення</w:t>
-            </w:r>
-          </w:p>
-        </w:tc>
-        <w:tc>
-          <w:tcPr>
-            <w:tcW w:w="2496" w:type="dxa"/>
-            <w:tcBorders>
-              <w:start w:val="single" w:sz="4" w:space="0" w:color="000000"/>
-              <w:bottom w:val="single" w:sz="4" w:space="0" w:color="000000"/>
-            </w:tcBorders>
-            <w:vAlign w:val="center"/>
-          </w:tcPr>
-          <w:p>
-            <w:pPr>
-              <w:pStyle w:val="TableContents"/>
-              <w:jc w:val="center"/>
-              <w:rPr>
-                <w:sz w:val="20"/>
-                <w:szCs w:val="20"/>
-              </w:rPr>
-            </w:pPr>
-            <w:r>
-              <w:rPr>
-                <w:sz w:val="20"/>
-                <w:szCs w:val="20"/>
-              </w:rPr>
-              <w:t>Отримує готовий образ для встановлення</w:t>
-            </w:r>
-          </w:p>
-        </w:tc>
-        <w:tc>
-          <w:tcPr>
-            <w:tcW w:w="2020" w:type="dxa"/>
-            <w:tcBorders>
-              <w:start w:val="single" w:sz="4" w:space="0" w:color="000000"/>
-              <w:bottom w:val="single" w:sz="4" w:space="0" w:color="000000"/>
-            </w:tcBorders>
-            <w:vAlign w:val="center"/>
-          </w:tcPr>
-          <w:p>
-            <w:pPr>
-              <w:pStyle w:val="TableContents"/>
-              <w:jc w:val="center"/>
-              <w:rPr>
-                <w:sz w:val="20"/>
-                <w:szCs w:val="20"/>
-              </w:rPr>
-            </w:pPr>
-            <w:r>
-              <w:rPr>
-                <w:sz w:val="20"/>
-                <w:szCs w:val="20"/>
-              </w:rPr>
-              <w:t>Готово!</w:t>
-            </w:r>
-          </w:p>
-        </w:tc>
-        <w:tc>
-          <w:tcPr>
-            <w:tcW w:w="1246" w:type="dxa"/>
-            <w:tcBorders>
-              <w:start w:val="single" w:sz="4" w:space="0" w:color="000000"/>
-              <w:bottom w:val="single" w:sz="4" w:space="0" w:color="000000"/>
-            </w:tcBorders>
-            <w:vAlign w:val="center"/>
-          </w:tcPr>
-          <w:p>
-            <w:pPr>
-              <w:pStyle w:val="TableContents"/>
-              <w:jc w:val="center"/>
-              <w:rPr>
-                <w:sz w:val="20"/>
-                <w:szCs w:val="20"/>
-              </w:rPr>
-            </w:pPr>
-            <w:r>
-              <w:rPr>
-                <w:sz w:val="20"/>
-                <w:szCs w:val="20"/>
-              </w:rPr>
-              <w:t>Задоволення</w:t>
-            </w:r>
-          </w:p>
-        </w:tc>
-        <w:tc>
-          <w:tcPr>
-            <w:tcW w:w="1693" w:type="dxa"/>
-            <w:tcBorders>
-              <w:start w:val="single" w:sz="4" w:space="0" w:color="000000"/>
-              <w:bottom w:val="single" w:sz="4" w:space="0" w:color="000000"/>
-              <w:end w:val="single" w:sz="4" w:space="0" w:color="000000"/>
-            </w:tcBorders>
-            <w:vAlign w:val="center"/>
-          </w:tcPr>
-          <w:p>
-            <w:pPr>
-              <w:pStyle w:val="TableContents"/>
-              <w:jc w:val="center"/>
-              <w:rPr>
-                <w:sz w:val="20"/>
-                <w:szCs w:val="20"/>
-              </w:rPr>
-            </w:pPr>
-            <w:r>
-              <w:rPr>
-                <w:sz w:val="20"/>
-                <w:szCs w:val="20"/>
-              </w:rPr>
-              <w:t>Рекомендації для встановлення</w:t>
-            </w:r>
-          </w:p>
-        </w:tc>
-      </w:tr>
-    </w:tbl>
-    <w:p>
-      <w:pPr>
-        <w:pStyle w:val="BodyText"/>
-        <w:widowControl/>
-        <w:tabs>
-          <w:tab w:val="clear" w:pos="567"/>
-          <w:tab w:val="left" w:pos="0" w:leader="none"/>
-        </w:tabs>
-        <w:suppressAutoHyphens w:val="true"/>
-        <w:bidi w:val="0"/>
-        <w:spacing w:lineRule="auto" w:line="360" w:before="173" w:after="0"/>
-        <w:ind w:firstLine="809" w:start="0" w:end="0"/>
-        <w:jc w:val="both"/>
-        <w:rPr>
-          <w:b w:val="false"/>
-          <w:bCs w:val="false"/>
-          <w:sz w:val="28"/>
-          <w:szCs w:val="28"/>
-        </w:rPr>
-      </w:pPr>
-      <w:r>
-        <w:rPr>
-          <w:b/>
-          <w:bCs/>
-          <w:sz w:val="28"/>
-          <w:szCs w:val="28"/>
-        </w:rPr>
-        <w:t>Завдання 5.</w:t>
-      </w:r>
-      <w:r>
-        <w:rPr>
-          <w:b w:val="false"/>
-          <w:bCs w:val="false"/>
-          <w:sz w:val="28"/>
-          <w:szCs w:val="28"/>
-        </w:rPr>
-        <w:t xml:space="preserve"> Фаза визначення. На основі зібраних даних сформулювати</w:t>
-      </w:r>
-    </w:p>
-    <w:p>
-      <w:pPr>
-        <w:pStyle w:val="BodyText"/>
-        <w:widowControl/>
-        <w:tabs>
-          <w:tab w:val="clear" w:pos="567"/>
-          <w:tab w:val="left" w:pos="0" w:leader="none"/>
-        </w:tabs>
-        <w:suppressAutoHyphens w:val="true"/>
-        <w:bidi w:val="0"/>
-        <w:spacing w:lineRule="auto" w:line="360" w:before="86" w:after="0"/>
-        <w:ind w:hanging="0" w:start="0" w:end="0"/>
-        <w:jc w:val="both"/>
-        <w:rPr>
-          <w:b w:val="false"/>
-          <w:bCs w:val="false"/>
-          <w:sz w:val="28"/>
-          <w:szCs w:val="28"/>
-        </w:rPr>
-      </w:pPr>
-      <w:r>
-        <w:rPr>
-          <w:b w:val="false"/>
-          <w:bCs w:val="false"/>
-          <w:sz w:val="28"/>
-          <w:szCs w:val="28"/>
-        </w:rPr>
-        <w:t>проблемні твердження, що визначають головні виклики для користувачів. Потім</w:t>
-      </w:r>
-    </w:p>
-    <w:p>
-      <w:pPr>
-        <w:pStyle w:val="BodyText"/>
-        <w:widowControl/>
-        <w:tabs>
-          <w:tab w:val="clear" w:pos="567"/>
-          <w:tab w:val="left" w:pos="0" w:leader="none"/>
-        </w:tabs>
-        <w:suppressAutoHyphens w:val="true"/>
-        <w:bidi w:val="0"/>
-        <w:spacing w:lineRule="auto" w:line="360" w:before="86" w:after="0"/>
-        <w:ind w:hanging="0" w:start="0" w:end="0"/>
-        <w:jc w:val="both"/>
-        <w:rPr>
-          <w:b w:val="false"/>
-          <w:bCs w:val="false"/>
-          <w:sz w:val="28"/>
-          <w:szCs w:val="28"/>
-        </w:rPr>
-      </w:pPr>
-      <w:r>
-        <w:rPr>
-          <w:b w:val="false"/>
-          <w:bCs w:val="false"/>
-          <w:sz w:val="28"/>
-          <w:szCs w:val="28"/>
-        </w:rPr>
-        <w:t>запропонувати гіпотези щодо їх вирішення та сформулювати цільові пропозиції,</w:t>
-      </w:r>
-    </w:p>
-    <w:p>
-      <w:pPr>
-        <w:pStyle w:val="BodyText"/>
-        <w:widowControl/>
-        <w:tabs>
-          <w:tab w:val="clear" w:pos="567"/>
-          <w:tab w:val="left" w:pos="0" w:leader="none"/>
-        </w:tabs>
-        <w:suppressAutoHyphens w:val="true"/>
-        <w:bidi w:val="0"/>
-        <w:spacing w:lineRule="auto" w:line="360" w:before="86" w:after="0"/>
-        <w:ind w:hanging="0" w:start="0" w:end="0"/>
-        <w:jc w:val="both"/>
-        <w:rPr>
-          <w:b w:val="false"/>
-          <w:bCs w:val="false"/>
-          <w:sz w:val="28"/>
-          <w:szCs w:val="28"/>
-        </w:rPr>
-      </w:pPr>
-      <w:r>
-        <w:rPr>
-          <w:b w:val="false"/>
-          <w:bCs w:val="false"/>
-          <w:sz w:val="28"/>
-          <w:szCs w:val="28"/>
-        </w:rPr>
-        <w:t>що мають на меті подолання цих проблем.</w:t>
-      </w:r>
-    </w:p>
-    <w:p>
-      <w:pPr>
-        <w:pStyle w:val="BodyText"/>
-        <w:widowControl/>
-        <w:tabs>
-          <w:tab w:val="clear" w:pos="567"/>
-          <w:tab w:val="left" w:pos="0" w:leader="none"/>
-        </w:tabs>
-        <w:suppressAutoHyphens w:val="true"/>
-        <w:bidi w:val="0"/>
-        <w:spacing w:lineRule="auto" w:line="360" w:before="86" w:after="0"/>
-        <w:ind w:firstLine="809" w:start="0" w:end="0"/>
-        <w:jc w:val="both"/>
-        <w:rPr>
-          <w:b w:val="false"/>
-          <w:bCs w:val="false"/>
-          <w:sz w:val="28"/>
-          <w:szCs w:val="28"/>
-        </w:rPr>
-      </w:pPr>
-      <w:r>
-        <w:rPr>
-          <w:rStyle w:val="Strong"/>
-          <w:rFonts w:eastAsia="Calibri" w:cs="Times New Roman"/>
-          <w:b w:val="false"/>
-          <w:bCs w:val="false"/>
-          <w:color w:val="auto"/>
-          <w:sz w:val="28"/>
-          <w:szCs w:val="28"/>
-        </w:rPr>
-        <w:t>Олександр</w:t>
-      </w:r>
-      <w:r>
-        <w:rPr>
-          <w:b w:val="false"/>
-          <w:bCs w:val="false"/>
-          <w:sz w:val="28"/>
-          <w:szCs w:val="28"/>
-        </w:rPr>
-        <w:t xml:space="preserve"> — користувач, який хоче створити власний дистрибутив ОС, але не має глибоких технічних знань. Йому потрібен простий та гнучкий інструмент для налаштування системи, щоб мати контроль над складом дистрибутиву без складної технічної роботи.</w:t>
-      </w:r>
-    </w:p>
-    <w:p>
-      <w:pPr>
-        <w:pStyle w:val="BodyText"/>
-        <w:widowControl/>
-        <w:tabs>
-          <w:tab w:val="clear" w:pos="567"/>
-          <w:tab w:val="left" w:pos="0" w:leader="none"/>
-        </w:tabs>
-        <w:suppressAutoHyphens w:val="true"/>
-        <w:bidi w:val="0"/>
-        <w:spacing w:lineRule="auto" w:line="360" w:before="86" w:after="283"/>
-        <w:ind w:firstLine="809" w:start="0" w:end="0"/>
-        <w:jc w:val="both"/>
-        <w:rPr>
-          <w:sz w:val="28"/>
-          <w:szCs w:val="28"/>
-        </w:rPr>
-      </w:pPr>
-      <w:r>
-        <w:rPr>
-          <w:b w:val="false"/>
-          <w:bCs w:val="false"/>
-          <w:sz w:val="28"/>
-          <w:szCs w:val="28"/>
-        </w:rPr>
-        <w:t xml:space="preserve">Якщо </w:t>
-      </w:r>
-      <w:r>
-        <w:rPr>
-          <w:rStyle w:val="Strong"/>
-          <w:rFonts w:eastAsia="Calibri" w:cs="Times New Roman"/>
-          <w:b w:val="false"/>
-          <w:bCs w:val="false"/>
-          <w:color w:val="auto"/>
-          <w:sz w:val="28"/>
-          <w:szCs w:val="28"/>
-        </w:rPr>
-        <w:t>Олександр</w:t>
-      </w:r>
-      <w:r>
-        <w:rPr>
-          <w:b w:val="false"/>
-          <w:bCs w:val="false"/>
-          <w:sz w:val="28"/>
-          <w:szCs w:val="28"/>
-        </w:rPr>
-        <w:t xml:space="preserve"> зможе конфігурувати дистрибутив через зручний інтерфейс із вибором пакетів, менеджера та структури, він зможе зібрати систему під свої потреби без технічних труднощів.</w:t>
-      </w:r>
-    </w:p>
-    <w:p>
-      <w:pPr>
-        <w:pStyle w:val="BodyText"/>
-        <w:widowControl/>
-        <w:tabs>
-          <w:tab w:val="clear" w:pos="567"/>
-          <w:tab w:val="left" w:pos="0" w:leader="none"/>
-        </w:tabs>
-        <w:suppressAutoHyphens w:val="true"/>
-        <w:bidi w:val="0"/>
-        <w:spacing w:lineRule="auto" w:line="360" w:before="86" w:after="283"/>
-        <w:ind w:firstLine="809" w:start="0" w:end="0"/>
-        <w:jc w:val="both"/>
-        <w:rPr>
-          <w:sz w:val="28"/>
-          <w:szCs w:val="28"/>
-        </w:rPr>
-      </w:pPr>
-      <w:r>
-        <w:rPr>
-          <w:rStyle w:val="Strong"/>
-          <w:b w:val="false"/>
-          <w:bCs w:val="false"/>
-          <w:sz w:val="28"/>
-          <w:szCs w:val="28"/>
-        </w:rPr>
-        <w:t>Володимир</w:t>
-      </w:r>
-      <w:r>
-        <w:rPr>
-          <w:b w:val="false"/>
-          <w:bCs w:val="false"/>
-          <w:sz w:val="28"/>
-          <w:szCs w:val="28"/>
-        </w:rPr>
-        <w:t xml:space="preserve"> — системний адміністратор, який працює зі зібраними системами і часто їх оновлює. Йому потрібен швидкий спосіб зберігати повну копію налаштувань, щоб уникнути втрат після збоїв.</w:t>
-      </w:r>
-    </w:p>
-    <w:p>
-      <w:pPr>
-        <w:pStyle w:val="BodyText"/>
-        <w:widowControl/>
-        <w:tabs>
-          <w:tab w:val="clear" w:pos="567"/>
-          <w:tab w:val="left" w:pos="0" w:leader="none"/>
-        </w:tabs>
-        <w:suppressAutoHyphens w:val="true"/>
-        <w:bidi w:val="0"/>
-        <w:spacing w:lineRule="auto" w:line="360" w:before="86" w:after="283"/>
-        <w:ind w:firstLine="809" w:start="0" w:end="0"/>
-        <w:jc w:val="both"/>
-        <w:rPr>
-          <w:sz w:val="28"/>
-          <w:szCs w:val="28"/>
-        </w:rPr>
-      </w:pPr>
-      <w:r>
-        <w:rPr>
-          <w:b w:val="false"/>
-          <w:bCs w:val="false"/>
-          <w:sz w:val="28"/>
-          <w:szCs w:val="28"/>
-        </w:rPr>
-        <w:t xml:space="preserve">Якщо </w:t>
-      </w:r>
-      <w:r>
-        <w:rPr>
-          <w:rStyle w:val="Strong"/>
-          <w:b w:val="false"/>
-          <w:bCs w:val="false"/>
-          <w:sz w:val="28"/>
-          <w:szCs w:val="28"/>
-        </w:rPr>
-        <w:t>Володимир</w:t>
-      </w:r>
-      <w:r>
-        <w:rPr>
-          <w:b w:val="false"/>
-          <w:bCs w:val="false"/>
-          <w:sz w:val="28"/>
-          <w:szCs w:val="28"/>
-        </w:rPr>
-        <w:t xml:space="preserve"> матиме функцію створення знімка системи, він зможе зручно зберігати та відновлювати середовище без повторної конфігурації.</w:t>
-      </w:r>
-    </w:p>
-    <w:p>
-      <w:pPr>
-        <w:pStyle w:val="BodyText"/>
-        <w:widowControl/>
-        <w:tabs>
-          <w:tab w:val="clear" w:pos="567"/>
-          <w:tab w:val="left" w:pos="0" w:leader="none"/>
-        </w:tabs>
-        <w:suppressAutoHyphens w:val="true"/>
-        <w:bidi w:val="0"/>
-        <w:spacing w:lineRule="auto" w:line="360" w:before="86" w:after="283"/>
-        <w:ind w:firstLine="809" w:start="0" w:end="0"/>
-        <w:jc w:val="both"/>
-        <w:rPr>
-          <w:b w:val="false"/>
-          <w:bCs w:val="false"/>
-          <w:sz w:val="28"/>
-          <w:szCs w:val="28"/>
-        </w:rPr>
-      </w:pPr>
-      <w:r>
-        <w:rPr>
-          <w:b/>
-          <w:bCs/>
-          <w:sz w:val="28"/>
-          <w:szCs w:val="28"/>
-        </w:rPr>
-        <w:t xml:space="preserve">Завдання 6. </w:t>
-      </w:r>
-      <w:r>
-        <w:rPr>
-          <w:b w:val="false"/>
-          <w:bCs w:val="false"/>
-          <w:sz w:val="28"/>
-          <w:szCs w:val="28"/>
-        </w:rPr>
-        <w:t>Фаза ідеації. Сформулювати цільові твердження у відповідному форматі.</w:t>
-      </w:r>
-    </w:p>
-    <w:p>
-      <w:pPr>
-        <w:pStyle w:val="BodyText"/>
-        <w:widowControl/>
-        <w:numPr>
-          <w:ilvl w:val="0"/>
-          <w:numId w:val="8"/>
-        </w:numPr>
-        <w:tabs>
-          <w:tab w:val="clear" w:pos="567"/>
-          <w:tab w:val="left" w:pos="0" w:leader="none"/>
-        </w:tabs>
-        <w:suppressAutoHyphens w:val="true"/>
-        <w:bidi w:val="0"/>
-        <w:spacing w:lineRule="auto" w:line="360" w:before="86" w:after="283"/>
-        <w:ind w:hanging="0" w:start="0" w:end="0"/>
-        <w:jc w:val="both"/>
-        <w:rPr/>
-      </w:pPr>
-      <w:r>
-        <w:rPr>
-          <w:rFonts w:eastAsia="Calibri" w:cs="Times New Roman"/>
-          <w:b w:val="false"/>
-          <w:bCs w:val="false"/>
-          <w:color w:val="auto"/>
-          <w:sz w:val="28"/>
-          <w:szCs w:val="28"/>
-        </w:rPr>
-        <w:t>Олександр</w:t>
-      </w:r>
-      <w:r>
-        <w:rPr>
-          <w:b w:val="false"/>
-          <w:bCs w:val="false"/>
-          <w:sz w:val="28"/>
-          <w:szCs w:val="28"/>
-        </w:rPr>
-        <w:t>:</w:t>
-      </w:r>
-    </w:p>
-    <w:p>
-      <w:pPr>
-        <w:pStyle w:val="BodyText"/>
-        <w:widowControl/>
-        <w:numPr>
-          <w:ilvl w:val="0"/>
-          <w:numId w:val="9"/>
-        </w:numPr>
-        <w:tabs>
-          <w:tab w:val="clear" w:pos="567"/>
-          <w:tab w:val="left" w:pos="0" w:leader="none"/>
-        </w:tabs>
-        <w:suppressAutoHyphens w:val="true"/>
-        <w:bidi w:val="0"/>
-        <w:spacing w:lineRule="auto" w:line="360" w:before="86" w:after="283"/>
-        <w:ind w:firstLine="809" w:start="0" w:end="0"/>
-        <w:jc w:val="both"/>
-        <w:rPr>
-          <w:sz w:val="28"/>
-          <w:szCs w:val="28"/>
-        </w:rPr>
-      </w:pPr>
-      <w:r>
-        <w:rPr>
-          <w:sz w:val="28"/>
-          <w:szCs w:val="28"/>
-        </w:rPr>
-        <w:t>Як ми можемо зробити процес вибору пакетного менеджера, програм та структури системи інтуїтивно зрозумілим і візуально керованим.</w:t>
-      </w:r>
-    </w:p>
-    <w:p>
-      <w:pPr>
-        <w:pStyle w:val="BodyText"/>
-        <w:widowControl/>
-        <w:numPr>
-          <w:ilvl w:val="0"/>
-          <w:numId w:val="10"/>
-        </w:numPr>
-        <w:tabs>
-          <w:tab w:val="clear" w:pos="567"/>
-          <w:tab w:val="left" w:pos="0" w:leader="none"/>
-        </w:tabs>
-        <w:suppressAutoHyphens w:val="true"/>
-        <w:bidi w:val="0"/>
-        <w:spacing w:lineRule="auto" w:line="360" w:before="86" w:after="283"/>
-        <w:ind w:firstLine="809" w:start="0" w:end="0"/>
-        <w:jc w:val="both"/>
-        <w:rPr/>
-      </w:pPr>
-      <w:r>
-        <w:rPr>
-          <w:rStyle w:val="Strong"/>
-          <w:b w:val="false"/>
-          <w:bCs w:val="false"/>
-          <w:sz w:val="28"/>
-          <w:szCs w:val="28"/>
-        </w:rPr>
-        <w:t xml:space="preserve">Як ми можемо надати </w:t>
-      </w:r>
-      <w:r>
-        <w:rPr>
-          <w:rStyle w:val="Strong"/>
-          <w:rFonts w:eastAsia="Calibri" w:cs="Times New Roman"/>
-          <w:b w:val="false"/>
-          <w:bCs w:val="false"/>
-          <w:color w:val="auto"/>
-          <w:sz w:val="28"/>
-          <w:szCs w:val="28"/>
-        </w:rPr>
-        <w:t>Олександру</w:t>
-      </w:r>
-      <w:r>
-        <w:rPr>
-          <w:rStyle w:val="Strong"/>
-          <w:b w:val="false"/>
-          <w:bCs w:val="false"/>
-          <w:sz w:val="28"/>
-          <w:szCs w:val="28"/>
-        </w:rPr>
-        <w:t xml:space="preserve"> гнучкість професійного інструменту в простому інтерфейсі?</w:t>
-      </w:r>
-    </w:p>
-    <w:p>
-      <w:pPr>
-        <w:pStyle w:val="BodyText"/>
-        <w:widowControl/>
-        <w:numPr>
-          <w:ilvl w:val="0"/>
-          <w:numId w:val="0"/>
-        </w:numPr>
-        <w:tabs>
-          <w:tab w:val="clear" w:pos="567"/>
-          <w:tab w:val="left" w:pos="0" w:leader="none"/>
-        </w:tabs>
-        <w:suppressAutoHyphens w:val="true"/>
-        <w:bidi w:val="0"/>
-        <w:spacing w:lineRule="auto" w:line="360" w:before="86" w:after="283"/>
-        <w:ind w:hanging="0" w:start="0" w:end="0"/>
-        <w:jc w:val="both"/>
-        <w:rPr/>
-      </w:pPr>
-      <w:r>
-        <w:rPr>
-          <w:rStyle w:val="Strong"/>
-          <w:b w:val="false"/>
-          <w:bCs w:val="false"/>
-          <w:sz w:val="28"/>
-          <w:szCs w:val="28"/>
-        </w:rPr>
-        <w:t>Пропонуємо такі ідеї:</w:t>
-      </w:r>
-    </w:p>
-    <w:p>
-      <w:pPr>
-        <w:pStyle w:val="BodyText"/>
-        <w:widowControl/>
-        <w:numPr>
-          <w:ilvl w:val="0"/>
-          <w:numId w:val="11"/>
-        </w:numPr>
-        <w:tabs>
-          <w:tab w:val="clear" w:pos="567"/>
-          <w:tab w:val="left" w:pos="0" w:leader="none"/>
-        </w:tabs>
-        <w:suppressAutoHyphens w:val="true"/>
-        <w:bidi w:val="0"/>
-        <w:spacing w:lineRule="auto" w:line="360" w:before="86" w:after="283"/>
-        <w:ind w:firstLine="809" w:start="0" w:end="0"/>
-        <w:jc w:val="both"/>
-        <w:rPr/>
-      </w:pPr>
-      <w:r>
-        <w:rPr>
-          <w:rStyle w:val="Strong"/>
-          <w:b w:val="false"/>
-          <w:bCs w:val="false"/>
-          <w:sz w:val="28"/>
-          <w:szCs w:val="28"/>
-        </w:rPr>
-        <w:t>Весь процес буде виконуватись крок за кроком — і користувач може повернутись у будь-який момент.</w:t>
-      </w:r>
-    </w:p>
-    <w:p>
-      <w:pPr>
-        <w:pStyle w:val="BodyText"/>
-        <w:widowControl/>
-        <w:numPr>
-          <w:ilvl w:val="0"/>
-          <w:numId w:val="12"/>
-        </w:numPr>
-        <w:tabs>
-          <w:tab w:val="clear" w:pos="567"/>
-          <w:tab w:val="left" w:pos="0" w:leader="none"/>
-        </w:tabs>
-        <w:suppressAutoHyphens w:val="true"/>
-        <w:bidi w:val="0"/>
-        <w:spacing w:lineRule="auto" w:line="360" w:before="86" w:after="283"/>
-        <w:ind w:firstLine="809" w:start="0" w:end="0"/>
-        <w:jc w:val="both"/>
-        <w:rPr>
-          <w:sz w:val="28"/>
-          <w:szCs w:val="28"/>
-        </w:rPr>
-      </w:pPr>
-      <w:r>
-        <w:rPr>
-          <w:sz w:val="28"/>
-          <w:szCs w:val="28"/>
-        </w:rPr>
-        <w:t>Вкладки для вибору пакетного менеджера з короткими описами й прикладами.</w:t>
-      </w:r>
-    </w:p>
-    <w:p>
-      <w:pPr>
-        <w:pStyle w:val="BodyText"/>
-        <w:widowControl/>
-        <w:numPr>
-          <w:ilvl w:val="0"/>
-          <w:numId w:val="12"/>
-        </w:numPr>
-        <w:tabs>
-          <w:tab w:val="clear" w:pos="567"/>
-          <w:tab w:val="left" w:pos="0" w:leader="none"/>
-        </w:tabs>
-        <w:suppressAutoHyphens w:val="true"/>
-        <w:bidi w:val="0"/>
-        <w:spacing w:lineRule="auto" w:line="360" w:before="86" w:after="283"/>
-        <w:ind w:firstLine="809" w:start="0" w:end="0"/>
-        <w:jc w:val="both"/>
-        <w:rPr>
-          <w:sz w:val="28"/>
-          <w:szCs w:val="28"/>
-        </w:rPr>
-      </w:pPr>
-      <w:r>
-        <w:rPr>
-          <w:sz w:val="28"/>
-          <w:szCs w:val="28"/>
-        </w:rPr>
-        <w:t>Візуальний редактор файлової структури (схоже на файловий менеджер).</w:t>
-      </w:r>
-    </w:p>
-    <w:p>
-      <w:pPr>
-        <w:pStyle w:val="BodyText"/>
-        <w:widowControl/>
-        <w:numPr>
-          <w:ilvl w:val="0"/>
-          <w:numId w:val="13"/>
-        </w:numPr>
-        <w:tabs>
-          <w:tab w:val="clear" w:pos="567"/>
-          <w:tab w:val="left" w:pos="0" w:leader="none"/>
-        </w:tabs>
-        <w:suppressAutoHyphens w:val="true"/>
-        <w:bidi w:val="0"/>
-        <w:spacing w:lineRule="auto" w:line="360" w:before="86" w:after="283"/>
-        <w:ind w:hanging="0" w:start="0" w:end="0"/>
-        <w:jc w:val="both"/>
-        <w:rPr>
-          <w:sz w:val="28"/>
-          <w:szCs w:val="28"/>
-        </w:rPr>
-      </w:pPr>
-      <w:r>
-        <w:rPr>
-          <w:sz w:val="28"/>
-          <w:szCs w:val="28"/>
-        </w:rPr>
-        <w:t>Володимир:</w:t>
-      </w:r>
-    </w:p>
-    <w:p>
-      <w:pPr>
-        <w:pStyle w:val="BodyText"/>
-        <w:widowControl/>
-        <w:numPr>
-          <w:ilvl w:val="0"/>
-          <w:numId w:val="14"/>
-        </w:numPr>
-        <w:tabs>
-          <w:tab w:val="clear" w:pos="567"/>
-          <w:tab w:val="left" w:pos="0" w:leader="none"/>
-        </w:tabs>
-        <w:suppressAutoHyphens w:val="true"/>
-        <w:bidi w:val="0"/>
-        <w:spacing w:lineRule="auto" w:line="360" w:before="86" w:after="283"/>
-        <w:ind w:firstLine="809" w:start="0" w:end="0"/>
-        <w:jc w:val="both"/>
-        <w:rPr>
-          <w:b w:val="false"/>
-          <w:bCs w:val="false"/>
-          <w:sz w:val="28"/>
-          <w:szCs w:val="28"/>
-        </w:rPr>
-      </w:pPr>
-      <w:r>
-        <w:rPr>
-          <w:b w:val="false"/>
-          <w:bCs w:val="false"/>
-          <w:sz w:val="28"/>
-          <w:szCs w:val="28"/>
-        </w:rPr>
-        <w:t>Як ми можемо дати Володимиру можливість швидко зберігати та відновлювати свою систему без втрати налаштувань і даних?</w:t>
-      </w:r>
-    </w:p>
-    <w:p>
-      <w:pPr>
-        <w:pStyle w:val="BodyText"/>
-        <w:widowControl/>
-        <w:numPr>
-          <w:ilvl w:val="0"/>
-          <w:numId w:val="14"/>
-        </w:numPr>
-        <w:tabs>
-          <w:tab w:val="clear" w:pos="567"/>
-          <w:tab w:val="left" w:pos="0" w:leader="none"/>
-        </w:tabs>
-        <w:suppressAutoHyphens w:val="true"/>
-        <w:bidi w:val="0"/>
-        <w:spacing w:lineRule="auto" w:line="360" w:before="86" w:after="283"/>
-        <w:ind w:firstLine="809" w:start="0" w:end="0"/>
-        <w:jc w:val="both"/>
-        <w:rPr>
-          <w:sz w:val="28"/>
-          <w:szCs w:val="28"/>
-        </w:rPr>
-      </w:pPr>
-      <w:r>
-        <w:rPr>
-          <w:rStyle w:val="Strong"/>
-          <w:b w:val="false"/>
-          <w:bCs w:val="false"/>
-          <w:sz w:val="28"/>
-          <w:szCs w:val="28"/>
-        </w:rPr>
-        <w:t>Як ми можемо зробити створення знімка системи таким же простим, як збереження документа?</w:t>
-      </w:r>
-    </w:p>
-    <w:p>
-      <w:pPr>
-        <w:pStyle w:val="BodyText"/>
-        <w:widowControl/>
-        <w:numPr>
-          <w:ilvl w:val="0"/>
-          <w:numId w:val="14"/>
-        </w:numPr>
-        <w:tabs>
-          <w:tab w:val="clear" w:pos="567"/>
-          <w:tab w:val="left" w:pos="0" w:leader="none"/>
-        </w:tabs>
-        <w:suppressAutoHyphens w:val="true"/>
-        <w:bidi w:val="0"/>
-        <w:spacing w:lineRule="auto" w:line="360" w:before="86" w:after="283"/>
-        <w:ind w:firstLine="809" w:start="0" w:end="0"/>
-        <w:jc w:val="both"/>
-        <w:rPr>
-          <w:sz w:val="28"/>
-          <w:szCs w:val="28"/>
-        </w:rPr>
-      </w:pPr>
-      <w:r>
-        <w:rPr>
-          <w:rStyle w:val="Strong"/>
-          <w:b w:val="false"/>
-          <w:bCs w:val="false"/>
-          <w:sz w:val="28"/>
-          <w:szCs w:val="28"/>
-        </w:rPr>
-        <w:t>Як ми можемо інтегрувати резервне копіювання в щоденний робочий процес Володимира, щоб він не потребував додаткових інструментів?</w:t>
-      </w:r>
-    </w:p>
-    <w:p>
-      <w:pPr>
-        <w:pStyle w:val="BodyText"/>
-        <w:widowControl/>
-        <w:numPr>
-          <w:ilvl w:val="0"/>
-          <w:numId w:val="0"/>
-        </w:numPr>
-        <w:tabs>
-          <w:tab w:val="clear" w:pos="567"/>
-          <w:tab w:val="left" w:pos="0" w:leader="none"/>
-        </w:tabs>
-        <w:suppressAutoHyphens w:val="true"/>
-        <w:bidi w:val="0"/>
-        <w:spacing w:lineRule="auto" w:line="360" w:before="86" w:after="283"/>
-        <w:ind w:hanging="0" w:start="0" w:end="0"/>
-        <w:jc w:val="both"/>
-        <w:rPr/>
-      </w:pPr>
-      <w:r>
-        <w:rPr>
-          <w:rStyle w:val="Strong"/>
-          <w:b w:val="false"/>
-          <w:bCs w:val="false"/>
-          <w:sz w:val="28"/>
-          <w:szCs w:val="28"/>
-        </w:rPr>
-        <w:t>Пропонуємо такі ідеї:</w:t>
-      </w:r>
-    </w:p>
-    <w:p>
-      <w:pPr>
-        <w:pStyle w:val="BodyText"/>
-        <w:widowControl/>
-        <w:numPr>
-          <w:ilvl w:val="0"/>
-          <w:numId w:val="15"/>
-        </w:numPr>
-        <w:tabs>
-          <w:tab w:val="clear" w:pos="567"/>
-          <w:tab w:val="left" w:pos="0" w:leader="none"/>
-        </w:tabs>
-        <w:suppressAutoHyphens w:val="true"/>
-        <w:bidi w:val="0"/>
-        <w:spacing w:lineRule="auto" w:line="360" w:before="86" w:after="283"/>
-        <w:jc w:val="both"/>
-        <w:rPr/>
-      </w:pPr>
-      <w:r>
-        <w:rPr>
-          <w:rStyle w:val="Strong"/>
-          <w:b w:val="false"/>
-          <w:bCs w:val="false"/>
-          <w:sz w:val="28"/>
-          <w:szCs w:val="28"/>
-        </w:rPr>
-        <w:t>Кнопка “Зберегти систему як образ” у головному інтерфейсі.</w:t>
-      </w:r>
-    </w:p>
-    <w:p>
-      <w:pPr>
-        <w:pStyle w:val="BodyText"/>
-        <w:numPr>
-          <w:ilvl w:val="0"/>
-          <w:numId w:val="15"/>
-        </w:numPr>
-        <w:tabs>
-          <w:tab w:val="clear" w:pos="567"/>
-          <w:tab w:val="left" w:pos="0" w:leader="none"/>
-        </w:tabs>
-        <w:suppressAutoHyphens w:val="true"/>
-        <w:spacing w:lineRule="auto" w:line="360" w:before="86" w:after="283"/>
-        <w:jc w:val="both"/>
-        <w:rPr>
-          <w:sz w:val="28"/>
-          <w:szCs w:val="28"/>
-        </w:rPr>
-      </w:pPr>
-      <w:r>
-        <w:rPr>
-          <w:sz w:val="28"/>
-          <w:szCs w:val="28"/>
-        </w:rPr>
-        <w:t>Список збережених знімків із можливістю попереднього перегляду та відновлення.</w:t>
-      </w:r>
-    </w:p>
-    <w:p>
-      <w:pPr>
-        <w:pStyle w:val="BodyText"/>
-        <w:numPr>
-          <w:ilvl w:val="0"/>
-          <w:numId w:val="15"/>
-        </w:numPr>
-        <w:tabs>
-          <w:tab w:val="clear" w:pos="567"/>
-          <w:tab w:val="left" w:pos="0" w:leader="none"/>
-        </w:tabs>
-        <w:suppressAutoHyphens w:val="true"/>
-        <w:spacing w:lineRule="auto" w:line="360" w:before="86" w:after="283"/>
-        <w:jc w:val="both"/>
-        <w:rPr>
-          <w:sz w:val="28"/>
-          <w:szCs w:val="28"/>
-        </w:rPr>
-      </w:pPr>
-      <w:r>
-        <w:rPr>
-          <w:sz w:val="28"/>
-          <w:szCs w:val="28"/>
-        </w:rPr>
-        <w:t>Таймер/розклад для автоматичного створення резервних копій.</w:t>
-      </w:r>
-    </w:p>
-    <w:p>
-      <w:pPr>
-        <w:pStyle w:val="BodyText"/>
-        <w:widowControl/>
-        <w:tabs>
-          <w:tab w:val="clear" w:pos="567"/>
-          <w:tab w:val="left" w:pos="0" w:leader="none"/>
-        </w:tabs>
-        <w:suppressAutoHyphens w:val="true"/>
-        <w:bidi w:val="0"/>
-        <w:spacing w:lineRule="auto" w:line="360" w:before="86" w:after="283"/>
-        <w:ind w:firstLine="809" w:start="0" w:end="0"/>
-        <w:jc w:val="both"/>
-        <w:rPr>
-          <w:sz w:val="28"/>
-          <w:szCs w:val="28"/>
-        </w:rPr>
-      </w:pPr>
-      <w:r>
-        <w:rPr>
-          <w:b/>
-          <w:bCs/>
-          <w:sz w:val="28"/>
-          <w:szCs w:val="28"/>
-        </w:rPr>
-        <w:t xml:space="preserve">Завдання 7. </w:t>
-      </w:r>
-      <w:r>
-        <w:rPr>
-          <w:b w:val="false"/>
-          <w:bCs w:val="false"/>
-          <w:sz w:val="28"/>
-          <w:szCs w:val="28"/>
-        </w:rPr>
-        <w:t>С</w:t>
-      </w:r>
-      <w:r>
-        <w:rPr>
-          <w:sz w:val="28"/>
-          <w:szCs w:val="28"/>
-        </w:rPr>
-        <w:t>формулювати не менше трьох HWM-питань.</w:t>
-      </w:r>
-    </w:p>
-    <w:p>
-      <w:pPr>
-        <w:pStyle w:val="BodyText"/>
-        <w:widowControl/>
-        <w:tabs>
-          <w:tab w:val="clear" w:pos="567"/>
-          <w:tab w:val="left" w:pos="0" w:leader="none"/>
-        </w:tabs>
-        <w:suppressAutoHyphens w:val="true"/>
-        <w:bidi w:val="0"/>
-        <w:spacing w:lineRule="auto" w:line="360" w:before="86" w:after="283"/>
-        <w:ind w:firstLine="809" w:start="0" w:end="0"/>
-        <w:jc w:val="both"/>
-        <w:rPr>
-          <w:sz w:val="28"/>
-          <w:szCs w:val="28"/>
-        </w:rPr>
-      </w:pPr>
-      <w:r>
-        <w:rPr>
-          <w:rStyle w:val="Strong"/>
-          <w:b w:val="false"/>
-          <w:bCs w:val="false"/>
-          <w:sz w:val="28"/>
-          <w:szCs w:val="28"/>
-        </w:rPr>
-        <w:t>Як ми можемо зробити створення власного дистрибутиву доступним навіть для користувачів без технічного досвіду?</w:t>
-      </w:r>
-    </w:p>
-    <w:p>
-      <w:pPr>
-        <w:pStyle w:val="BodyText"/>
-        <w:widowControl/>
-        <w:tabs>
-          <w:tab w:val="clear" w:pos="567"/>
-          <w:tab w:val="left" w:pos="0" w:leader="none"/>
-        </w:tabs>
-        <w:suppressAutoHyphens w:val="true"/>
-        <w:bidi w:val="0"/>
-        <w:spacing w:lineRule="auto" w:line="360" w:before="86" w:after="283"/>
-        <w:ind w:firstLine="809" w:start="0" w:end="0"/>
-        <w:jc w:val="both"/>
-        <w:rPr>
-          <w:sz w:val="28"/>
-          <w:szCs w:val="28"/>
-        </w:rPr>
-      </w:pPr>
-      <w:r>
-        <w:rPr>
-          <w:rStyle w:val="Strong"/>
-          <w:b w:val="false"/>
-          <w:bCs w:val="false"/>
-          <w:sz w:val="28"/>
-          <w:szCs w:val="28"/>
-        </w:rPr>
-        <w:t>Як ми можемо перетворити процес налаштування системи на інтерактивне навчання?</w:t>
-      </w:r>
-    </w:p>
-    <w:p>
-      <w:pPr>
-        <w:pStyle w:val="BodyText"/>
-        <w:widowControl/>
-        <w:tabs>
-          <w:tab w:val="clear" w:pos="567"/>
-          <w:tab w:val="left" w:pos="0" w:leader="none"/>
-        </w:tabs>
-        <w:suppressAutoHyphens w:val="true"/>
-        <w:bidi w:val="0"/>
-        <w:spacing w:lineRule="auto" w:line="360" w:before="86" w:after="283"/>
-        <w:ind w:firstLine="809" w:start="0" w:end="0"/>
-        <w:jc w:val="both"/>
-        <w:rPr>
-          <w:sz w:val="28"/>
-          <w:szCs w:val="28"/>
-        </w:rPr>
-      </w:pPr>
-      <w:r>
-        <w:rPr>
-          <w:rStyle w:val="Strong"/>
-          <w:b w:val="false"/>
-          <w:bCs w:val="false"/>
-          <w:sz w:val="28"/>
-          <w:szCs w:val="28"/>
-        </w:rPr>
-        <w:t>Як ми можемо інтегрувати резервне копіювання в процес створення або використання дистрибутиву так, щоб це не вимагало додаткових зусиль?</w:t>
-      </w:r>
-    </w:p>
-    <w:p>
-      <w:pPr>
-        <w:pStyle w:val="BodyText"/>
-        <w:widowControl/>
-        <w:tabs>
-          <w:tab w:val="clear" w:pos="567"/>
-          <w:tab w:val="left" w:pos="0" w:leader="none"/>
-        </w:tabs>
-        <w:suppressAutoHyphens w:val="true"/>
-        <w:bidi w:val="0"/>
-        <w:spacing w:lineRule="auto" w:line="360" w:before="86" w:after="0"/>
-        <w:ind w:firstLine="809" w:start="0" w:end="0"/>
-        <w:jc w:val="both"/>
-        <w:rPr>
-          <w:sz w:val="28"/>
-          <w:szCs w:val="28"/>
-        </w:rPr>
-      </w:pPr>
-      <w:r>
-        <w:rPr>
-          <w:b/>
-          <w:bCs/>
-          <w:sz w:val="28"/>
-          <w:szCs w:val="28"/>
-        </w:rPr>
-        <w:t>Завдання 8.</w:t>
-      </w:r>
-      <w:r>
-        <w:rPr>
-          <w:sz w:val="28"/>
-          <w:szCs w:val="28"/>
-        </w:rPr>
-        <w:t xml:space="preserve"> Провести швидкий скетчинг ідей реалізації рішень інтерфейсу, вирішення проблем (питання HWM будуть в нагоді аби сприяти більшій варіативності рішень).</w:t>
-      </w:r>
-    </w:p>
-    <w:p>
-      <w:pPr>
-        <w:pStyle w:val="BodyText"/>
-        <w:widowControl/>
-        <w:tabs>
-          <w:tab w:val="clear" w:pos="567"/>
-          <w:tab w:val="left" w:pos="0" w:leader="none"/>
-        </w:tabs>
-        <w:suppressAutoHyphens w:val="true"/>
-        <w:bidi w:val="0"/>
-        <w:spacing w:lineRule="auto" w:line="360" w:before="86" w:after="0"/>
-        <w:ind w:firstLine="809" w:start="0" w:end="0"/>
-        <w:jc w:val="both"/>
-        <w:rPr>
-          <w:sz w:val="28"/>
-          <w:szCs w:val="28"/>
-        </w:rPr>
-      </w:pPr>
-      <w:r>
-        <w:rPr>
-          <w:sz w:val="28"/>
-          <w:szCs w:val="28"/>
-        </w:rPr>
-        <w:t>Для Олександра можна створити інтуїтивний конструктор дистрибутивів, де весь процес виконується покроково. Спочатку користувач обирає назву дистрибутиву та логотип. Потім він проводить розбиття диска та вирішує, чи створювати swap-розділ. Далі відбувається вибір пакетного менеджера, після чого підбираються всі необхідні пакети. На завершення створюється структура файлової системи та налаштовуються конфігураційні файли. Інтерфейс забезпечений вбудованими інструкціями та автоматичними порадами, які допомагають уникнути помилок і краще зрозуміти весь процес.</w:t>
-      </w:r>
-    </w:p>
-    <w:p>
-      <w:pPr>
-        <w:pStyle w:val="BodyText"/>
-        <w:widowControl/>
-        <w:tabs>
-          <w:tab w:val="clear" w:pos="567"/>
-          <w:tab w:val="left" w:pos="0" w:leader="none"/>
-        </w:tabs>
-        <w:suppressAutoHyphens w:val="true"/>
-        <w:bidi w:val="0"/>
-        <w:spacing w:lineRule="auto" w:line="360" w:before="86" w:after="0"/>
-        <w:ind w:firstLine="809" w:start="0" w:end="0"/>
-        <w:jc w:val="both"/>
-        <w:rPr>
-          <w:sz w:val="28"/>
-          <w:szCs w:val="28"/>
-        </w:rPr>
-      </w:pPr>
-      <w:r>
-        <w:rPr>
-          <w:sz w:val="28"/>
-          <w:szCs w:val="28"/>
-        </w:rPr>
-        <w:t>Для Володимира важливо забезпечити простий доступ до функції резервного копіювання з кнопкою створення знімка, списком збережених образів та можливістю автоматичного резервування за розкладом.</w:t>
-      </w:r>
-    </w:p>
     <w:p>
       <w:pPr>
         <w:pStyle w:val="BodyText"/>
@@ -3672,26 +1422,24 @@
         <w:ind w:hanging="0" w:start="0" w:end="0"/>
         <w:jc w:val="center"/>
         <w:rPr>
-          <w:b w:val="false"/>
-          <w:bCs w:val="false"/>
-          <w:sz w:val="28"/>
-          <w:szCs w:val="28"/>
-        </w:rPr>
-      </w:pPr>
-      <w:r>
+          <w:b/>
+          <w:bCs/>
+          <w:sz w:val="28"/>
+          <w:szCs w:val="28"/>
+        </w:rPr>
+      </w:pPr>
+      <w:r>
+        <w:rPr>
+          <w:b/>
+          <w:bCs/>
+          <w:sz w:val="28"/>
+          <w:szCs w:val="28"/>
+        </w:rPr>
         <w:drawing>
-          <wp:anchor behindDoc="0" distT="0" distB="0" distL="0" distR="0" simplePos="0" locked="0" layoutInCell="0" allowOverlap="1" relativeHeight="106">
-            <wp:simplePos x="0" y="0"/>
-            <wp:positionH relativeFrom="column">
-              <wp:align>center</wp:align>
-            </wp:positionH>
-            <wp:positionV relativeFrom="paragraph">
-              <wp:posOffset>635</wp:posOffset>
-            </wp:positionV>
-            <wp:extent cx="6299835" cy="3131820"/>
+          <wp:inline distT="0" distB="0" distL="0" distR="0">
+            <wp:extent cx="6299835" cy="2659380"/>
             <wp:effectExtent l="0" t="0" r="0" b="0"/>
-            <wp:wrapTopAndBottom/>
-            <wp:docPr id="4" name="Image4"/>
+            <wp:docPr id="4" name="Image5"/>
             <wp:cNvGraphicFramePr>
               <a:graphicFrameLocks xmlns:a="http://schemas.openxmlformats.org/drawingml/2006/main" noChangeAspect="1"/>
             </wp:cNvGraphicFramePr>
@@ -3699,7 +1447,7 @@
               <a:graphicData uri="http://schemas.openxmlformats.org/drawingml/2006/picture">
                 <pic:pic xmlns:pic="http://schemas.openxmlformats.org/drawingml/2006/picture">
                   <pic:nvPicPr>
-                    <pic:cNvPr id="4" name="Image4"/>
+                    <pic:cNvPr id="4" name="Image5"/>
                     <pic:cNvPicPr>
                       <a:picLocks noChangeAspect="1" noChangeArrowheads="1"/>
                     </pic:cNvPicPr>
@@ -3713,7 +1461,1071 @@
                   <pic:spPr bwMode="auto">
                     <a:xfrm>
                       <a:off x="0" y="0"/>
-                      <a:ext cx="6299835" cy="3131820"/>
+                      <a:ext cx="6299835" cy="2659380"/>
+                    </a:xfrm>
+                    <a:prstGeom prst="rect">
+                      <a:avLst/>
+                    </a:prstGeom>
+                    <a:noFill/>
+                  </pic:spPr>
+                </pic:pic>
+              </a:graphicData>
+            </a:graphic>
+          </wp:inline>
+        </w:drawing>
+      </w:r>
+    </w:p>
+    <w:p>
+      <w:pPr>
+        <w:pStyle w:val="BodyText"/>
+        <w:widowControl/>
+        <w:tabs>
+          <w:tab w:val="clear" w:pos="567"/>
+          <w:tab w:val="left" w:pos="0" w:leader="none"/>
+        </w:tabs>
+        <w:suppressAutoHyphens w:val="true"/>
+        <w:bidi w:val="0"/>
+        <w:spacing w:lineRule="auto" w:line="360" w:before="173" w:after="0"/>
+        <w:ind w:firstLine="809" w:start="0" w:end="0"/>
+        <w:jc w:val="both"/>
+        <w:rPr>
+          <w:b w:val="false"/>
+          <w:bCs w:val="false"/>
+          <w:sz w:val="28"/>
+          <w:szCs w:val="28"/>
+        </w:rPr>
+      </w:pPr>
+      <w:r>
+        <w:rPr>
+          <w:b/>
+          <w:bCs/>
+          <w:sz w:val="28"/>
+          <w:szCs w:val="28"/>
+        </w:rPr>
+        <w:t>Завдання 5.</w:t>
+      </w:r>
+      <w:r>
+        <w:rPr>
+          <w:b w:val="false"/>
+          <w:bCs w:val="false"/>
+          <w:sz w:val="28"/>
+          <w:szCs w:val="28"/>
+        </w:rPr>
+        <w:t xml:space="preserve"> Фаза визначення. На основі зібраних даних сформулювати</w:t>
+      </w:r>
+    </w:p>
+    <w:p>
+      <w:pPr>
+        <w:pStyle w:val="BodyText"/>
+        <w:widowControl/>
+        <w:tabs>
+          <w:tab w:val="clear" w:pos="567"/>
+          <w:tab w:val="left" w:pos="0" w:leader="none"/>
+        </w:tabs>
+        <w:suppressAutoHyphens w:val="true"/>
+        <w:bidi w:val="0"/>
+        <w:spacing w:lineRule="auto" w:line="360" w:before="86" w:after="0"/>
+        <w:ind w:hanging="0" w:start="0" w:end="0"/>
+        <w:jc w:val="both"/>
+        <w:rPr>
+          <w:b w:val="false"/>
+          <w:bCs w:val="false"/>
+          <w:sz w:val="28"/>
+          <w:szCs w:val="28"/>
+        </w:rPr>
+      </w:pPr>
+      <w:r>
+        <w:rPr>
+          <w:b w:val="false"/>
+          <w:bCs w:val="false"/>
+          <w:sz w:val="28"/>
+          <w:szCs w:val="28"/>
+        </w:rPr>
+        <w:t>проблемні твердження, що визначають головні виклики для користувачів. Потім</w:t>
+      </w:r>
+    </w:p>
+    <w:p>
+      <w:pPr>
+        <w:pStyle w:val="BodyText"/>
+        <w:widowControl/>
+        <w:tabs>
+          <w:tab w:val="clear" w:pos="567"/>
+          <w:tab w:val="left" w:pos="0" w:leader="none"/>
+        </w:tabs>
+        <w:suppressAutoHyphens w:val="true"/>
+        <w:bidi w:val="0"/>
+        <w:spacing w:lineRule="auto" w:line="360" w:before="86" w:after="0"/>
+        <w:ind w:hanging="0" w:start="0" w:end="0"/>
+        <w:jc w:val="both"/>
+        <w:rPr>
+          <w:b w:val="false"/>
+          <w:bCs w:val="false"/>
+          <w:sz w:val="28"/>
+          <w:szCs w:val="28"/>
+        </w:rPr>
+      </w:pPr>
+      <w:r>
+        <w:rPr>
+          <w:b w:val="false"/>
+          <w:bCs w:val="false"/>
+          <w:sz w:val="28"/>
+          <w:szCs w:val="28"/>
+        </w:rPr>
+        <w:t>запропонувати гіпотези щодо їх вирішення та сформулювати цільові пропозиції,</w:t>
+      </w:r>
+    </w:p>
+    <w:p>
+      <w:pPr>
+        <w:pStyle w:val="BodyText"/>
+        <w:widowControl/>
+        <w:tabs>
+          <w:tab w:val="clear" w:pos="567"/>
+          <w:tab w:val="left" w:pos="0" w:leader="none"/>
+        </w:tabs>
+        <w:suppressAutoHyphens w:val="true"/>
+        <w:bidi w:val="0"/>
+        <w:spacing w:lineRule="auto" w:line="360" w:before="86" w:after="0"/>
+        <w:ind w:hanging="0" w:start="0" w:end="0"/>
+        <w:jc w:val="both"/>
+        <w:rPr>
+          <w:b w:val="false"/>
+          <w:bCs w:val="false"/>
+          <w:sz w:val="28"/>
+          <w:szCs w:val="28"/>
+        </w:rPr>
+      </w:pPr>
+      <w:r>
+        <w:rPr>
+          <w:b w:val="false"/>
+          <w:bCs w:val="false"/>
+          <w:sz w:val="28"/>
+          <w:szCs w:val="28"/>
+        </w:rPr>
+        <w:t>що мають на меті подолання цих проблем.</w:t>
+      </w:r>
+    </w:p>
+    <w:p>
+      <w:pPr>
+        <w:pStyle w:val="BodyText"/>
+        <w:widowControl/>
+        <w:tabs>
+          <w:tab w:val="clear" w:pos="567"/>
+          <w:tab w:val="left" w:pos="0" w:leader="none"/>
+        </w:tabs>
+        <w:suppressAutoHyphens w:val="true"/>
+        <w:bidi w:val="0"/>
+        <w:spacing w:lineRule="auto" w:line="360" w:before="86" w:after="0"/>
+        <w:ind w:firstLine="809" w:start="0" w:end="0"/>
+        <w:jc w:val="both"/>
+        <w:rPr>
+          <w:b w:val="false"/>
+          <w:bCs w:val="false"/>
+          <w:sz w:val="28"/>
+          <w:szCs w:val="28"/>
+        </w:rPr>
+      </w:pPr>
+      <w:r>
+        <w:rPr>
+          <w:rStyle w:val="Strong"/>
+          <w:rFonts w:eastAsia="Calibri" w:cs="Times New Roman"/>
+          <w:b w:val="false"/>
+          <w:bCs w:val="false"/>
+          <w:color w:val="auto"/>
+          <w:sz w:val="28"/>
+          <w:szCs w:val="28"/>
+        </w:rPr>
+        <w:t>Олександр</w:t>
+      </w:r>
+      <w:r>
+        <w:rPr>
+          <w:b w:val="false"/>
+          <w:bCs w:val="false"/>
+          <w:sz w:val="28"/>
+          <w:szCs w:val="28"/>
+        </w:rPr>
+        <w:t xml:space="preserve"> — користувач, який хоче створити власний дистрибутив ОС, але не має глибоких технічних знань. Йому потрібен простий та гнучкий інструмент для налаштування системи, щоб мати контроль над складом дистрибутиву без складної технічної роботи.</w:t>
+      </w:r>
+    </w:p>
+    <w:p>
+      <w:pPr>
+        <w:pStyle w:val="BodyText"/>
+        <w:widowControl/>
+        <w:tabs>
+          <w:tab w:val="clear" w:pos="567"/>
+          <w:tab w:val="left" w:pos="0" w:leader="none"/>
+        </w:tabs>
+        <w:suppressAutoHyphens w:val="true"/>
+        <w:bidi w:val="0"/>
+        <w:spacing w:lineRule="auto" w:line="360" w:before="86" w:after="283"/>
+        <w:ind w:firstLine="809" w:start="0" w:end="0"/>
+        <w:jc w:val="both"/>
+        <w:rPr>
+          <w:sz w:val="28"/>
+          <w:szCs w:val="28"/>
+        </w:rPr>
+      </w:pPr>
+      <w:r>
+        <w:rPr>
+          <w:b w:val="false"/>
+          <w:bCs w:val="false"/>
+          <w:sz w:val="28"/>
+          <w:szCs w:val="28"/>
+        </w:rPr>
+        <w:t xml:space="preserve">Якщо </w:t>
+      </w:r>
+      <w:r>
+        <w:rPr>
+          <w:rStyle w:val="Strong"/>
+          <w:rFonts w:eastAsia="Calibri" w:cs="Times New Roman"/>
+          <w:b w:val="false"/>
+          <w:bCs w:val="false"/>
+          <w:color w:val="auto"/>
+          <w:sz w:val="28"/>
+          <w:szCs w:val="28"/>
+        </w:rPr>
+        <w:t>Олександр</w:t>
+      </w:r>
+      <w:r>
+        <w:rPr>
+          <w:b w:val="false"/>
+          <w:bCs w:val="false"/>
+          <w:sz w:val="28"/>
+          <w:szCs w:val="28"/>
+        </w:rPr>
+        <w:t xml:space="preserve"> зможе конфігурувати дистрибутив через зручний інтерфейс із вибором пакетів, менеджера та структури, він зможе зібрати систему під свої потреби без технічних труднощів.</w:t>
+      </w:r>
+    </w:p>
+    <w:p>
+      <w:pPr>
+        <w:pStyle w:val="BodyText"/>
+        <w:widowControl/>
+        <w:tabs>
+          <w:tab w:val="clear" w:pos="567"/>
+          <w:tab w:val="left" w:pos="0" w:leader="none"/>
+        </w:tabs>
+        <w:suppressAutoHyphens w:val="true"/>
+        <w:bidi w:val="0"/>
+        <w:spacing w:lineRule="auto" w:line="360" w:before="86" w:after="283"/>
+        <w:ind w:firstLine="809" w:start="0" w:end="0"/>
+        <w:jc w:val="both"/>
+        <w:rPr>
+          <w:sz w:val="28"/>
+          <w:szCs w:val="28"/>
+        </w:rPr>
+      </w:pPr>
+      <w:r>
+        <w:rPr>
+          <w:rStyle w:val="Strong"/>
+          <w:b w:val="false"/>
+          <w:bCs w:val="false"/>
+          <w:sz w:val="28"/>
+          <w:szCs w:val="28"/>
+        </w:rPr>
+        <w:t>Володимир</w:t>
+      </w:r>
+      <w:r>
+        <w:rPr>
+          <w:b w:val="false"/>
+          <w:bCs w:val="false"/>
+          <w:sz w:val="28"/>
+          <w:szCs w:val="28"/>
+        </w:rPr>
+        <w:t xml:space="preserve"> — системний адміністратор, який працює зі зібраними системами і часто їх оновлює. Йому потрібен швидкий спосіб зберігати повну копію налаштувань, щоб уникнути втрат після збоїв.</w:t>
+      </w:r>
+    </w:p>
+    <w:p>
+      <w:pPr>
+        <w:pStyle w:val="BodyText"/>
+        <w:widowControl/>
+        <w:tabs>
+          <w:tab w:val="clear" w:pos="567"/>
+          <w:tab w:val="left" w:pos="0" w:leader="none"/>
+        </w:tabs>
+        <w:suppressAutoHyphens w:val="true"/>
+        <w:bidi w:val="0"/>
+        <w:spacing w:lineRule="auto" w:line="360" w:before="86" w:after="283"/>
+        <w:ind w:firstLine="809" w:start="0" w:end="0"/>
+        <w:jc w:val="both"/>
+        <w:rPr>
+          <w:sz w:val="28"/>
+          <w:szCs w:val="28"/>
+        </w:rPr>
+      </w:pPr>
+      <w:r>
+        <w:rPr>
+          <w:b w:val="false"/>
+          <w:bCs w:val="false"/>
+          <w:sz w:val="28"/>
+          <w:szCs w:val="28"/>
+        </w:rPr>
+        <w:t xml:space="preserve">Якщо </w:t>
+      </w:r>
+      <w:r>
+        <w:rPr>
+          <w:rStyle w:val="Strong"/>
+          <w:b w:val="false"/>
+          <w:bCs w:val="false"/>
+          <w:sz w:val="28"/>
+          <w:szCs w:val="28"/>
+        </w:rPr>
+        <w:t>Володимир</w:t>
+      </w:r>
+      <w:r>
+        <w:rPr>
+          <w:b w:val="false"/>
+          <w:bCs w:val="false"/>
+          <w:sz w:val="28"/>
+          <w:szCs w:val="28"/>
+        </w:rPr>
+        <w:t xml:space="preserve"> матиме функцію створення знімка системи, він зможе зручно зберігати та відновлювати середовище без повторної конфігурації.</w:t>
+      </w:r>
+    </w:p>
+    <w:p>
+      <w:pPr>
+        <w:pStyle w:val="BodyText"/>
+        <w:widowControl/>
+        <w:tabs>
+          <w:tab w:val="clear" w:pos="567"/>
+          <w:tab w:val="left" w:pos="0" w:leader="none"/>
+        </w:tabs>
+        <w:suppressAutoHyphens w:val="true"/>
+        <w:bidi w:val="0"/>
+        <w:spacing w:lineRule="auto" w:line="360" w:before="86" w:after="283"/>
+        <w:ind w:firstLine="809" w:start="0" w:end="0"/>
+        <w:jc w:val="both"/>
+        <w:rPr>
+          <w:b w:val="false"/>
+          <w:bCs w:val="false"/>
+          <w:sz w:val="28"/>
+          <w:szCs w:val="28"/>
+        </w:rPr>
+      </w:pPr>
+      <w:r>
+        <w:rPr>
+          <w:b/>
+          <w:bCs/>
+          <w:sz w:val="28"/>
+          <w:szCs w:val="28"/>
+        </w:rPr>
+        <w:t xml:space="preserve">Завдання 6. </w:t>
+      </w:r>
+      <w:r>
+        <w:rPr>
+          <w:b w:val="false"/>
+          <w:bCs w:val="false"/>
+          <w:sz w:val="28"/>
+          <w:szCs w:val="28"/>
+        </w:rPr>
+        <w:t>Фаза ідеації. Сформулювати цільові твердження у відповідному форматі.</w:t>
+      </w:r>
+    </w:p>
+    <w:p>
+      <w:pPr>
+        <w:pStyle w:val="BodyText"/>
+        <w:widowControl/>
+        <w:numPr>
+          <w:ilvl w:val="0"/>
+          <w:numId w:val="8"/>
+        </w:numPr>
+        <w:tabs>
+          <w:tab w:val="clear" w:pos="567"/>
+          <w:tab w:val="left" w:pos="0" w:leader="none"/>
+        </w:tabs>
+        <w:suppressAutoHyphens w:val="true"/>
+        <w:bidi w:val="0"/>
+        <w:spacing w:lineRule="auto" w:line="360" w:before="86" w:after="283"/>
+        <w:ind w:hanging="0" w:start="0" w:end="0"/>
+        <w:jc w:val="both"/>
+        <w:rPr/>
+      </w:pPr>
+      <w:r>
+        <w:rPr>
+          <w:rFonts w:eastAsia="Calibri" w:cs="Times New Roman"/>
+          <w:b w:val="false"/>
+          <w:bCs w:val="false"/>
+          <w:color w:val="auto"/>
+          <w:sz w:val="28"/>
+          <w:szCs w:val="28"/>
+        </w:rPr>
+        <w:t>Олександр</w:t>
+      </w:r>
+      <w:r>
+        <w:rPr>
+          <w:b w:val="false"/>
+          <w:bCs w:val="false"/>
+          <w:sz w:val="28"/>
+          <w:szCs w:val="28"/>
+        </w:rPr>
+        <w:t>:</w:t>
+      </w:r>
+    </w:p>
+    <w:p>
+      <w:pPr>
+        <w:pStyle w:val="BodyText"/>
+        <w:widowControl/>
+        <w:numPr>
+          <w:ilvl w:val="0"/>
+          <w:numId w:val="9"/>
+        </w:numPr>
+        <w:tabs>
+          <w:tab w:val="clear" w:pos="567"/>
+          <w:tab w:val="left" w:pos="0" w:leader="none"/>
+        </w:tabs>
+        <w:suppressAutoHyphens w:val="true"/>
+        <w:bidi w:val="0"/>
+        <w:spacing w:lineRule="auto" w:line="360" w:before="86" w:after="283"/>
+        <w:ind w:firstLine="809" w:start="0" w:end="0"/>
+        <w:jc w:val="both"/>
+        <w:rPr>
+          <w:sz w:val="28"/>
+          <w:szCs w:val="28"/>
+        </w:rPr>
+      </w:pPr>
+      <w:r>
+        <w:rPr>
+          <w:sz w:val="28"/>
+          <w:szCs w:val="28"/>
+        </w:rPr>
+        <w:t>Як ми можемо зробити процес вибору пакетного менеджера, програм та структури системи інтуїтивно зрозумілим і візуально керованим.</w:t>
+      </w:r>
+    </w:p>
+    <w:p>
+      <w:pPr>
+        <w:pStyle w:val="BodyText"/>
+        <w:widowControl/>
+        <w:numPr>
+          <w:ilvl w:val="0"/>
+          <w:numId w:val="10"/>
+        </w:numPr>
+        <w:tabs>
+          <w:tab w:val="clear" w:pos="567"/>
+          <w:tab w:val="left" w:pos="0" w:leader="none"/>
+        </w:tabs>
+        <w:suppressAutoHyphens w:val="true"/>
+        <w:bidi w:val="0"/>
+        <w:spacing w:lineRule="auto" w:line="360" w:before="86" w:after="283"/>
+        <w:ind w:firstLine="809" w:start="0" w:end="0"/>
+        <w:jc w:val="both"/>
+        <w:rPr/>
+      </w:pPr>
+      <w:r>
+        <w:rPr>
+          <w:rStyle w:val="Strong"/>
+          <w:b w:val="false"/>
+          <w:bCs w:val="false"/>
+          <w:sz w:val="28"/>
+          <w:szCs w:val="28"/>
+        </w:rPr>
+        <w:t xml:space="preserve">Як ми можемо надати </w:t>
+      </w:r>
+      <w:r>
+        <w:rPr>
+          <w:rStyle w:val="Strong"/>
+          <w:rFonts w:eastAsia="Calibri" w:cs="Times New Roman"/>
+          <w:b w:val="false"/>
+          <w:bCs w:val="false"/>
+          <w:color w:val="auto"/>
+          <w:sz w:val="28"/>
+          <w:szCs w:val="28"/>
+        </w:rPr>
+        <w:t>Олександру</w:t>
+      </w:r>
+      <w:r>
+        <w:rPr>
+          <w:rStyle w:val="Strong"/>
+          <w:b w:val="false"/>
+          <w:bCs w:val="false"/>
+          <w:sz w:val="28"/>
+          <w:szCs w:val="28"/>
+        </w:rPr>
+        <w:t xml:space="preserve"> гнучкість професійного інструменту в простому інтерфейсі?</w:t>
+      </w:r>
+    </w:p>
+    <w:p>
+      <w:pPr>
+        <w:pStyle w:val="BodyText"/>
+        <w:widowControl/>
+        <w:numPr>
+          <w:ilvl w:val="0"/>
+          <w:numId w:val="0"/>
+        </w:numPr>
+        <w:tabs>
+          <w:tab w:val="clear" w:pos="567"/>
+          <w:tab w:val="left" w:pos="0" w:leader="none"/>
+        </w:tabs>
+        <w:suppressAutoHyphens w:val="true"/>
+        <w:bidi w:val="0"/>
+        <w:spacing w:lineRule="auto" w:line="360" w:before="86" w:after="283"/>
+        <w:ind w:hanging="0" w:start="0" w:end="0"/>
+        <w:jc w:val="both"/>
+        <w:rPr/>
+      </w:pPr>
+      <w:r>
+        <w:rPr>
+          <w:rStyle w:val="Strong"/>
+          <w:b w:val="false"/>
+          <w:bCs w:val="false"/>
+          <w:sz w:val="28"/>
+          <w:szCs w:val="28"/>
+        </w:rPr>
+        <w:t>Пропонуємо такі ідеї:</w:t>
+      </w:r>
+    </w:p>
+    <w:p>
+      <w:pPr>
+        <w:pStyle w:val="BodyText"/>
+        <w:widowControl/>
+        <w:numPr>
+          <w:ilvl w:val="0"/>
+          <w:numId w:val="11"/>
+        </w:numPr>
+        <w:tabs>
+          <w:tab w:val="clear" w:pos="567"/>
+          <w:tab w:val="left" w:pos="0" w:leader="none"/>
+        </w:tabs>
+        <w:suppressAutoHyphens w:val="true"/>
+        <w:bidi w:val="0"/>
+        <w:spacing w:lineRule="auto" w:line="360" w:before="86" w:after="283"/>
+        <w:ind w:firstLine="809" w:start="0" w:end="0"/>
+        <w:jc w:val="both"/>
+        <w:rPr/>
+      </w:pPr>
+      <w:r>
+        <w:rPr>
+          <w:rStyle w:val="Strong"/>
+          <w:b w:val="false"/>
+          <w:bCs w:val="false"/>
+          <w:sz w:val="28"/>
+          <w:szCs w:val="28"/>
+        </w:rPr>
+        <w:t>Весь процес буде виконуватись крок за кроком — і користувач може повернутись у будь-який момент.</w:t>
+      </w:r>
+    </w:p>
+    <w:p>
+      <w:pPr>
+        <w:pStyle w:val="BodyText"/>
+        <w:widowControl/>
+        <w:numPr>
+          <w:ilvl w:val="0"/>
+          <w:numId w:val="12"/>
+        </w:numPr>
+        <w:tabs>
+          <w:tab w:val="clear" w:pos="567"/>
+          <w:tab w:val="left" w:pos="0" w:leader="none"/>
+        </w:tabs>
+        <w:suppressAutoHyphens w:val="true"/>
+        <w:bidi w:val="0"/>
+        <w:spacing w:lineRule="auto" w:line="360" w:before="86" w:after="283"/>
+        <w:ind w:firstLine="809" w:start="0" w:end="0"/>
+        <w:jc w:val="both"/>
+        <w:rPr>
+          <w:sz w:val="28"/>
+          <w:szCs w:val="28"/>
+        </w:rPr>
+      </w:pPr>
+      <w:r>
+        <w:rPr>
+          <w:sz w:val="28"/>
+          <w:szCs w:val="28"/>
+        </w:rPr>
+        <w:t>Вкладки для вибору пакетного менеджера з короткими описами й прикладами.</w:t>
+      </w:r>
+    </w:p>
+    <w:p>
+      <w:pPr>
+        <w:pStyle w:val="BodyText"/>
+        <w:widowControl/>
+        <w:numPr>
+          <w:ilvl w:val="0"/>
+          <w:numId w:val="12"/>
+        </w:numPr>
+        <w:tabs>
+          <w:tab w:val="clear" w:pos="567"/>
+          <w:tab w:val="left" w:pos="0" w:leader="none"/>
+        </w:tabs>
+        <w:suppressAutoHyphens w:val="true"/>
+        <w:bidi w:val="0"/>
+        <w:spacing w:lineRule="auto" w:line="360" w:before="86" w:after="283"/>
+        <w:ind w:firstLine="809" w:start="0" w:end="0"/>
+        <w:jc w:val="both"/>
+        <w:rPr>
+          <w:sz w:val="28"/>
+          <w:szCs w:val="28"/>
+        </w:rPr>
+      </w:pPr>
+      <w:r>
+        <w:rPr>
+          <w:sz w:val="28"/>
+          <w:szCs w:val="28"/>
+        </w:rPr>
+        <w:t>Візуальний редактор файлової структури (схоже на файловий менеджер).</w:t>
+      </w:r>
+    </w:p>
+    <w:p>
+      <w:pPr>
+        <w:pStyle w:val="BodyText"/>
+        <w:widowControl/>
+        <w:numPr>
+          <w:ilvl w:val="0"/>
+          <w:numId w:val="13"/>
+        </w:numPr>
+        <w:tabs>
+          <w:tab w:val="clear" w:pos="567"/>
+          <w:tab w:val="left" w:pos="0" w:leader="none"/>
+        </w:tabs>
+        <w:suppressAutoHyphens w:val="true"/>
+        <w:bidi w:val="0"/>
+        <w:spacing w:lineRule="auto" w:line="360" w:before="86" w:after="283"/>
+        <w:ind w:hanging="0" w:start="0" w:end="0"/>
+        <w:jc w:val="both"/>
+        <w:rPr>
+          <w:sz w:val="28"/>
+          <w:szCs w:val="28"/>
+        </w:rPr>
+      </w:pPr>
+      <w:r>
+        <w:rPr>
+          <w:sz w:val="28"/>
+          <w:szCs w:val="28"/>
+        </w:rPr>
+        <w:t>Володимир:</w:t>
+      </w:r>
+    </w:p>
+    <w:p>
+      <w:pPr>
+        <w:pStyle w:val="BodyText"/>
+        <w:widowControl/>
+        <w:numPr>
+          <w:ilvl w:val="0"/>
+          <w:numId w:val="14"/>
+        </w:numPr>
+        <w:tabs>
+          <w:tab w:val="clear" w:pos="567"/>
+          <w:tab w:val="left" w:pos="0" w:leader="none"/>
+        </w:tabs>
+        <w:suppressAutoHyphens w:val="true"/>
+        <w:bidi w:val="0"/>
+        <w:spacing w:lineRule="auto" w:line="360" w:before="86" w:after="283"/>
+        <w:ind w:firstLine="809" w:start="0" w:end="0"/>
+        <w:jc w:val="both"/>
+        <w:rPr>
+          <w:b w:val="false"/>
+          <w:bCs w:val="false"/>
+          <w:sz w:val="28"/>
+          <w:szCs w:val="28"/>
+        </w:rPr>
+      </w:pPr>
+      <w:r>
+        <w:rPr>
+          <w:b w:val="false"/>
+          <w:bCs w:val="false"/>
+          <w:sz w:val="28"/>
+          <w:szCs w:val="28"/>
+        </w:rPr>
+        <w:t>Як ми можемо дати Володимиру можливість швидко зберігати та відновлювати свою систему без втрати налаштувань і даних?</w:t>
+      </w:r>
+    </w:p>
+    <w:p>
+      <w:pPr>
+        <w:pStyle w:val="BodyText"/>
+        <w:widowControl/>
+        <w:numPr>
+          <w:ilvl w:val="0"/>
+          <w:numId w:val="14"/>
+        </w:numPr>
+        <w:tabs>
+          <w:tab w:val="clear" w:pos="567"/>
+          <w:tab w:val="left" w:pos="0" w:leader="none"/>
+        </w:tabs>
+        <w:suppressAutoHyphens w:val="true"/>
+        <w:bidi w:val="0"/>
+        <w:spacing w:lineRule="auto" w:line="360" w:before="86" w:after="283"/>
+        <w:ind w:firstLine="809" w:start="0" w:end="0"/>
+        <w:jc w:val="both"/>
+        <w:rPr>
+          <w:sz w:val="28"/>
+          <w:szCs w:val="28"/>
+        </w:rPr>
+      </w:pPr>
+      <w:r>
+        <w:rPr>
+          <w:rStyle w:val="Strong"/>
+          <w:b w:val="false"/>
+          <w:bCs w:val="false"/>
+          <w:sz w:val="28"/>
+          <w:szCs w:val="28"/>
+        </w:rPr>
+        <w:t>Як ми можемо зробити створення знімка системи таким же простим, як збереження документа?</w:t>
+      </w:r>
+    </w:p>
+    <w:p>
+      <w:pPr>
+        <w:pStyle w:val="BodyText"/>
+        <w:widowControl/>
+        <w:numPr>
+          <w:ilvl w:val="0"/>
+          <w:numId w:val="14"/>
+        </w:numPr>
+        <w:tabs>
+          <w:tab w:val="clear" w:pos="567"/>
+          <w:tab w:val="left" w:pos="0" w:leader="none"/>
+        </w:tabs>
+        <w:suppressAutoHyphens w:val="true"/>
+        <w:bidi w:val="0"/>
+        <w:spacing w:lineRule="auto" w:line="360" w:before="86" w:after="283"/>
+        <w:ind w:firstLine="809" w:start="0" w:end="0"/>
+        <w:jc w:val="both"/>
+        <w:rPr>
+          <w:sz w:val="28"/>
+          <w:szCs w:val="28"/>
+        </w:rPr>
+      </w:pPr>
+      <w:r>
+        <w:rPr>
+          <w:rStyle w:val="Strong"/>
+          <w:b w:val="false"/>
+          <w:bCs w:val="false"/>
+          <w:sz w:val="28"/>
+          <w:szCs w:val="28"/>
+        </w:rPr>
+        <w:t>Як ми можемо інтегрувати резервне копіювання в щоденний робочий процес Володимира, щоб він не потребував додаткових інструментів?</w:t>
+      </w:r>
+    </w:p>
+    <w:p>
+      <w:pPr>
+        <w:pStyle w:val="BodyText"/>
+        <w:widowControl/>
+        <w:numPr>
+          <w:ilvl w:val="0"/>
+          <w:numId w:val="0"/>
+        </w:numPr>
+        <w:tabs>
+          <w:tab w:val="clear" w:pos="567"/>
+          <w:tab w:val="left" w:pos="0" w:leader="none"/>
+        </w:tabs>
+        <w:suppressAutoHyphens w:val="true"/>
+        <w:bidi w:val="0"/>
+        <w:spacing w:lineRule="auto" w:line="360" w:before="86" w:after="283"/>
+        <w:ind w:hanging="0" w:start="0" w:end="0"/>
+        <w:jc w:val="both"/>
+        <w:rPr/>
+      </w:pPr>
+      <w:r>
+        <w:rPr>
+          <w:rStyle w:val="Strong"/>
+          <w:b w:val="false"/>
+          <w:bCs w:val="false"/>
+          <w:sz w:val="28"/>
+          <w:szCs w:val="28"/>
+        </w:rPr>
+        <w:t>Пропонуємо такі ідеї:</w:t>
+      </w:r>
+    </w:p>
+    <w:p>
+      <w:pPr>
+        <w:pStyle w:val="BodyText"/>
+        <w:widowControl/>
+        <w:numPr>
+          <w:ilvl w:val="0"/>
+          <w:numId w:val="15"/>
+        </w:numPr>
+        <w:tabs>
+          <w:tab w:val="clear" w:pos="567"/>
+          <w:tab w:val="left" w:pos="0" w:leader="none"/>
+        </w:tabs>
+        <w:suppressAutoHyphens w:val="true"/>
+        <w:bidi w:val="0"/>
+        <w:spacing w:lineRule="auto" w:line="360" w:before="86" w:after="283"/>
+        <w:jc w:val="both"/>
+        <w:rPr/>
+      </w:pPr>
+      <w:r>
+        <w:rPr>
+          <w:rStyle w:val="Strong"/>
+          <w:b w:val="false"/>
+          <w:bCs w:val="false"/>
+          <w:sz w:val="28"/>
+          <w:szCs w:val="28"/>
+        </w:rPr>
+        <w:t>Кнопка “Зберегти систему як образ” у головному інтерфейсі.</w:t>
+      </w:r>
+    </w:p>
+    <w:p>
+      <w:pPr>
+        <w:pStyle w:val="BodyText"/>
+        <w:numPr>
+          <w:ilvl w:val="0"/>
+          <w:numId w:val="15"/>
+        </w:numPr>
+        <w:tabs>
+          <w:tab w:val="clear" w:pos="567"/>
+          <w:tab w:val="left" w:pos="0" w:leader="none"/>
+        </w:tabs>
+        <w:suppressAutoHyphens w:val="true"/>
+        <w:spacing w:lineRule="auto" w:line="360" w:before="86" w:after="283"/>
+        <w:jc w:val="both"/>
+        <w:rPr>
+          <w:sz w:val="28"/>
+          <w:szCs w:val="28"/>
+        </w:rPr>
+      </w:pPr>
+      <w:r>
+        <w:rPr>
+          <w:sz w:val="28"/>
+          <w:szCs w:val="28"/>
+        </w:rPr>
+        <w:t>Список збережених знімків із можливістю попереднього перегляду та відновлення.</w:t>
+      </w:r>
+    </w:p>
+    <w:p>
+      <w:pPr>
+        <w:pStyle w:val="BodyText"/>
+        <w:numPr>
+          <w:ilvl w:val="0"/>
+          <w:numId w:val="15"/>
+        </w:numPr>
+        <w:tabs>
+          <w:tab w:val="clear" w:pos="567"/>
+          <w:tab w:val="left" w:pos="0" w:leader="none"/>
+        </w:tabs>
+        <w:suppressAutoHyphens w:val="true"/>
+        <w:spacing w:lineRule="auto" w:line="360" w:before="86" w:after="283"/>
+        <w:jc w:val="both"/>
+        <w:rPr>
+          <w:sz w:val="28"/>
+          <w:szCs w:val="28"/>
+        </w:rPr>
+      </w:pPr>
+      <w:r>
+        <w:rPr>
+          <w:sz w:val="28"/>
+          <w:szCs w:val="28"/>
+        </w:rPr>
+        <w:t>Таймер/розклад для автоматичного створення резервних копій.</w:t>
+      </w:r>
+    </w:p>
+    <w:p>
+      <w:pPr>
+        <w:pStyle w:val="BodyText"/>
+        <w:widowControl/>
+        <w:tabs>
+          <w:tab w:val="clear" w:pos="567"/>
+          <w:tab w:val="left" w:pos="0" w:leader="none"/>
+        </w:tabs>
+        <w:suppressAutoHyphens w:val="true"/>
+        <w:bidi w:val="0"/>
+        <w:spacing w:lineRule="auto" w:line="360" w:before="86" w:after="283"/>
+        <w:ind w:firstLine="809" w:start="0" w:end="0"/>
+        <w:jc w:val="both"/>
+        <w:rPr>
+          <w:sz w:val="28"/>
+          <w:szCs w:val="28"/>
+        </w:rPr>
+      </w:pPr>
+      <w:r>
+        <w:rPr>
+          <w:b/>
+          <w:bCs/>
+          <w:sz w:val="28"/>
+          <w:szCs w:val="28"/>
+        </w:rPr>
+        <w:t xml:space="preserve">Завдання 7. </w:t>
+      </w:r>
+      <w:r>
+        <w:rPr>
+          <w:b w:val="false"/>
+          <w:bCs w:val="false"/>
+          <w:sz w:val="28"/>
+          <w:szCs w:val="28"/>
+        </w:rPr>
+        <w:t>С</w:t>
+      </w:r>
+      <w:r>
+        <w:rPr>
+          <w:sz w:val="28"/>
+          <w:szCs w:val="28"/>
+        </w:rPr>
+        <w:t>формулювати не менше трьох HWM-питань.</w:t>
+      </w:r>
+    </w:p>
+    <w:p>
+      <w:pPr>
+        <w:pStyle w:val="BodyText"/>
+        <w:widowControl/>
+        <w:tabs>
+          <w:tab w:val="clear" w:pos="567"/>
+          <w:tab w:val="left" w:pos="0" w:leader="none"/>
+        </w:tabs>
+        <w:suppressAutoHyphens w:val="true"/>
+        <w:bidi w:val="0"/>
+        <w:spacing w:lineRule="auto" w:line="360" w:before="86" w:after="283"/>
+        <w:ind w:firstLine="809" w:start="0" w:end="0"/>
+        <w:jc w:val="both"/>
+        <w:rPr>
+          <w:sz w:val="28"/>
+          <w:szCs w:val="28"/>
+        </w:rPr>
+      </w:pPr>
+      <w:r>
+        <w:rPr>
+          <w:rStyle w:val="Strong"/>
+          <w:b w:val="false"/>
+          <w:bCs w:val="false"/>
+          <w:sz w:val="28"/>
+          <w:szCs w:val="28"/>
+        </w:rPr>
+        <w:t>Як ми можемо зробити створення власного дистрибутиву доступним навіть для користувачів без технічного досвіду?</w:t>
+      </w:r>
+    </w:p>
+    <w:p>
+      <w:pPr>
+        <w:pStyle w:val="BodyText"/>
+        <w:widowControl/>
+        <w:tabs>
+          <w:tab w:val="clear" w:pos="567"/>
+          <w:tab w:val="left" w:pos="0" w:leader="none"/>
+        </w:tabs>
+        <w:suppressAutoHyphens w:val="true"/>
+        <w:bidi w:val="0"/>
+        <w:spacing w:lineRule="auto" w:line="360" w:before="86" w:after="283"/>
+        <w:ind w:firstLine="809" w:start="0" w:end="0"/>
+        <w:jc w:val="both"/>
+        <w:rPr>
+          <w:sz w:val="28"/>
+          <w:szCs w:val="28"/>
+        </w:rPr>
+      </w:pPr>
+      <w:r>
+        <w:rPr>
+          <w:rStyle w:val="Strong"/>
+          <w:b w:val="false"/>
+          <w:bCs w:val="false"/>
+          <w:sz w:val="28"/>
+          <w:szCs w:val="28"/>
+        </w:rPr>
+        <w:t>Як ми можемо перетворити процес налаштування системи на інтерактивне навчання?</w:t>
+      </w:r>
+    </w:p>
+    <w:p>
+      <w:pPr>
+        <w:pStyle w:val="BodyText"/>
+        <w:widowControl/>
+        <w:tabs>
+          <w:tab w:val="clear" w:pos="567"/>
+          <w:tab w:val="left" w:pos="0" w:leader="none"/>
+        </w:tabs>
+        <w:suppressAutoHyphens w:val="true"/>
+        <w:bidi w:val="0"/>
+        <w:spacing w:lineRule="auto" w:line="360" w:before="86" w:after="283"/>
+        <w:ind w:firstLine="809" w:start="0" w:end="0"/>
+        <w:jc w:val="both"/>
+        <w:rPr>
+          <w:sz w:val="28"/>
+          <w:szCs w:val="28"/>
+        </w:rPr>
+      </w:pPr>
+      <w:r>
+        <w:rPr>
+          <w:rStyle w:val="Strong"/>
+          <w:b w:val="false"/>
+          <w:bCs w:val="false"/>
+          <w:sz w:val="28"/>
+          <w:szCs w:val="28"/>
+        </w:rPr>
+        <w:t>Як ми можемо інтегрувати резервне копіювання в процес створення або використання дистрибутиву так, щоб це не вимагало додаткових зусиль?</w:t>
+      </w:r>
+    </w:p>
+    <w:p>
+      <w:pPr>
+        <w:pStyle w:val="BodyText"/>
+        <w:widowControl/>
+        <w:tabs>
+          <w:tab w:val="clear" w:pos="567"/>
+          <w:tab w:val="left" w:pos="0" w:leader="none"/>
+        </w:tabs>
+        <w:suppressAutoHyphens w:val="true"/>
+        <w:bidi w:val="0"/>
+        <w:spacing w:lineRule="auto" w:line="360" w:before="86" w:after="0"/>
+        <w:ind w:firstLine="809" w:start="0" w:end="0"/>
+        <w:jc w:val="both"/>
+        <w:rPr>
+          <w:sz w:val="28"/>
+          <w:szCs w:val="28"/>
+        </w:rPr>
+      </w:pPr>
+      <w:r>
+        <w:rPr>
+          <w:b/>
+          <w:bCs/>
+          <w:sz w:val="28"/>
+          <w:szCs w:val="28"/>
+        </w:rPr>
+        <w:t>Завдання 8.</w:t>
+      </w:r>
+      <w:r>
+        <w:rPr>
+          <w:sz w:val="28"/>
+          <w:szCs w:val="28"/>
+        </w:rPr>
+        <w:t xml:space="preserve"> Провести швидкий скетчинг ідей реалізації рішень інтерфейсу, вирішення проблем (питання HWM будуть в нагоді аби сприяти більшій варіативності рішень).</w:t>
+      </w:r>
+    </w:p>
+    <w:p>
+      <w:pPr>
+        <w:pStyle w:val="BodyText"/>
+        <w:widowControl/>
+        <w:tabs>
+          <w:tab w:val="clear" w:pos="567"/>
+          <w:tab w:val="left" w:pos="0" w:leader="none"/>
+        </w:tabs>
+        <w:suppressAutoHyphens w:val="true"/>
+        <w:bidi w:val="0"/>
+        <w:spacing w:lineRule="auto" w:line="360" w:before="173" w:after="0"/>
+        <w:ind w:hanging="0" w:start="0" w:end="0"/>
+        <w:jc w:val="center"/>
+        <w:rPr>
+          <w:b w:val="false"/>
+          <w:bCs w:val="false"/>
+          <w:sz w:val="28"/>
+          <w:szCs w:val="28"/>
+        </w:rPr>
+      </w:pPr>
+      <w:r>
+        <w:drawing>
+          <wp:anchor behindDoc="0" distT="0" distB="0" distL="0" distR="0" simplePos="0" locked="0" layoutInCell="0" allowOverlap="1" relativeHeight="106">
+            <wp:simplePos x="0" y="0"/>
+            <wp:positionH relativeFrom="column">
+              <wp:align>center</wp:align>
+            </wp:positionH>
+            <wp:positionV relativeFrom="paragraph">
+              <wp:posOffset>635</wp:posOffset>
+            </wp:positionV>
+            <wp:extent cx="6299835" cy="3140075"/>
+            <wp:effectExtent l="0" t="0" r="0" b="0"/>
+            <wp:wrapSquare wrapText="largest"/>
+            <wp:docPr id="5" name="Image4"/>
+            <wp:cNvGraphicFramePr>
+              <a:graphicFrameLocks xmlns:a="http://schemas.openxmlformats.org/drawingml/2006/main" noChangeAspect="1"/>
+            </wp:cNvGraphicFramePr>
+            <a:graphic xmlns:a="http://schemas.openxmlformats.org/drawingml/2006/main">
+              <a:graphicData uri="http://schemas.openxmlformats.org/drawingml/2006/picture">
+                <pic:pic xmlns:pic="http://schemas.openxmlformats.org/drawingml/2006/picture">
+                  <pic:nvPicPr>
+                    <pic:cNvPr id="5" name="Image4"/>
+                    <pic:cNvPicPr>
+                      <a:picLocks noChangeAspect="1" noChangeArrowheads="1"/>
+                    </pic:cNvPicPr>
+                  </pic:nvPicPr>
+                  <pic:blipFill>
+                    <a:blip r:embed="rId6"/>
+                    <a:stretch>
+                      <a:fillRect/>
+                    </a:stretch>
+                  </pic:blipFill>
+                  <pic:spPr bwMode="auto">
+                    <a:xfrm>
+                      <a:off x="0" y="0"/>
+                      <a:ext cx="6299835" cy="3140075"/>
                     </a:xfrm>
                     <a:prstGeom prst="rect">
                       <a:avLst/>
@@ -3801,9 +2613,9 @@
       </w:r>
     </w:p>
     <w:sectPr>
-      <w:headerReference w:type="even" r:id="rId6"/>
-      <w:headerReference w:type="default" r:id="rId7"/>
-      <w:headerReference w:type="first" r:id="rId8"/>
+      <w:headerReference w:type="even" r:id="rId7"/>
+      <w:headerReference w:type="default" r:id="rId8"/>
+      <w:headerReference w:type="first" r:id="rId9"/>
       <w:type w:val="nextPage"/>
       <w:pgSz w:w="11906" w:h="16838"/>
       <w:pgMar w:left="1418" w:right="567" w:gutter="0" w:header="709" w:top="766" w:footer="0" w:bottom="1701"/>
@@ -3854,7 +2666,7 @@
               <wp:extent cx="6656705" cy="10290175"/>
               <wp:effectExtent l="13335" t="13335" r="9525" b="13335"/>
               <wp:wrapNone/>
-              <wp:docPr id="5" name="Группа 60"/>
+              <wp:docPr id="6" name="Группа 60"/>
               <a:graphic xmlns:a="http://schemas.openxmlformats.org/drawingml/2006/main">
                 <a:graphicData uri="http://schemas.microsoft.com/office/word/2010/wordprocessingGroup">
                   <wpg:wgp>
@@ -3868,12 +2680,12 @@
                       </a:xfrm>
                     </wpg:grpSpPr>
                     <wps:wsp>
-                      <wps:cNvPr id="6" name="Rectangle 2"/>
+                      <wps:cNvPr id="7" name="Rectangle 2"/>
                       <wps:cNvSpPr/>
                       <wps:spPr>
                         <a:xfrm>
                           <a:off x="748080" y="9753120"/>
-                          <a:ext cx="853920" cy="165600"/>
+                          <a:ext cx="853560" cy="165240"/>
                         </a:xfrm>
                         <a:prstGeom prst="rect">
                           <a:avLst/>
@@ -3962,12 +2774,12 @@
                           </a:xfrm>
                         </wpg:grpSpPr>
                         <wps:wsp>
-                          <wps:cNvPr id="7" name="Rectangle 5"/>
+                          <wps:cNvPr id="8" name="Rectangle 5"/>
                           <wps:cNvSpPr/>
                           <wps:spPr>
                             <a:xfrm>
                               <a:off x="0" y="0"/>
-                              <a:ext cx="6644520" cy="10280520"/>
+                              <a:ext cx="6644160" cy="10280160"/>
                             </a:xfrm>
                             <a:prstGeom prst="rect">
                               <a:avLst/>
@@ -4239,12 +3051,12 @@
                           <wps:bodyPr/>
                         </wps:wsp>
                         <wps:wsp>
-                          <wps:cNvPr id="8" name="Rectangle 16"/>
+                          <wps:cNvPr id="9" name="Rectangle 16"/>
                           <wps:cNvSpPr/>
                           <wps:spPr>
                             <a:xfrm>
                               <a:off x="17640" y="10120680"/>
-                              <a:ext cx="318240" cy="144000"/>
+                              <a:ext cx="317520" cy="143640"/>
                             </a:xfrm>
                             <a:prstGeom prst="rect">
                               <a:avLst/>
@@ -4286,12 +3098,12 @@
                           </wps:bodyPr>
                         </wps:wsp>
                         <wps:wsp>
-                          <wps:cNvPr id="9" name="Rectangle 17"/>
+                          <wps:cNvPr id="10" name="Rectangle 17"/>
                           <wps:cNvSpPr/>
                           <wps:spPr>
                             <a:xfrm>
                               <a:off x="379080" y="10120680"/>
-                              <a:ext cx="318240" cy="144000"/>
+                              <a:ext cx="317520" cy="143640"/>
                             </a:xfrm>
                             <a:prstGeom prst="rect">
                               <a:avLst/>
@@ -4333,12 +3145,12 @@
                           </wps:bodyPr>
                         </wps:wsp>
                         <wps:wsp>
-                          <wps:cNvPr id="10" name="Rectangle 18"/>
+                          <wps:cNvPr id="11" name="Rectangle 18"/>
                           <wps:cNvSpPr/>
                           <wps:spPr>
                             <a:xfrm>
                               <a:off x="754920" y="10120680"/>
-                              <a:ext cx="841320" cy="144000"/>
+                              <a:ext cx="840600" cy="143640"/>
                             </a:xfrm>
                             <a:prstGeom prst="rect">
                               <a:avLst/>
@@ -4467,12 +3279,12 @@
                           </wps:bodyPr>
                         </wps:wsp>
                         <wps:wsp>
-                          <wps:cNvPr id="11" name="Rectangle 19"/>
+                          <wps:cNvPr id="12" name="Rectangle 19"/>
                           <wps:cNvSpPr/>
                           <wps:spPr>
                             <a:xfrm>
                               <a:off x="1659240" y="10120680"/>
-                              <a:ext cx="496080" cy="144000"/>
+                              <a:ext cx="495360" cy="143640"/>
                             </a:xfrm>
                             <a:prstGeom prst="rect">
                               <a:avLst/>
@@ -4514,12 +3326,12 @@
                           </wps:bodyPr>
                         </wps:wsp>
                         <wps:wsp>
-                          <wps:cNvPr id="12" name="Rectangle 20"/>
+                          <wps:cNvPr id="13" name="Rectangle 20"/>
                           <wps:cNvSpPr/>
                           <wps:spPr>
                             <a:xfrm>
                               <a:off x="2198880" y="10120680"/>
-                              <a:ext cx="318240" cy="144000"/>
+                              <a:ext cx="317520" cy="143640"/>
                             </a:xfrm>
                             <a:prstGeom prst="rect">
                               <a:avLst/>
@@ -4561,12 +3373,12 @@
                           </wps:bodyPr>
                         </wps:wsp>
                         <wps:wsp>
-                          <wps:cNvPr id="13" name="Rectangle 21"/>
+                          <wps:cNvPr id="14" name="Rectangle 21"/>
                           <wps:cNvSpPr/>
                           <wps:spPr>
                             <a:xfrm>
                               <a:off x="6310080" y="9769320"/>
-                              <a:ext cx="318240" cy="143640"/>
+                              <a:ext cx="317520" cy="142920"/>
                             </a:xfrm>
                             <a:prstGeom prst="rect">
                               <a:avLst/>
@@ -4608,12 +3420,12 @@
                           </wps:bodyPr>
                         </wps:wsp>
                         <wps:wsp>
-                          <wps:cNvPr id="14" name="Rectangle 22"/>
+                          <wps:cNvPr id="15" name="Rectangle 22"/>
                           <wps:cNvSpPr/>
                           <wps:spPr>
                             <a:xfrm>
                               <a:off x="6310080" y="10005120"/>
-                              <a:ext cx="318240" cy="202680"/>
+                              <a:ext cx="317520" cy="201960"/>
                             </a:xfrm>
                             <a:prstGeom prst="rect">
                               <a:avLst/>
@@ -4696,12 +3508,12 @@
                           </wps:bodyPr>
                         </wps:wsp>
                         <wps:wsp>
-                          <wps:cNvPr id="15" name="Rectangle 23"/>
+                          <wps:cNvPr id="16" name="Rectangle 23"/>
                           <wps:cNvSpPr/>
                           <wps:spPr>
                             <a:xfrm>
                               <a:off x="2578680" y="9894600"/>
-                              <a:ext cx="3672720" cy="230400"/>
+                              <a:ext cx="3672360" cy="230040"/>
                             </a:xfrm>
                             <a:prstGeom prst="rect">
                               <a:avLst/>
@@ -4848,12 +3660,12 @@
                         </wps:wsp>
                       </wpg:grpSp>
                       <wps:wsp>
-                        <wps:cNvPr id="16" name="Rectangle 24"/>
+                        <wps:cNvPr id="17" name="Rectangle 24"/>
                         <wps:cNvSpPr/>
                         <wps:spPr>
                           <a:xfrm>
                             <a:off x="748080" y="9928080"/>
-                            <a:ext cx="868680" cy="162000"/>
+                            <a:ext cx="867960" cy="161280"/>
                           </a:xfrm>
                           <a:prstGeom prst="rect">
                             <a:avLst/>
@@ -4903,7 +3715,7 @@
         <mc:Fallback>
           <w:pict>
             <v:group id="shape_0" alt="Группа 60" style="position:absolute;margin-left:-18.05pt;margin-top:-20.95pt;width:524.1pt;height:810.2pt" coordorigin="-361,-419" coordsize="10482,16204">
-              <v:rect id="shape_0" ID="Rectangle 2" path="m0,0l-2147483645,0l-2147483645,-2147483646l0,-2147483646xe" stroked="f" o:allowincell="f" style="position:absolute;left:817;top:14940;width:1344;height:260;mso-wrap-style:square;v-text-anchor:top">
+              <v:rect id="shape_0" ID="Rectangle 2" path="m0,0l-2147483645,0l-2147483645,-2147483646l0,-2147483646xe" stroked="f" o:allowincell="f" style="position:absolute;left:817;top:14940;width:1343;height:259;mso-wrap-style:square;v-text-anchor:top">
                 <v:fill o:detectmouseclick="t" on="false"/>
                 <v:stroke color="#3465a4" joinstyle="round" endcap="flat"/>
                 <v:textbox>
@@ -4962,7 +3774,7 @@
               </v:rect>
               <v:group id="shape_0" style="position:absolute;left:-361;top:-419;width:10482;height:16204">
                 <v:group id="shape_0" style="position:absolute;left:-361;top:-419;width:10482;height:16204">
-                  <v:rect id="shape_0" ID="Rectangle 5" path="m0,0l-2147483645,0l-2147483645,-2147483646l0,-2147483646xe" stroked="t" o:allowincell="f" style="position:absolute;left:-361;top:-419;width:10463;height:16189;mso-wrap-style:none;v-text-anchor:middle">
+                  <v:rect id="shape_0" ID="Rectangle 5" path="m0,0l-2147483645,0l-2147483645,-2147483646l0,-2147483646xe" stroked="t" o:allowincell="f" style="position:absolute;left:-361;top:-419;width:10462;height:16188;mso-wrap-style:none;v-text-anchor:middle">
                     <v:fill o:detectmouseclick="t" on="false"/>
                     <v:stroke color="black" weight="25560" joinstyle="miter" endcap="flat"/>
                     <w10:wrap type="none"/>
@@ -5017,7 +3829,7 @@
                     <v:fill o:detectmouseclick="t" on="false"/>
                     <w10:wrap type="none"/>
                   </v:line>
-                  <v:rect id="shape_0" ID="Rectangle 16" path="m0,0l-2147483645,0l-2147483645,-2147483646l0,-2147483646xe" stroked="f" o:allowincell="f" style="position:absolute;left:-333;top:15519;width:500;height:226;mso-wrap-style:square;v-text-anchor:top">
+                  <v:rect id="shape_0" ID="Rectangle 16" path="m0,0l-2147483645,0l-2147483645,-2147483646l0,-2147483646xe" stroked="f" o:allowincell="f" style="position:absolute;left:-333;top:15519;width:499;height:225;mso-wrap-style:square;v-text-anchor:top">
                     <v:fill o:detectmouseclick="t" on="false"/>
                     <v:stroke color="#3465a4" joinstyle="round" endcap="flat"/>
                     <v:textbox>
@@ -5043,7 +3855,7 @@
                     </v:textbox>
                     <w10:wrap type="none"/>
                   </v:rect>
-                  <v:rect id="shape_0" ID="Rectangle 17" path="m0,0l-2147483645,0l-2147483645,-2147483646l0,-2147483646xe" stroked="f" o:allowincell="f" style="position:absolute;left:236;top:15519;width:500;height:226;mso-wrap-style:square;v-text-anchor:top">
+                  <v:rect id="shape_0" ID="Rectangle 17" path="m0,0l-2147483645,0l-2147483645,-2147483646l0,-2147483646xe" stroked="f" o:allowincell="f" style="position:absolute;left:236;top:15519;width:499;height:225;mso-wrap-style:square;v-text-anchor:top">
                     <v:fill o:detectmouseclick="t" on="false"/>
                     <v:stroke color="#3465a4" joinstyle="round" endcap="flat"/>
                     <v:textbox>
@@ -5069,7 +3881,7 @@
                     </v:textbox>
                     <w10:wrap type="none"/>
                   </v:rect>
-                  <v:rect id="shape_0" ID="Rectangle 18" path="m0,0l-2147483645,0l-2147483645,-2147483646l0,-2147483646xe" stroked="f" o:allowincell="f" style="position:absolute;left:828;top:15519;width:1324;height:226;mso-wrap-style:square;v-text-anchor:top">
+                  <v:rect id="shape_0" ID="Rectangle 18" path="m0,0l-2147483645,0l-2147483645,-2147483646l0,-2147483646xe" stroked="f" o:allowincell="f" style="position:absolute;left:828;top:15519;width:1323;height:225;mso-wrap-style:square;v-text-anchor:top">
                     <v:fill o:detectmouseclick="t" on="false"/>
                     <v:stroke color="#3465a4" joinstyle="round" endcap="flat"/>
                     <v:textbox>
@@ -5182,7 +3994,7 @@
                     </v:textbox>
                     <w10:wrap type="none"/>
                   </v:rect>
-                  <v:rect id="shape_0" ID="Rectangle 19" path="m0,0l-2147483645,0l-2147483645,-2147483646l0,-2147483646xe" stroked="f" o:allowincell="f" style="position:absolute;left:2252;top:15519;width:780;height:226;mso-wrap-style:square;v-text-anchor:top">
+                  <v:rect id="shape_0" ID="Rectangle 19" path="m0,0l-2147483645,0l-2147483645,-2147483646l0,-2147483646xe" stroked="f" o:allowincell="f" style="position:absolute;left:2252;top:15519;width:779;height:225;mso-wrap-style:square;v-text-anchor:top">
                     <v:fill o:detectmouseclick="t" on="false"/>
                     <v:stroke color="#3465a4" joinstyle="round" endcap="flat"/>
                     <v:textbox>
@@ -5208,7 +4020,7 @@
                     </v:textbox>
                     <w10:wrap type="none"/>
                   </v:rect>
-                  <v:rect id="shape_0" ID="Rectangle 20" path="m0,0l-2147483645,0l-2147483645,-2147483646l0,-2147483646xe" stroked="f" o:allowincell="f" style="position:absolute;left:3102;top:15519;width:500;height:226;mso-wrap-style:square;v-text-anchor:top">
+                  <v:rect id="shape_0" ID="Rectangle 20" path="m0,0l-2147483645,0l-2147483645,-2147483646l0,-2147483646xe" stroked="f" o:allowincell="f" style="position:absolute;left:3102;top:15519;width:499;height:225;mso-wrap-style:square;v-text-anchor:top">
                     <v:fill o:detectmouseclick="t" on="false"/>
                     <v:stroke color="#3465a4" joinstyle="round" endcap="flat"/>
                     <v:textbox>
@@ -5234,7 +4046,7 @@
                     </v:textbox>
                     <w10:wrap type="none"/>
                   </v:rect>
-                  <v:rect id="shape_0" ID="Rectangle 21" path="m0,0l-2147483645,0l-2147483645,-2147483646l0,-2147483646xe" stroked="f" o:allowincell="f" style="position:absolute;left:9576;top:14966;width:500;height:225;mso-wrap-style:square;v-text-anchor:top">
+                  <v:rect id="shape_0" ID="Rectangle 21" path="m0,0l-2147483645,0l-2147483645,-2147483646l0,-2147483646xe" stroked="f" o:allowincell="f" style="position:absolute;left:9576;top:14966;width:499;height:224;mso-wrap-style:square;v-text-anchor:top">
                     <v:fill o:detectmouseclick="t" on="false"/>
                     <v:stroke color="#3465a4" joinstyle="round" endcap="flat"/>
                     <v:textbox>
@@ -5260,7 +4072,7 @@
                     </v:textbox>
                     <w10:wrap type="none"/>
                   </v:rect>
-                  <v:rect id="shape_0" ID="Rectangle 22" path="m0,0l-2147483645,0l-2147483645,-2147483646l0,-2147483646xe" stroked="f" o:allowincell="f" style="position:absolute;left:9576;top:15337;width:500;height:318;mso-wrap-style:square;v-text-anchor:top">
+                  <v:rect id="shape_0" ID="Rectangle 22" path="m0,0l-2147483645,0l-2147483645,-2147483646l0,-2147483646xe" stroked="f" o:allowincell="f" style="position:absolute;left:9576;top:15337;width:499;height:317;mso-wrap-style:square;v-text-anchor:top">
                     <v:fill o:detectmouseclick="t" on="false"/>
                     <v:stroke color="#3465a4" joinstyle="round" endcap="flat"/>
                     <v:textbox>
@@ -5327,7 +4139,7 @@
                     </v:textbox>
                     <w10:wrap type="none"/>
                   </v:rect>
-                  <v:rect id="shape_0" ID="Rectangle 23" path="m0,0l-2147483645,0l-2147483645,-2147483646l0,-2147483646xe" stroked="f" o:allowincell="f" style="position:absolute;left:3700;top:15163;width:5783;height:362;mso-wrap-style:square;v-text-anchor:top">
+                  <v:rect id="shape_0" ID="Rectangle 23" path="m0,0l-2147483645,0l-2147483645,-2147483646l0,-2147483646xe" stroked="f" o:allowincell="f" style="position:absolute;left:3700;top:15163;width:5782;height:361;mso-wrap-style:square;v-text-anchor:top">
                     <v:fill o:detectmouseclick="t" on="false"/>
                     <v:stroke color="#3465a4" joinstyle="round" endcap="flat"/>
                     <v:textbox>
@@ -5458,7 +4270,7 @@
                     <w10:wrap type="none"/>
                   </v:rect>
                 </v:group>
-                <v:rect id="shape_0" ID="Rectangle 24" path="m0,0l-2147483645,0l-2147483645,-2147483646l0,-2147483646xe" stroked="f" o:allowincell="f" style="position:absolute;left:817;top:15216;width:1367;height:254;mso-wrap-style:none;v-text-anchor:middle">
+                <v:rect id="shape_0" ID="Rectangle 24" path="m0,0l-2147483645,0l-2147483645,-2147483646l0,-2147483646xe" stroked="f" o:allowincell="f" style="position:absolute;left:817;top:15216;width:1366;height:253;mso-wrap-style:none;v-text-anchor:middle">
                   <v:fill o:detectmouseclick="t" on="false"/>
                   <v:stroke color="#3465a4" joinstyle="round" endcap="flat"/>
                   <v:textbox>
@@ -5516,7 +4328,7 @@
               <wp:extent cx="6656070" cy="10290175"/>
               <wp:effectExtent l="13335" t="13335" r="12065" b="12065"/>
               <wp:wrapNone/>
-              <wp:docPr id="17" name="Группа 10"/>
+              <wp:docPr id="18" name="Группа 10"/>
               <a:graphic xmlns:a="http://schemas.openxmlformats.org/drawingml/2006/main">
                 <a:graphicData uri="http://schemas.microsoft.com/office/word/2010/wordprocessingGroup">
                   <wpg:wgp>
@@ -5530,12 +4342,12 @@
                       </a:xfrm>
                     </wpg:grpSpPr>
                     <wps:wsp>
-                      <wps:cNvPr id="18" name="Rectangle 26"/>
+                      <wps:cNvPr id="19" name="Rectangle 26"/>
                       <wps:cNvSpPr/>
                       <wps:spPr>
                         <a:xfrm>
                           <a:off x="0" y="0"/>
-                          <a:ext cx="6644520" cy="10280520"/>
+                          <a:ext cx="6644160" cy="10280160"/>
                         </a:xfrm>
                         <a:prstGeom prst="rect">
                           <a:avLst/>
@@ -5782,12 +4594,12 @@
                       <wps:bodyPr/>
                     </wps:wsp>
                     <wps:wsp>
-                      <wps:cNvPr id="19" name="Rectangle 36"/>
+                      <wps:cNvPr id="20" name="Rectangle 36"/>
                       <wps:cNvSpPr/>
                       <wps:spPr>
                         <a:xfrm>
                           <a:off x="17640" y="9220680"/>
-                          <a:ext cx="278640" cy="144000"/>
+                          <a:ext cx="278280" cy="143640"/>
                         </a:xfrm>
                         <a:prstGeom prst="rect">
                           <a:avLst/>
@@ -5837,12 +4649,12 @@
                       </wps:bodyPr>
                     </wps:wsp>
                     <wps:wsp>
-                      <wps:cNvPr id="20" name="Rectangle 37"/>
+                      <wps:cNvPr id="21" name="Rectangle 37"/>
                       <wps:cNvSpPr/>
                       <wps:spPr>
                         <a:xfrm>
                           <a:off x="349920" y="9220680"/>
-                          <a:ext cx="351000" cy="144000"/>
+                          <a:ext cx="350640" cy="143640"/>
                         </a:xfrm>
                         <a:prstGeom prst="rect">
                           <a:avLst/>
@@ -5886,12 +4698,12 @@
                       </wps:bodyPr>
                     </wps:wsp>
                     <wps:wsp>
-                      <wps:cNvPr id="21" name="Rectangle 38"/>
+                      <wps:cNvPr id="22" name="Rectangle 38"/>
                       <wps:cNvSpPr/>
                       <wps:spPr>
                         <a:xfrm>
                           <a:off x="754920" y="9220680"/>
-                          <a:ext cx="841320" cy="144000"/>
+                          <a:ext cx="840600" cy="143640"/>
                         </a:xfrm>
                         <a:prstGeom prst="rect">
                           <a:avLst/>
@@ -5943,12 +4755,12 @@
                       </wps:bodyPr>
                     </wps:wsp>
                     <wps:wsp>
-                      <wps:cNvPr id="22" name="Rectangle 39"/>
+                      <wps:cNvPr id="23" name="Rectangle 39"/>
                       <wps:cNvSpPr/>
                       <wps:spPr>
                         <a:xfrm>
                           <a:off x="1659240" y="9220680"/>
-                          <a:ext cx="496080" cy="144000"/>
+                          <a:ext cx="495360" cy="143640"/>
                         </a:xfrm>
                         <a:prstGeom prst="rect">
                           <a:avLst/>
@@ -5992,12 +4804,12 @@
                       </wps:bodyPr>
                     </wps:wsp>
                     <wps:wsp>
-                      <wps:cNvPr id="23" name="Rectangle 40"/>
+                      <wps:cNvPr id="24" name="Rectangle 40"/>
                       <wps:cNvSpPr/>
                       <wps:spPr>
                         <a:xfrm>
                           <a:off x="2198880" y="9220680"/>
-                          <a:ext cx="318240" cy="144000"/>
+                          <a:ext cx="317520" cy="143640"/>
                         </a:xfrm>
                         <a:prstGeom prst="rect">
                           <a:avLst/>
@@ -6041,12 +4853,12 @@
                       </wps:bodyPr>
                     </wps:wsp>
                     <wps:wsp>
-                      <wps:cNvPr id="24" name="Rectangle 41"/>
+                      <wps:cNvPr id="25" name="Rectangle 41"/>
                       <wps:cNvSpPr/>
                       <wps:spPr>
                         <a:xfrm>
                           <a:off x="5304240" y="9399240"/>
-                          <a:ext cx="476280" cy="143640"/>
+                          <a:ext cx="475560" cy="142920"/>
                         </a:xfrm>
                         <a:prstGeom prst="rect">
                           <a:avLst/>
@@ -6087,12 +4899,12 @@
                       </wps:bodyPr>
                     </wps:wsp>
                     <wps:wsp>
-                      <wps:cNvPr id="25" name="Rectangle 42"/>
+                      <wps:cNvPr id="26" name="Rectangle 42"/>
                       <wps:cNvSpPr/>
                       <wps:spPr>
                         <a:xfrm>
                           <a:off x="5304240" y="9587160"/>
-                          <a:ext cx="476280" cy="144000"/>
+                          <a:ext cx="475560" cy="143640"/>
                         </a:xfrm>
                         <a:prstGeom prst="rect">
                           <a:avLst/>
@@ -6134,12 +4946,12 @@
                       </wps:bodyPr>
                     </wps:wsp>
                     <wps:wsp>
-                      <wps:cNvPr id="26" name="Rectangle 43"/>
+                      <wps:cNvPr id="27" name="Rectangle 43"/>
                       <wps:cNvSpPr/>
                       <wps:spPr>
                         <a:xfrm>
                           <a:off x="2585880" y="8977680"/>
-                          <a:ext cx="3977640" cy="227880"/>
+                          <a:ext cx="3976920" cy="227160"/>
                         </a:xfrm>
                         <a:prstGeom prst="rect">
                           <a:avLst/>
@@ -6392,16 +5204,16 @@
                       <wpg:grpSpPr>
                         <a:xfrm>
                           <a:off x="12600" y="9387720"/>
-                          <a:ext cx="1602720" cy="168840"/>
+                          <a:ext cx="1602000" cy="168120"/>
                         </a:xfrm>
                       </wpg:grpSpPr>
                       <wps:wsp>
-                        <wps:cNvPr id="27" name="Rectangle 50"/>
+                        <wps:cNvPr id="28" name="Rectangle 50"/>
                         <wps:cNvSpPr/>
                         <wps:spPr>
                           <a:xfrm>
                             <a:off x="0" y="15840"/>
-                            <a:ext cx="692640" cy="144000"/>
+                            <a:ext cx="692280" cy="143640"/>
                           </a:xfrm>
                           <a:prstGeom prst="rect">
                             <a:avLst/>
@@ -6454,12 +5266,12 @@
                         </wps:bodyPr>
                       </wps:wsp>
                       <wps:wsp>
-                        <wps:cNvPr id="28" name="Rectangle 51"/>
+                        <wps:cNvPr id="29" name="Rectangle 51"/>
                         <wps:cNvSpPr/>
                         <wps:spPr>
                           <a:xfrm>
                             <a:off x="734040" y="0"/>
-                            <a:ext cx="868680" cy="168840"/>
+                            <a:ext cx="867960" cy="168120"/>
                           </a:xfrm>
                           <a:prstGeom prst="rect">
                             <a:avLst/>
@@ -6526,16 +5338,16 @@
                       <wpg:grpSpPr>
                         <a:xfrm>
                           <a:off x="12600" y="9582120"/>
-                          <a:ext cx="1582920" cy="144000"/>
+                          <a:ext cx="1582560" cy="143640"/>
                         </a:xfrm>
                       </wpg:grpSpPr>
                       <wps:wsp>
-                        <wps:cNvPr id="29" name="Rectangle 53"/>
+                        <wps:cNvPr id="30" name="Rectangle 53"/>
                         <wps:cNvSpPr/>
                         <wps:spPr>
                           <a:xfrm>
                             <a:off x="0" y="0"/>
-                            <a:ext cx="692640" cy="144000"/>
+                            <a:ext cx="692280" cy="143640"/>
                           </a:xfrm>
                           <a:prstGeom prst="rect">
                             <a:avLst/>
@@ -6583,12 +5395,12 @@
                         </wps:bodyPr>
                       </wps:wsp>
                       <wps:wsp>
-                        <wps:cNvPr id="30" name="Rectangle 54"/>
+                        <wps:cNvPr id="31" name="Rectangle 54"/>
                         <wps:cNvSpPr/>
                         <wps:spPr>
                           <a:xfrm>
                             <a:off x="741960" y="0"/>
-                            <a:ext cx="841320" cy="144000"/>
+                            <a:ext cx="840600" cy="143640"/>
                           </a:xfrm>
                           <a:prstGeom prst="rect">
                             <a:avLst/>
@@ -6640,16 +5452,16 @@
                       <wpg:grpSpPr>
                         <a:xfrm>
                           <a:off x="12600" y="9765000"/>
-                          <a:ext cx="1582920" cy="144000"/>
+                          <a:ext cx="1582560" cy="143640"/>
                         </a:xfrm>
                       </wpg:grpSpPr>
                       <wps:wsp>
-                        <wps:cNvPr id="31" name="Rectangle 56"/>
+                        <wps:cNvPr id="32" name="Rectangle 56"/>
                         <wps:cNvSpPr/>
                         <wps:spPr>
                           <a:xfrm>
                             <a:off x="0" y="0"/>
-                            <a:ext cx="692640" cy="144000"/>
+                            <a:ext cx="692280" cy="143640"/>
                           </a:xfrm>
                           <a:prstGeom prst="rect">
                             <a:avLst/>
@@ -6694,12 +5506,12 @@
                         </wps:bodyPr>
                       </wps:wsp>
                       <wps:wsp>
-                        <wps:cNvPr id="32" name="Rectangle 57"/>
+                        <wps:cNvPr id="33" name="Rectangle 57"/>
                         <wps:cNvSpPr/>
                         <wps:spPr>
                           <a:xfrm>
                             <a:off x="741960" y="0"/>
-                            <a:ext cx="841320" cy="144000"/>
+                            <a:ext cx="840600" cy="143640"/>
                           </a:xfrm>
                           <a:prstGeom prst="rect">
                             <a:avLst/>
@@ -6738,16 +5550,16 @@
                       <wpg:grpSpPr>
                         <a:xfrm>
                           <a:off x="12600" y="9942840"/>
-                          <a:ext cx="1582920" cy="144000"/>
+                          <a:ext cx="1582560" cy="143640"/>
                         </a:xfrm>
                       </wpg:grpSpPr>
                       <wps:wsp>
-                        <wps:cNvPr id="33" name="Rectangle 59"/>
+                        <wps:cNvPr id="34" name="Rectangle 59"/>
                         <wps:cNvSpPr/>
                         <wps:spPr>
                           <a:xfrm>
                             <a:off x="0" y="0"/>
-                            <a:ext cx="692640" cy="144000"/>
+                            <a:ext cx="692280" cy="143640"/>
                           </a:xfrm>
                           <a:prstGeom prst="rect">
                             <a:avLst/>
@@ -6792,12 +5604,12 @@
                         </wps:bodyPr>
                       </wps:wsp>
                       <wps:wsp>
-                        <wps:cNvPr id="34" name="Rectangle 60"/>
+                        <wps:cNvPr id="35" name="Rectangle 60"/>
                         <wps:cNvSpPr/>
                         <wps:spPr>
                           <a:xfrm>
                             <a:off x="741960" y="0"/>
-                            <a:ext cx="841320" cy="144000"/>
+                            <a:ext cx="840600" cy="143640"/>
                           </a:xfrm>
                           <a:prstGeom prst="rect">
                             <a:avLst/>
@@ -6836,16 +5648,16 @@
                       <wpg:grpSpPr>
                         <a:xfrm>
                           <a:off x="12600" y="10120680"/>
-                          <a:ext cx="1582920" cy="144000"/>
+                          <a:ext cx="1582560" cy="143640"/>
                         </a:xfrm>
                       </wpg:grpSpPr>
                       <wps:wsp>
-                        <wps:cNvPr id="35" name="Rectangle 62"/>
+                        <wps:cNvPr id="36" name="Rectangle 62"/>
                         <wps:cNvSpPr/>
                         <wps:spPr>
                           <a:xfrm>
                             <a:off x="0" y="0"/>
-                            <a:ext cx="692640" cy="144000"/>
+                            <a:ext cx="692280" cy="143640"/>
                           </a:xfrm>
                           <a:prstGeom prst="rect">
                             <a:avLst/>
@@ -6890,12 +5702,12 @@
                         </wps:bodyPr>
                       </wps:wsp>
                       <wps:wsp>
-                        <wps:cNvPr id="36" name="Rectangle 63"/>
+                        <wps:cNvPr id="37" name="Rectangle 63"/>
                         <wps:cNvSpPr/>
                         <wps:spPr>
                           <a:xfrm>
                             <a:off x="741960" y="0"/>
-                            <a:ext cx="841320" cy="144000"/>
+                            <a:ext cx="840600" cy="143640"/>
                           </a:xfrm>
                           <a:prstGeom prst="rect">
                             <a:avLst/>
@@ -6964,12 +5776,12 @@
                       <wps:bodyPr/>
                     </wps:wsp>
                     <wps:wsp>
-                      <wps:cNvPr id="37" name="Rectangle 65"/>
+                      <wps:cNvPr id="38" name="Rectangle 65"/>
                       <wps:cNvSpPr/>
                       <wps:spPr>
                         <a:xfrm>
                           <a:off x="2593440" y="9523800"/>
-                          <a:ext cx="2088000" cy="717480"/>
+                          <a:ext cx="2087280" cy="716760"/>
                         </a:xfrm>
                         <a:prstGeom prst="rect">
                           <a:avLst/>
@@ -7112,12 +5924,12 @@
                       <wps:bodyPr/>
                     </wps:wsp>
                     <wps:wsp>
-                      <wps:cNvPr id="38" name="Rectangle 69"/>
+                      <wps:cNvPr id="39" name="Rectangle 69"/>
                       <wps:cNvSpPr/>
                       <wps:spPr>
                         <a:xfrm>
                           <a:off x="4759920" y="9399240"/>
-                          <a:ext cx="475560" cy="143640"/>
+                          <a:ext cx="474840" cy="142920"/>
                         </a:xfrm>
                         <a:prstGeom prst="rect">
                           <a:avLst/>
@@ -7157,12 +5969,12 @@
                       </wps:bodyPr>
                     </wps:wsp>
                     <wps:wsp>
-                      <wps:cNvPr id="39" name="Rectangle 70"/>
+                      <wps:cNvPr id="40" name="Rectangle 70"/>
                       <wps:cNvSpPr/>
                       <wps:spPr>
                         <a:xfrm>
                           <a:off x="5852880" y="9399240"/>
-                          <a:ext cx="759960" cy="143640"/>
+                          <a:ext cx="759600" cy="142920"/>
                         </a:xfrm>
                         <a:prstGeom prst="rect">
                           <a:avLst/>
@@ -7203,12 +6015,12 @@
                       </wps:bodyPr>
                     </wps:wsp>
                     <wps:wsp>
-                      <wps:cNvPr id="40" name="Rectangle 71"/>
+                      <wps:cNvPr id="41" name="Rectangle 71"/>
                       <wps:cNvSpPr/>
                       <wps:spPr>
                         <a:xfrm>
                           <a:off x="5857920" y="9582120"/>
-                          <a:ext cx="758880" cy="143640"/>
+                          <a:ext cx="758160" cy="142920"/>
                         </a:xfrm>
                         <a:prstGeom prst="rect">
                           <a:avLst/>
@@ -7300,12 +6112,12 @@
                       <wps:bodyPr/>
                     </wps:wsp>
                     <wps:wsp>
-                      <wps:cNvPr id="41" name="Rectangle 74"/>
+                      <wps:cNvPr id="42" name="Rectangle 74"/>
                       <wps:cNvSpPr/>
                       <wps:spPr>
                         <a:xfrm>
                           <a:off x="4759920" y="9864720"/>
-                          <a:ext cx="1852920" cy="327600"/>
+                          <a:ext cx="1852200" cy="326880"/>
                         </a:xfrm>
                         <a:prstGeom prst="rect">
                           <a:avLst/>
@@ -7365,7 +6177,7 @@
         <mc:Fallback>
           <w:pict>
             <v:group id="shape_0" alt="Группа 10" style="position:absolute;margin-left:-18.1pt;margin-top:-19.25pt;width:524.05pt;height:810.2pt" coordorigin="-362,-385" coordsize="10481,16204">
-              <v:rect id="shape_0" ID="Rectangle 26" path="m0,0l-2147483645,0l-2147483645,-2147483646l0,-2147483646xe" stroked="t" o:allowincell="f" style="position:absolute;left:-362;top:-385;width:10463;height:16189;mso-wrap-style:none;v-text-anchor:middle">
+              <v:rect id="shape_0" ID="Rectangle 26" path="m0,0l-2147483645,0l-2147483645,-2147483646l0,-2147483646xe" stroked="t" o:allowincell="f" style="position:absolute;left:-362;top:-385;width:10462;height:16188;mso-wrap-style:none;v-text-anchor:middle">
                 <v:fill o:detectmouseclick="t" on="false"/>
                 <v:stroke color="black" weight="25560" joinstyle="miter" endcap="flat"/>
                 <w10:wrap type="none"/>
@@ -7415,7 +6227,7 @@
                 <v:fill o:detectmouseclick="t" on="false"/>
                 <w10:wrap type="none"/>
               </v:line>
-              <v:rect id="shape_0" ID="Rectangle 36" path="m0,0l-2147483645,0l-2147483645,-2147483646l0,-2147483646xe" stroked="f" o:allowincell="f" style="position:absolute;left:-334;top:14136;width:438;height:226;mso-wrap-style:square;v-text-anchor:top">
+              <v:rect id="shape_0" ID="Rectangle 36" path="m0,0l-2147483645,0l-2147483645,-2147483646l0,-2147483646xe" stroked="f" o:allowincell="f" style="position:absolute;left:-334;top:14136;width:437;height:225;mso-wrap-style:square;v-text-anchor:top">
                 <v:fill o:detectmouseclick="t" on="false"/>
                 <v:stroke color="#3465a4" joinstyle="round" endcap="flat"/>
                 <v:textbox>
@@ -7449,7 +6261,7 @@
                 </v:textbox>
                 <w10:wrap type="none"/>
               </v:rect>
-              <v:rect id="shape_0" ID="Rectangle 37" path="m0,0l-2147483645,0l-2147483645,-2147483646l0,-2147483646xe" stroked="f" o:allowincell="f" style="position:absolute;left:189;top:14136;width:552;height:226;mso-wrap-style:square;v-text-anchor:top">
+              <v:rect id="shape_0" ID="Rectangle 37" path="m0,0l-2147483645,0l-2147483645,-2147483646l0,-2147483646xe" stroked="f" o:allowincell="f" style="position:absolute;left:189;top:14136;width:551;height:225;mso-wrap-style:square;v-text-anchor:top">
                 <v:fill o:detectmouseclick="t" on="false"/>
                 <v:stroke color="#3465a4" joinstyle="round" endcap="flat"/>
                 <v:textbox>
@@ -7477,7 +6289,7 @@
                 </v:textbox>
                 <w10:wrap type="none"/>
               </v:rect>
-              <v:rect id="shape_0" ID="Rectangle 38" path="m0,0l-2147483645,0l-2147483645,-2147483646l0,-2147483646xe" stroked="f" o:allowincell="f" style="position:absolute;left:827;top:14136;width:1324;height:226;mso-wrap-style:square;v-text-anchor:top">
+              <v:rect id="shape_0" ID="Rectangle 38" path="m0,0l-2147483645,0l-2147483645,-2147483646l0,-2147483646xe" stroked="f" o:allowincell="f" style="position:absolute;left:827;top:14136;width:1323;height:225;mso-wrap-style:square;v-text-anchor:top">
                 <v:fill o:detectmouseclick="t" on="false"/>
                 <v:stroke color="#3465a4" joinstyle="round" endcap="flat"/>
                 <v:textbox>
@@ -7513,7 +6325,7 @@
                 </v:textbox>
                 <w10:wrap type="none"/>
               </v:rect>
-              <v:rect id="shape_0" ID="Rectangle 39" path="m0,0l-2147483645,0l-2147483645,-2147483646l0,-2147483646xe" stroked="f" o:allowincell="f" style="position:absolute;left:2251;top:14136;width:780;height:226;mso-wrap-style:square;v-text-anchor:top">
+              <v:rect id="shape_0" ID="Rectangle 39" path="m0,0l-2147483645,0l-2147483645,-2147483646l0,-2147483646xe" stroked="f" o:allowincell="f" style="position:absolute;left:2251;top:14136;width:779;height:225;mso-wrap-style:square;v-text-anchor:top">
                 <v:fill o:detectmouseclick="t" on="false"/>
                 <v:stroke color="#3465a4" joinstyle="round" endcap="flat"/>
                 <v:textbox>
@@ -7541,7 +6353,7 @@
                 </v:textbox>
                 <w10:wrap type="none"/>
               </v:rect>
-              <v:rect id="shape_0" ID="Rectangle 40" path="m0,0l-2147483645,0l-2147483645,-2147483646l0,-2147483646xe" stroked="f" o:allowincell="f" style="position:absolute;left:3101;top:14136;width:500;height:226;mso-wrap-style:square;v-text-anchor:top">
+              <v:rect id="shape_0" ID="Rectangle 40" path="m0,0l-2147483645,0l-2147483645,-2147483646l0,-2147483646xe" stroked="f" o:allowincell="f" style="position:absolute;left:3101;top:14136;width:499;height:225;mso-wrap-style:square;v-text-anchor:top">
                 <v:fill o:detectmouseclick="t" on="false"/>
                 <v:stroke color="#3465a4" joinstyle="round" endcap="flat"/>
                 <v:textbox>
@@ -7569,7 +6381,7 @@
                 </v:textbox>
                 <w10:wrap type="none"/>
               </v:rect>
-              <v:rect id="shape_0" ID="Rectangle 41" path="m0,0l-2147483645,0l-2147483645,-2147483646l0,-2147483646xe" stroked="f" o:allowincell="f" style="position:absolute;left:7991;top:14417;width:749;height:225;mso-wrap-style:square;v-text-anchor:top">
+              <v:rect id="shape_0" ID="Rectangle 41" path="m0,0l-2147483645,0l-2147483645,-2147483646l0,-2147483646xe" stroked="f" o:allowincell="f" style="position:absolute;left:7991;top:14417;width:748;height:224;mso-wrap-style:square;v-text-anchor:top">
                 <v:fill o:detectmouseclick="t" on="false"/>
                 <v:stroke color="#3465a4" joinstyle="round" endcap="flat"/>
                 <v:textbox>
@@ -7594,7 +6406,7 @@
                 </v:textbox>
                 <w10:wrap type="none"/>
               </v:rect>
-              <v:rect id="shape_0" ID="Rectangle 42" path="m0,0l-2147483645,0l-2147483645,-2147483646l0,-2147483646xe" stroked="f" o:allowincell="f" style="position:absolute;left:7991;top:14713;width:749;height:226;mso-wrap-style:square;v-text-anchor:top">
+              <v:rect id="shape_0" ID="Rectangle 42" path="m0,0l-2147483645,0l-2147483645,-2147483646l0,-2147483646xe" stroked="f" o:allowincell="f" style="position:absolute;left:7991;top:14713;width:748;height:225;mso-wrap-style:square;v-text-anchor:top">
                 <v:fill o:detectmouseclick="t" on="false"/>
                 <v:stroke color="#3465a4" joinstyle="round" endcap="flat"/>
                 <v:textbox>
@@ -7620,7 +6432,7 @@
                 </v:textbox>
                 <w10:wrap type="none"/>
               </v:rect>
-              <v:rect id="shape_0" ID="Rectangle 43" path="m0,0l-2147483645,0l-2147483645,-2147483646l0,-2147483646xe" stroked="f" o:allowincell="f" style="position:absolute;left:3710;top:13753;width:6263;height:358;mso-wrap-style:square;v-text-anchor:top">
+              <v:rect id="shape_0" ID="Rectangle 43" path="m0,0l-2147483645,0l-2147483645,-2147483646l0,-2147483646xe" stroked="f" o:allowincell="f" style="position:absolute;left:3710;top:13753;width:6262;height:357;mso-wrap-style:square;v-text-anchor:top">
                 <v:fill o:detectmouseclick="t" on="false"/>
                 <v:stroke color="#3465a4" joinstyle="round" endcap="flat"/>
                 <v:textbox>
@@ -7753,8 +6565,8 @@
                 <v:fill o:detectmouseclick="t" on="false"/>
                 <w10:wrap type="none"/>
               </v:line>
-              <v:group id="shape_0" style="position:absolute;left:-342;top:14399;width:2524;height:266">
-                <v:rect id="shape_0" ID="Rectangle 50" path="m0,0l-2147483645,0l-2147483645,-2147483646l0,-2147483646xe" stroked="f" o:allowincell="f" style="position:absolute;left:-342;top:14424;width:1090;height:226;mso-wrap-style:square;v-text-anchor:top">
+              <v:group id="shape_0" style="position:absolute;left:-342;top:14399;width:2523;height:265">
+                <v:rect id="shape_0" ID="Rectangle 50" path="m0,0l-2147483645,0l-2147483645,-2147483646l0,-2147483646xe" stroked="f" o:allowincell="f" style="position:absolute;left:-342;top:14424;width:1089;height:225;mso-wrap-style:square;v-text-anchor:top">
                   <v:fill o:detectmouseclick="t" on="false"/>
                   <v:stroke color="#3465a4" joinstyle="round" endcap="flat"/>
                   <v:textbox>
@@ -7791,7 +6603,7 @@
                   </v:textbox>
                   <w10:wrap type="none"/>
                 </v:rect>
-                <v:rect id="shape_0" ID="Rectangle 51" path="m0,0l-2147483645,0l-2147483645,-2147483646l0,-2147483646xe" stroked="f" o:allowincell="f" style="position:absolute;left:814;top:14399;width:1367;height:265;mso-wrap-style:square;v-text-anchor:top">
+                <v:rect id="shape_0" ID="Rectangle 51" path="m0,0l-2147483645,0l-2147483645,-2147483646l0,-2147483646xe" stroked="f" o:allowincell="f" style="position:absolute;left:814;top:14399;width:1366;height:264;mso-wrap-style:square;v-text-anchor:top">
                   <v:fill o:detectmouseclick="t" on="false"/>
                   <v:stroke color="#3465a4" joinstyle="round" endcap="flat"/>
                   <v:textbox>
@@ -7838,8 +6650,8 @@
                   <w10:wrap type="none"/>
                 </v:rect>
               </v:group>
-              <v:group id="shape_0" style="position:absolute;left:-342;top:14705;width:2493;height:227">
-                <v:rect id="shape_0" ID="Rectangle 53" path="m0,0l-2147483645,0l-2147483645,-2147483646l0,-2147483646xe" stroked="f" o:allowincell="f" style="position:absolute;left:-342;top:14705;width:1090;height:226;mso-wrap-style:square;v-text-anchor:top">
+              <v:group id="shape_0" style="position:absolute;left:-342;top:14705;width:2492;height:226">
+                <v:rect id="shape_0" ID="Rectangle 53" path="m0,0l-2147483645,0l-2147483645,-2147483646l0,-2147483646xe" stroked="f" o:allowincell="f" style="position:absolute;left:-342;top:14705;width:1089;height:225;mso-wrap-style:square;v-text-anchor:top">
                   <v:fill o:detectmouseclick="t" on="false"/>
                   <v:stroke color="#3465a4" joinstyle="round" endcap="flat"/>
                   <v:textbox>
@@ -7871,7 +6683,7 @@
                   </v:textbox>
                   <w10:wrap type="none"/>
                 </v:rect>
-                <v:rect id="shape_0" ID="Rectangle 54" path="m0,0l-2147483645,0l-2147483645,-2147483646l0,-2147483646xe" stroked="f" o:allowincell="f" style="position:absolute;left:826;top:14705;width:1324;height:226;mso-wrap-style:square;v-text-anchor:top">
+                <v:rect id="shape_0" ID="Rectangle 54" path="m0,0l-2147483645,0l-2147483645,-2147483646l0,-2147483646xe" stroked="f" o:allowincell="f" style="position:absolute;left:826;top:14705;width:1323;height:225;mso-wrap-style:square;v-text-anchor:top">
                   <v:fill o:detectmouseclick="t" on="false"/>
                   <v:stroke color="#3465a4" joinstyle="round" endcap="flat"/>
                   <v:textbox>
@@ -7903,8 +6715,8 @@
                   <w10:wrap type="none"/>
                 </v:rect>
               </v:group>
-              <v:group id="shape_0" style="position:absolute;left:-342;top:14993;width:2493;height:227">
-                <v:rect id="shape_0" ID="Rectangle 56" path="m0,0l-2147483645,0l-2147483645,-2147483646l0,-2147483646xe" stroked="f" o:allowincell="f" style="position:absolute;left:-342;top:14993;width:1090;height:226;mso-wrap-style:square;v-text-anchor:top">
+              <v:group id="shape_0" style="position:absolute;left:-342;top:14993;width:2492;height:226">
+                <v:rect id="shape_0" ID="Rectangle 56" path="m0,0l-2147483645,0l-2147483645,-2147483646l0,-2147483646xe" stroked="f" o:allowincell="f" style="position:absolute;left:-342;top:14993;width:1089;height:225;mso-wrap-style:square;v-text-anchor:top">
                   <v:fill o:detectmouseclick="t" on="false"/>
                   <v:stroke color="#3465a4" joinstyle="round" endcap="flat"/>
                   <v:textbox>
@@ -7933,7 +6745,7 @@
                   </v:textbox>
                   <w10:wrap type="none"/>
                 </v:rect>
-                <v:rect id="shape_0" ID="Rectangle 57" path="m0,0l-2147483645,0l-2147483645,-2147483646l0,-2147483646xe" stroked="f" o:allowincell="f" style="position:absolute;left:826;top:14993;width:1324;height:226;mso-wrap-style:none;v-text-anchor:middle">
+                <v:rect id="shape_0" ID="Rectangle 57" path="m0,0l-2147483645,0l-2147483645,-2147483646l0,-2147483646xe" stroked="f" o:allowincell="f" style="position:absolute;left:826;top:14993;width:1323;height:225;mso-wrap-style:none;v-text-anchor:middle">
                   <v:fill o:detectmouseclick="t" on="false"/>
                   <v:stroke color="#3465a4" joinstyle="round" endcap="flat"/>
                   <v:textbox>
@@ -7952,8 +6764,8 @@
                   <w10:wrap type="none"/>
                 </v:rect>
               </v:group>
-              <v:group id="shape_0" style="position:absolute;left:-342;top:15273;width:2493;height:227">
-                <v:rect id="shape_0" ID="Rectangle 59" path="m0,0l-2147483645,0l-2147483645,-2147483646l0,-2147483646xe" stroked="f" o:allowincell="f" style="position:absolute;left:-342;top:15273;width:1090;height:226;mso-wrap-style:square;v-text-anchor:top">
+              <v:group id="shape_0" style="position:absolute;left:-342;top:15273;width:2492;height:226">
+                <v:rect id="shape_0" ID="Rectangle 59" path="m0,0l-2147483645,0l-2147483645,-2147483646l0,-2147483646xe" stroked="f" o:allowincell="f" style="position:absolute;left:-342;top:15273;width:1089;height:225;mso-wrap-style:square;v-text-anchor:top">
                   <v:fill o:detectmouseclick="t" on="false"/>
                   <v:stroke color="#3465a4" joinstyle="round" endcap="flat"/>
                   <v:textbox>
@@ -7982,7 +6794,7 @@
                   </v:textbox>
                   <w10:wrap type="none"/>
                 </v:rect>
-                <v:rect id="shape_0" ID="Rectangle 60" path="m0,0l-2147483645,0l-2147483645,-2147483646l0,-2147483646xe" stroked="f" o:allowincell="f" style="position:absolute;left:826;top:15273;width:1324;height:226;mso-wrap-style:none;v-text-anchor:middle">
+                <v:rect id="shape_0" ID="Rectangle 60" path="m0,0l-2147483645,0l-2147483645,-2147483646l0,-2147483646xe" stroked="f" o:allowincell="f" style="position:absolute;left:826;top:15273;width:1323;height:225;mso-wrap-style:none;v-text-anchor:middle">
                   <v:fill o:detectmouseclick="t" on="false"/>
                   <v:stroke color="#3465a4" joinstyle="round" endcap="flat"/>
                   <v:textbox>
@@ -8001,8 +6813,8 @@
                   <w10:wrap type="none"/>
                 </v:rect>
               </v:group>
-              <v:group id="shape_0" style="position:absolute;left:-342;top:15553;width:2493;height:227">
-                <v:rect id="shape_0" ID="Rectangle 62" path="m0,0l-2147483645,0l-2147483645,-2147483646l0,-2147483646xe" stroked="f" o:allowincell="f" style="position:absolute;left:-342;top:15553;width:1090;height:226;mso-wrap-style:square;v-text-anchor:top">
+              <v:group id="shape_0" style="position:absolute;left:-342;top:15553;width:2492;height:226">
+                <v:rect id="shape_0" ID="Rectangle 62" path="m0,0l-2147483645,0l-2147483645,-2147483646l0,-2147483646xe" stroked="f" o:allowincell="f" style="position:absolute;left:-342;top:15553;width:1089;height:225;mso-wrap-style:square;v-text-anchor:top">
                   <v:fill o:detectmouseclick="t" on="false"/>
                   <v:stroke color="#3465a4" joinstyle="round" endcap="flat"/>
                   <v:textbox>
@@ -8031,7 +6843,7 @@
                   </v:textbox>
                   <w10:wrap type="none"/>
                 </v:rect>
-                <v:rect id="shape_0" ID="Rectangle 63" path="m0,0l-2147483645,0l-2147483645,-2147483646l0,-2147483646xe" stroked="f" o:allowincell="f" style="position:absolute;left:826;top:15553;width:1324;height:226;mso-wrap-style:none;v-text-anchor:middle">
+                <v:rect id="shape_0" ID="Rectangle 63" path="m0,0l-2147483645,0l-2147483645,-2147483646l0,-2147483646xe" stroked="f" o:allowincell="f" style="position:absolute;left:826;top:15553;width:1323;height:225;mso-wrap-style:none;v-text-anchor:middle">
                   <v:fill o:detectmouseclick="t" on="false"/>
                   <v:stroke color="#3465a4" joinstyle="round" endcap="flat"/>
                   <v:textbox>
@@ -8064,7 +6876,7 @@
                 <v:fill o:detectmouseclick="t" on="false"/>
                 <w10:wrap type="none"/>
               </v:line>
-              <v:rect id="shape_0" ID="Rectangle 65" path="m0,0l-2147483645,0l-2147483645,-2147483646l0,-2147483646xe" stroked="f" o:allowincell="f" style="position:absolute;left:3722;top:14613;width:3287;height:1129;mso-wrap-style:square;v-text-anchor:middle">
+              <v:rect id="shape_0" ID="Rectangle 65" path="m0,0l-2147483645,0l-2147483645,-2147483646l0,-2147483646xe" stroked="f" o:allowincell="f" style="position:absolute;left:3722;top:14613;width:3286;height:1128;mso-wrap-style:square;v-text-anchor:middle">
                 <v:fill o:detectmouseclick="t" on="false"/>
                 <v:stroke color="#3465a4" joinstyle="round" endcap="flat"/>
                 <v:textbox>
@@ -8131,7 +6943,7 @@
                 <v:fill o:detectmouseclick="t" on="false"/>
                 <w10:wrap type="none"/>
               </v:line>
-              <v:rect id="shape_0" ID="Rectangle 69" path="m0,0l-2147483645,0l-2147483645,-2147483646l0,-2147483646xe" stroked="f" o:allowincell="f" style="position:absolute;left:7134;top:14417;width:748;height:225;mso-wrap-style:square;v-text-anchor:top">
+              <v:rect id="shape_0" ID="Rectangle 69" path="m0,0l-2147483645,0l-2147483645,-2147483646l0,-2147483646xe" stroked="f" o:allowincell="f" style="position:absolute;left:7134;top:14417;width:747;height:224;mso-wrap-style:square;v-text-anchor:top">
                 <v:fill o:detectmouseclick="t" on="false"/>
                 <v:stroke color="#3465a4" joinstyle="round" endcap="flat"/>
                 <v:textbox>
@@ -8155,7 +6967,7 @@
                 </v:textbox>
                 <w10:wrap type="none"/>
               </v:rect>
-              <v:rect id="shape_0" ID="Rectangle 70" path="m0,0l-2147483645,0l-2147483645,-2147483646l0,-2147483646xe" stroked="f" o:allowincell="f" style="position:absolute;left:8855;top:14417;width:1196;height:225;mso-wrap-style:square;v-text-anchor:top">
+              <v:rect id="shape_0" ID="Rectangle 70" path="m0,0l-2147483645,0l-2147483645,-2147483646l0,-2147483646xe" stroked="f" o:allowincell="f" style="position:absolute;left:8855;top:14417;width:1195;height:224;mso-wrap-style:square;v-text-anchor:top">
                 <v:fill o:detectmouseclick="t" on="false"/>
                 <v:stroke color="#3465a4" joinstyle="round" endcap="flat"/>
                 <v:textbox>
@@ -8180,7 +6992,7 @@
                 </v:textbox>
                 <w10:wrap type="none"/>
               </v:rect>
-              <v:rect id="shape_0" ID="Rectangle 71" path="m0,0l-2147483645,0l-2147483645,-2147483646l0,-2147483646xe" stroked="f" o:allowincell="f" style="position:absolute;left:8863;top:14705;width:1194;height:225;mso-wrap-style:square;v-text-anchor:top">
+              <v:rect id="shape_0" ID="Rectangle 71" path="m0,0l-2147483645,0l-2147483645,-2147483646l0,-2147483646xe" stroked="f" o:allowincell="f" style="position:absolute;left:8863;top:14705;width:1193;height:224;mso-wrap-style:square;v-text-anchor:top">
                 <v:fill o:detectmouseclick="t" on="false"/>
                 <v:stroke color="#3465a4" joinstyle="round" endcap="flat"/>
                 <v:textbox>
@@ -8216,7 +7028,7 @@
                 <v:fill o:detectmouseclick="t" on="false"/>
                 <w10:wrap type="none"/>
               </v:line>
-              <v:rect id="shape_0" ID="Rectangle 74" path="m0,0l-2147483645,0l-2147483645,-2147483646l0,-2147483646xe" stroked="f" o:allowincell="f" style="position:absolute;left:7134;top:15150;width:2917;height:515;mso-wrap-style:square;v-text-anchor:top">
+              <v:rect id="shape_0" ID="Rectangle 74" path="m0,0l-2147483645,0l-2147483645,-2147483646l0,-2147483646xe" stroked="f" o:allowincell="f" style="position:absolute;left:7134;top:15150;width:2916;height:514;mso-wrap-style:square;v-text-anchor:top">
                 <v:fill o:detectmouseclick="t" on="false"/>
                 <v:stroke color="#3465a4" joinstyle="round" endcap="flat"/>
                 <v:textbox>
@@ -11186,8 +9998,8 @@
     <w:rsid w:val="00c877c5"/>
     <w:rPr/>
   </w:style>
-  <w:style w:type="character" w:styleId="Bulletsuser">
-    <w:name w:val="Bullets (user)"/>
+  <w:style w:type="character" w:styleId="Bullets">
+    <w:name w:val="Bullets"/>
     <w:qFormat/>
     <w:rPr>
       <w:rFonts w:ascii="OpenSymbol" w:hAnsi="OpenSymbol" w:eastAsia="OpenSymbol" w:cs="OpenSymbol"/>
@@ -11198,8 +10010,8 @@
     <w:qFormat/>
     <w:rPr/>
   </w:style>
-  <w:style w:type="character" w:styleId="Bullets">
-    <w:name w:val="Bullets"/>
+  <w:style w:type="character" w:styleId="Bulletsuser">
+    <w:name w:val="Bullets (user)"/>
     <w:qFormat/>
     <w:rPr>
       <w:rFonts w:ascii="OpenSymbol" w:hAnsi="OpenSymbol" w:eastAsia="OpenSymbol" w:cs="OpenSymbol"/>
@@ -11532,15 +10344,15 @@
       <w:bCs/>
     </w:rPr>
   </w:style>
-  <w:style w:type="paragraph" w:styleId="FrameContentsuser">
-    <w:name w:val="Frame Contents (user)"/>
+  <w:style w:type="paragraph" w:styleId="FrameContents">
+    <w:name w:val="Frame Contents"/>
     <w:basedOn w:val="Normal"/>
     <w:qFormat/>
     <w:pPr/>
     <w:rPr/>
   </w:style>
-  <w:style w:type="paragraph" w:styleId="FrameContents">
-    <w:name w:val="Frame Contents"/>
+  <w:style w:type="paragraph" w:styleId="FrameContentsuser">
+    <w:name w:val="Frame Contents (user)"/>
     <w:basedOn w:val="Normal"/>
     <w:qFormat/>
     <w:pPr/>

</xml_diff>